<commit_message>
Changement rapport de stage
</commit_message>
<xml_diff>
--- a/Perso/Fiche Projet/Rapport de Stage Aurélien.docx
+++ b/Perso/Fiche Projet/Rapport de Stage Aurélien.docx
@@ -2860,6 +2860,18 @@
           <w:szCs w:val="24"/>
         </w:rPr>
       </w:pPr>
+    </w:p>
+    <w:p>
+      <w:pPr>
+        <w:ind w:left="708" w:firstLine="708"/>
+        <w:jc w:val="both"/>
+        <w:rPr>
+          <w:rFonts w:ascii="Segoe UI Variable Display Light" w:eastAsia="Microsoft JhengHei UI Light" w:hAnsi="Segoe UI Variable Display Light"/>
+          <w:color w:val="000000" w:themeColor="text1"/>
+          <w:sz w:val="24"/>
+          <w:szCs w:val="24"/>
+        </w:rPr>
+      </w:pPr>
       <w:r>
         <w:rPr>
           <w:rFonts w:ascii="Segoe UI Variable Display Light" w:eastAsia="Microsoft JhengHei UI Light" w:hAnsi="Segoe UI Variable Display Light"/>
@@ -3016,13 +3028,61 @@
           <w:szCs w:val="24"/>
         </w:rPr>
       </w:pPr>
-      <w:r>
+    </w:p>
+    <w:p>
+      <w:pPr>
+        <w:ind w:left="708" w:firstLine="708"/>
+        <w:jc w:val="both"/>
         <w:rPr>
           <w:rFonts w:ascii="Segoe UI Variable Display Light" w:eastAsia="Microsoft JhengHei UI Light" w:hAnsi="Segoe UI Variable Display Light"/>
           <w:color w:val="000000" w:themeColor="text1"/>
           <w:sz w:val="24"/>
           <w:szCs w:val="24"/>
         </w:rPr>
+      </w:pPr>
+    </w:p>
+    <w:p>
+      <w:pPr>
+        <w:ind w:left="708" w:firstLine="708"/>
+        <w:jc w:val="both"/>
+        <w:rPr>
+          <w:rFonts w:ascii="Segoe UI Variable Display Light" w:eastAsia="Microsoft JhengHei UI Light" w:hAnsi="Segoe UI Variable Display Light"/>
+          <w:color w:val="000000" w:themeColor="text1"/>
+          <w:sz w:val="24"/>
+          <w:szCs w:val="24"/>
+        </w:rPr>
+      </w:pPr>
+    </w:p>
+    <w:p>
+      <w:pPr>
+        <w:ind w:left="708" w:firstLine="708"/>
+        <w:jc w:val="both"/>
+        <w:rPr>
+          <w:rFonts w:ascii="Segoe UI Variable Display Light" w:eastAsia="Microsoft JhengHei UI Light" w:hAnsi="Segoe UI Variable Display Light"/>
+          <w:color w:val="000000" w:themeColor="text1"/>
+          <w:sz w:val="24"/>
+          <w:szCs w:val="24"/>
+        </w:rPr>
+      </w:pPr>
+    </w:p>
+    <w:p>
+      <w:pPr>
+        <w:ind w:left="708" w:firstLine="708"/>
+        <w:jc w:val="both"/>
+        <w:rPr>
+          <w:rFonts w:ascii="Segoe UI Variable Display Light" w:eastAsia="Microsoft JhengHei UI Light" w:hAnsi="Segoe UI Variable Display Light"/>
+          <w:color w:val="000000" w:themeColor="text1"/>
+          <w:sz w:val="24"/>
+          <w:szCs w:val="24"/>
+        </w:rPr>
+      </w:pPr>
+      <w:r>
+        <w:rPr>
+          <w:rFonts w:ascii="Segoe UI Variable Display Light" w:eastAsia="Microsoft JhengHei UI Light" w:hAnsi="Segoe UI Variable Display Light"/>
+          <w:color w:val="000000" w:themeColor="text1"/>
+          <w:sz w:val="24"/>
+          <w:szCs w:val="24"/>
+        </w:rPr>
         <w:t>J</w:t>
       </w:r>
       <w:r>
@@ -3230,9 +3290,11 @@
       <w:r>
         <w:rPr>
           <w:rFonts w:ascii="Segoe UI Variable Display Light" w:eastAsia="Microsoft JhengHei UI Light" w:hAnsi="Segoe UI Variable Display Light"/>
-          <w:color w:val="000000" w:themeColor="text1"/>
-          <w:sz w:val="24"/>
-          <w:szCs w:val="24"/>
+          <w:noProof/>
+          <w:color w:val="000000" w:themeColor="text1"/>
+          <w:sz w:val="24"/>
+          <w:szCs w:val="24"/>
+          <w:lang w:eastAsia="fr-FR"/>
         </w:rPr>
         <w:drawing>
           <wp:inline distT="0" distB="0" distL="0" distR="0">
@@ -3299,6 +3361,15 @@
           <w:szCs w:val="24"/>
         </w:rPr>
       </w:pPr>
+      <w:r>
+        <w:rPr>
+          <w:rFonts w:ascii="Segoe UI Variable Display Light" w:eastAsia="Microsoft JhengHei UI Light" w:hAnsi="Segoe UI Variable Display Light"/>
+          <w:color w:val="000000" w:themeColor="text1"/>
+          <w:sz w:val="24"/>
+          <w:szCs w:val="24"/>
+        </w:rPr>
+        <w:t>La seconde maquette que j'ai proposée se distinguait par un design plus dynamique et coloré. Les couleurs étaient plus vives et les icônes plus détaillées, avec une mise en page plus complexe pour donner une impression de mouvement et de fluidité. L'accent était mis sur l'expérience utilisateur, avec des éléments interactifs pour guider l'utilisateur à travers le site.</w:t>
+      </w:r>
     </w:p>
     <w:p>
       <w:pPr>
@@ -3311,15 +3382,17 @@
           <w:szCs w:val="24"/>
         </w:rPr>
       </w:pPr>
-      <w:r>
+    </w:p>
+    <w:p>
+      <w:pPr>
+        <w:jc w:val="both"/>
         <w:rPr>
           <w:rFonts w:ascii="Segoe UI Variable Display Light" w:eastAsia="Microsoft JhengHei UI Light" w:hAnsi="Segoe UI Variable Display Light"/>
           <w:color w:val="000000" w:themeColor="text1"/>
           <w:sz w:val="24"/>
           <w:szCs w:val="24"/>
         </w:rPr>
-        <w:t>La seconde maquette que j'ai proposée se distinguait par un design plus dynamique et coloré. Les couleurs étaient plus vives et les icônes plus détaillées, avec une mise en page plus complexe pour donner une impression de mouvement et de fluidité. L'accent était mis sur l'expérience utilisateur, avec des éléments interactifs pour guider l'utilisateur à travers le site.</w:t>
-      </w:r>
+      </w:pPr>
     </w:p>
     <w:p>
       <w:pPr>
@@ -3344,72 +3417,14 @@
           <w:szCs w:val="24"/>
         </w:rPr>
       </w:pPr>
-    </w:p>
-    <w:p>
-      <w:pPr>
-        <w:ind w:left="1416" w:firstLine="708"/>
-        <w:jc w:val="both"/>
+      <w:r>
         <w:rPr>
           <w:rFonts w:ascii="Segoe UI Variable Display Light" w:eastAsia="Microsoft JhengHei UI Light" w:hAnsi="Segoe UI Variable Display Light"/>
-          <w:color w:val="000000" w:themeColor="text1"/>
-          <w:sz w:val="24"/>
-          <w:szCs w:val="24"/>
-        </w:rPr>
-      </w:pPr>
-    </w:p>
-    <w:p>
-      <w:pPr>
-        <w:ind w:left="1416" w:firstLine="708"/>
-        <w:jc w:val="both"/>
-        <w:rPr>
-          <w:rFonts w:ascii="Segoe UI Variable Display Light" w:eastAsia="Microsoft JhengHei UI Light" w:hAnsi="Segoe UI Variable Display Light"/>
-          <w:color w:val="000000" w:themeColor="text1"/>
-          <w:sz w:val="24"/>
-          <w:szCs w:val="24"/>
-        </w:rPr>
-      </w:pPr>
-    </w:p>
-    <w:p>
-      <w:pPr>
-        <w:ind w:left="1416" w:firstLine="708"/>
-        <w:jc w:val="both"/>
-        <w:rPr>
-          <w:rFonts w:ascii="Segoe UI Variable Display Light" w:eastAsia="Microsoft JhengHei UI Light" w:hAnsi="Segoe UI Variable Display Light"/>
-          <w:color w:val="000000" w:themeColor="text1"/>
-          <w:sz w:val="24"/>
-          <w:szCs w:val="24"/>
-        </w:rPr>
-      </w:pPr>
-    </w:p>
-    <w:p>
-      <w:pPr>
-        <w:ind w:left="1416" w:firstLine="708"/>
-        <w:jc w:val="both"/>
-        <w:rPr>
-          <w:rFonts w:ascii="Segoe UI Variable Display Light" w:eastAsia="Microsoft JhengHei UI Light" w:hAnsi="Segoe UI Variable Display Light"/>
-          <w:color w:val="000000" w:themeColor="text1"/>
-          <w:sz w:val="24"/>
-          <w:szCs w:val="24"/>
-        </w:rPr>
-      </w:pPr>
-    </w:p>
-    <w:p>
-      <w:pPr>
-        <w:ind w:left="1416" w:firstLine="708"/>
-        <w:jc w:val="both"/>
-        <w:rPr>
-          <w:rFonts w:ascii="Segoe UI Variable Display Light" w:eastAsia="Microsoft JhengHei UI Light" w:hAnsi="Segoe UI Variable Display Light"/>
-          <w:color w:val="000000" w:themeColor="text1"/>
-          <w:sz w:val="24"/>
-          <w:szCs w:val="24"/>
-        </w:rPr>
-      </w:pPr>
-      <w:r>
-        <w:rPr>
-          <w:rFonts w:ascii="Segoe UI Variable Display Light" w:eastAsia="Microsoft JhengHei UI Light" w:hAnsi="Segoe UI Variable Display Light"/>
-          <w:color w:val="000000" w:themeColor="text1"/>
-          <w:sz w:val="24"/>
-          <w:szCs w:val="24"/>
+          <w:noProof/>
+          <w:color w:val="000000" w:themeColor="text1"/>
+          <w:sz w:val="24"/>
+          <w:szCs w:val="24"/>
+          <w:lang w:eastAsia="fr-FR"/>
         </w:rPr>
         <w:drawing>
           <wp:inline distT="0" distB="0" distL="0" distR="0">
@@ -3648,7 +3663,7 @@
           <w:sz w:val="24"/>
           <w:szCs w:val="24"/>
         </w:rPr>
-        <w:t xml:space="preserve"> maquette était la plus adaptée à notre produit. En effet, elle répondait mieux à nos besoins en termes de lisibilité et d'ergonomie, tout en restant cohérente avec notre identité visuelle existante.</w:t>
+        <w:t xml:space="preserve"> maquette était la plus adaptée à notre produit. En effet, elle répondait mieux </w:t>
       </w:r>
       <w:r>
         <w:rPr>
@@ -3657,6 +3672,42 @@
           <w:sz w:val="24"/>
           <w:szCs w:val="24"/>
         </w:rPr>
+        <w:t xml:space="preserve">aux </w:t>
+      </w:r>
+      <w:r>
+        <w:rPr>
+          <w:rFonts w:ascii="Segoe UI Variable Display Light" w:eastAsia="Microsoft JhengHei UI Light" w:hAnsi="Segoe UI Variable Display Light"/>
+          <w:color w:val="000000" w:themeColor="text1"/>
+          <w:sz w:val="24"/>
+          <w:szCs w:val="24"/>
+        </w:rPr>
+        <w:t xml:space="preserve">besoins en termes de lisibilité et d'ergonomie, tout en restant cohérente avec </w:t>
+      </w:r>
+      <w:r>
+        <w:rPr>
+          <w:rFonts w:ascii="Segoe UI Variable Display Light" w:eastAsia="Microsoft JhengHei UI Light" w:hAnsi="Segoe UI Variable Display Light"/>
+          <w:color w:val="000000" w:themeColor="text1"/>
+          <w:sz w:val="24"/>
+          <w:szCs w:val="24"/>
+        </w:rPr>
+        <w:t>l’</w:t>
+      </w:r>
+      <w:r>
+        <w:rPr>
+          <w:rFonts w:ascii="Segoe UI Variable Display Light" w:eastAsia="Microsoft JhengHei UI Light" w:hAnsi="Segoe UI Variable Display Light"/>
+          <w:color w:val="000000" w:themeColor="text1"/>
+          <w:sz w:val="24"/>
+          <w:szCs w:val="24"/>
+        </w:rPr>
+        <w:t>identité visuelle existante.</w:t>
+      </w:r>
+      <w:r>
+        <w:rPr>
+          <w:rFonts w:ascii="Segoe UI Variable Display Light" w:eastAsia="Microsoft JhengHei UI Light" w:hAnsi="Segoe UI Variable Display Light"/>
+          <w:color w:val="000000" w:themeColor="text1"/>
+          <w:sz w:val="24"/>
+          <w:szCs w:val="24"/>
+        </w:rPr>
         <w:t xml:space="preserve"> L</w:t>
       </w:r>
       <w:r>
@@ -3686,7 +3737,7 @@
           <w:sz w:val="24"/>
           <w:szCs w:val="24"/>
         </w:rPr>
-        <w:t xml:space="preserve"> a été une étape importante dans le processus de conception de notre produit. Cela </w:t>
+        <w:t xml:space="preserve"> a été une étape importante dans le processus de conception </w:t>
       </w:r>
       <w:r>
         <w:rPr>
@@ -3695,6 +3746,24 @@
           <w:sz w:val="24"/>
           <w:szCs w:val="24"/>
         </w:rPr>
+        <w:t>du</w:t>
+      </w:r>
+      <w:r>
+        <w:rPr>
+          <w:rFonts w:ascii="Segoe UI Variable Display Light" w:eastAsia="Microsoft JhengHei UI Light" w:hAnsi="Segoe UI Variable Display Light"/>
+          <w:color w:val="000000" w:themeColor="text1"/>
+          <w:sz w:val="24"/>
+          <w:szCs w:val="24"/>
+        </w:rPr>
+        <w:t xml:space="preserve"> produit. Cela </w:t>
+      </w:r>
+      <w:r>
+        <w:rPr>
+          <w:rFonts w:ascii="Segoe UI Variable Display Light" w:eastAsia="Microsoft JhengHei UI Light" w:hAnsi="Segoe UI Variable Display Light"/>
+          <w:color w:val="000000" w:themeColor="text1"/>
+          <w:sz w:val="24"/>
+          <w:szCs w:val="24"/>
+        </w:rPr>
         <w:t>m’a</w:t>
       </w:r>
       <w:r>
@@ -3715,7 +3784,6 @@
         </w:rPr>
         <w:t>l’</w:t>
       </w:r>
-      <w:proofErr w:type="spellStart"/>
       <w:r>
         <w:rPr>
           <w:rFonts w:ascii="Segoe UI Variable Display Light" w:eastAsia="Microsoft JhengHei UI Light" w:hAnsi="Segoe UI Variable Display Light"/>
@@ -3723,9 +3791,8 @@
           <w:sz w:val="24"/>
           <w:szCs w:val="24"/>
         </w:rPr>
-        <w:t>nterface</w:t>
-      </w:r>
-      <w:proofErr w:type="spellEnd"/>
+        <w:t>i</w:t>
+      </w:r>
       <w:r>
         <w:rPr>
           <w:rFonts w:ascii="Segoe UI Variable Display Light" w:eastAsia="Microsoft JhengHei UI Light" w:hAnsi="Segoe UI Variable Display Light"/>
@@ -3733,7 +3800,7 @@
           <w:sz w:val="24"/>
           <w:szCs w:val="24"/>
         </w:rPr>
-        <w:t xml:space="preserve"> graphique</w:t>
+        <w:t>nterface graphique</w:t>
       </w:r>
       <w:r>
         <w:rPr>
@@ -3923,6 +3990,18 @@
         </w:rPr>
         <w:t>Plusieurs étapes entre en compte lors des créations d’un M.V.C (Modèle, Vue, Contrôleur). Les voici :</w:t>
       </w:r>
+    </w:p>
+    <w:p>
+      <w:pPr>
+        <w:ind w:firstLine="708"/>
+        <w:jc w:val="both"/>
+        <w:rPr>
+          <w:rFonts w:ascii="Segoe UI Variable Display Light" w:hAnsi="Segoe UI Variable Display Light"/>
+          <w:color w:val="000000" w:themeColor="text1"/>
+          <w:sz w:val="24"/>
+          <w:szCs w:val="24"/>
+        </w:rPr>
+      </w:pPr>
     </w:p>
     <w:p>
       <w:pPr>
@@ -3931,6 +4010,7 @@
           <w:ilvl w:val="0"/>
           <w:numId w:val="11"/>
         </w:numPr>
+        <w:ind w:left="1776"/>
         <w:jc w:val="both"/>
         <w:rPr>
           <w:rFonts w:ascii="Segoe UI Variable Display Light" w:hAnsi="Segoe UI Variable Display Light"/>
@@ -3954,20 +4034,20 @@
     <w:p>
       <w:pPr>
         <w:pStyle w:val="Paragraphedeliste"/>
-        <w:ind w:left="1068"/>
-        <w:jc w:val="both"/>
-        <w:rPr>
-          <w:rFonts w:ascii="Segoe UI Variable Display Light" w:hAnsi="Segoe UI Variable Display Light"/>
-          <w:b/>
-          <w:color w:val="000000" w:themeColor="text1"/>
-          <w:sz w:val="32"/>
-          <w:szCs w:val="32"/>
-        </w:rPr>
-      </w:pPr>
-    </w:p>
-    <w:p>
-      <w:pPr>
-        <w:ind w:left="1068" w:firstLine="348"/>
+        <w:ind w:left="1776"/>
+        <w:jc w:val="both"/>
+        <w:rPr>
+          <w:rFonts w:ascii="Segoe UI Variable Display Light" w:hAnsi="Segoe UI Variable Display Light"/>
+          <w:b/>
+          <w:color w:val="000000" w:themeColor="text1"/>
+          <w:sz w:val="32"/>
+          <w:szCs w:val="32"/>
+        </w:rPr>
+      </w:pPr>
+    </w:p>
+    <w:p>
+      <w:pPr>
+        <w:ind w:left="1776" w:firstLine="348"/>
         <w:jc w:val="both"/>
         <w:rPr>
           <w:rFonts w:ascii="Segoe UI Variable Display Light" w:hAnsi="Segoe UI Variable Display Light"/>
@@ -4037,7 +4117,7 @@
     </w:p>
     <w:p>
       <w:pPr>
-        <w:ind w:firstLine="708"/>
+        <w:ind w:left="708" w:firstLine="708"/>
         <w:jc w:val="both"/>
         <w:rPr>
           <w:rFonts w:ascii="Segoe UI Variable Display Light" w:hAnsi="Segoe UI Variable Display Light"/>
@@ -4054,6 +4134,7 @@
           <w:ilvl w:val="0"/>
           <w:numId w:val="11"/>
         </w:numPr>
+        <w:ind w:left="1776"/>
         <w:jc w:val="both"/>
         <w:rPr>
           <w:rFonts w:ascii="Segoe UI Variable Display Light" w:hAnsi="Segoe UI Variable Display Light"/>
@@ -4077,20 +4158,20 @@
     <w:p>
       <w:pPr>
         <w:pStyle w:val="Paragraphedeliste"/>
-        <w:ind w:left="1068"/>
-        <w:jc w:val="both"/>
-        <w:rPr>
-          <w:rFonts w:ascii="Segoe UI Variable Display Light" w:hAnsi="Segoe UI Variable Display Light"/>
-          <w:b/>
-          <w:color w:val="000000" w:themeColor="text1"/>
-          <w:sz w:val="32"/>
-          <w:szCs w:val="32"/>
-        </w:rPr>
-      </w:pPr>
-    </w:p>
-    <w:p>
-      <w:pPr>
-        <w:ind w:left="1068" w:firstLine="348"/>
+        <w:ind w:left="1776"/>
+        <w:jc w:val="both"/>
+        <w:rPr>
+          <w:rFonts w:ascii="Segoe UI Variable Display Light" w:hAnsi="Segoe UI Variable Display Light"/>
+          <w:b/>
+          <w:color w:val="000000" w:themeColor="text1"/>
+          <w:sz w:val="32"/>
+          <w:szCs w:val="32"/>
+        </w:rPr>
+      </w:pPr>
+    </w:p>
+    <w:p>
+      <w:pPr>
+        <w:ind w:left="1776" w:firstLine="348"/>
         <w:jc w:val="both"/>
         <w:rPr>
           <w:rFonts w:ascii="Segoe UI Variable Display Light" w:hAnsi="Segoe UI Variable Display Light"/>
@@ -4140,7 +4221,7 @@
     </w:p>
     <w:p>
       <w:pPr>
-        <w:ind w:left="1068" w:firstLine="348"/>
+        <w:ind w:left="1776" w:firstLine="348"/>
         <w:jc w:val="both"/>
         <w:rPr>
           <w:rFonts w:ascii="Segoe UI Variable Display Light" w:hAnsi="Segoe UI Variable Display Light"/>
@@ -4161,7 +4242,7 @@
     </w:p>
     <w:p>
       <w:pPr>
-        <w:ind w:left="1068" w:firstLine="348"/>
+        <w:ind w:left="1776" w:firstLine="348"/>
         <w:jc w:val="both"/>
         <w:rPr>
           <w:rFonts w:ascii="Segoe UI Variable Display Light" w:hAnsi="Segoe UI Variable Display Light"/>
@@ -4202,6 +4283,7 @@
     </w:p>
     <w:p>
       <w:pPr>
+        <w:ind w:left="708"/>
         <w:jc w:val="both"/>
         <w:rPr>
           <w:rFonts w:ascii="Segoe UI Variable Display Light" w:hAnsi="Segoe UI Variable Display Light"/>
@@ -4218,6 +4300,7 @@
           <w:ilvl w:val="0"/>
           <w:numId w:val="11"/>
         </w:numPr>
+        <w:ind w:left="1776"/>
         <w:jc w:val="both"/>
         <w:rPr>
           <w:rFonts w:ascii="Segoe UI Variable Display Light" w:hAnsi="Segoe UI Variable Display Light"/>
@@ -4241,20 +4324,20 @@
     <w:p>
       <w:pPr>
         <w:pStyle w:val="Paragraphedeliste"/>
-        <w:ind w:left="1068"/>
-        <w:jc w:val="both"/>
-        <w:rPr>
-          <w:rFonts w:ascii="Segoe UI Variable Display Light" w:hAnsi="Segoe UI Variable Display Light"/>
-          <w:b/>
-          <w:color w:val="000000" w:themeColor="text1"/>
-          <w:sz w:val="32"/>
-          <w:szCs w:val="32"/>
-        </w:rPr>
-      </w:pPr>
-    </w:p>
-    <w:p>
-      <w:pPr>
-        <w:ind w:left="1068" w:firstLine="348"/>
+        <w:ind w:left="1776"/>
+        <w:jc w:val="both"/>
+        <w:rPr>
+          <w:rFonts w:ascii="Segoe UI Variable Display Light" w:hAnsi="Segoe UI Variable Display Light"/>
+          <w:b/>
+          <w:color w:val="000000" w:themeColor="text1"/>
+          <w:sz w:val="32"/>
+          <w:szCs w:val="32"/>
+        </w:rPr>
+      </w:pPr>
+    </w:p>
+    <w:p>
+      <w:pPr>
+        <w:ind w:left="1776" w:firstLine="348"/>
         <w:jc w:val="both"/>
         <w:rPr>
           <w:rFonts w:ascii="Segoe UI Variable Display Light" w:hAnsi="Segoe UI Variable Display Light" w:cs="Arial"/>
@@ -4294,7 +4377,63 @@
     <w:p>
       <w:pPr>
         <w:pStyle w:val="Paragraphedeliste"/>
-        <w:ind w:left="1068"/>
+        <w:ind w:left="1776"/>
+        <w:jc w:val="both"/>
+        <w:rPr>
+          <w:rFonts w:ascii="Segoe UI Variable Display Light" w:hAnsi="Segoe UI Variable Display Light"/>
+          <w:b/>
+          <w:color w:val="000000" w:themeColor="text1"/>
+          <w:sz w:val="32"/>
+          <w:szCs w:val="32"/>
+        </w:rPr>
+      </w:pPr>
+    </w:p>
+    <w:p>
+      <w:pPr>
+        <w:pStyle w:val="Paragraphedeliste"/>
+        <w:ind w:left="1776"/>
+        <w:jc w:val="both"/>
+        <w:rPr>
+          <w:rFonts w:ascii="Segoe UI Variable Display Light" w:hAnsi="Segoe UI Variable Display Light"/>
+          <w:b/>
+          <w:color w:val="000000" w:themeColor="text1"/>
+          <w:sz w:val="32"/>
+          <w:szCs w:val="32"/>
+        </w:rPr>
+      </w:pPr>
+    </w:p>
+    <w:p>
+      <w:pPr>
+        <w:pStyle w:val="Paragraphedeliste"/>
+        <w:ind w:left="1776"/>
+        <w:jc w:val="both"/>
+        <w:rPr>
+          <w:rFonts w:ascii="Segoe UI Variable Display Light" w:hAnsi="Segoe UI Variable Display Light"/>
+          <w:b/>
+          <w:color w:val="000000" w:themeColor="text1"/>
+          <w:sz w:val="32"/>
+          <w:szCs w:val="32"/>
+        </w:rPr>
+      </w:pPr>
+    </w:p>
+    <w:p>
+      <w:pPr>
+        <w:pStyle w:val="Paragraphedeliste"/>
+        <w:ind w:left="1776"/>
+        <w:jc w:val="both"/>
+        <w:rPr>
+          <w:rFonts w:ascii="Segoe UI Variable Display Light" w:hAnsi="Segoe UI Variable Display Light"/>
+          <w:b/>
+          <w:color w:val="000000" w:themeColor="text1"/>
+          <w:sz w:val="32"/>
+          <w:szCs w:val="32"/>
+        </w:rPr>
+      </w:pPr>
+    </w:p>
+    <w:p>
+      <w:pPr>
+        <w:pStyle w:val="Paragraphedeliste"/>
+        <w:ind w:left="1776"/>
         <w:jc w:val="both"/>
         <w:rPr>
           <w:rFonts w:ascii="Segoe UI Variable Display Light" w:hAnsi="Segoe UI Variable Display Light"/>
@@ -4312,6 +4451,7 @@
           <w:ilvl w:val="0"/>
           <w:numId w:val="11"/>
         </w:numPr>
+        <w:ind w:left="1776"/>
         <w:jc w:val="both"/>
         <w:rPr>
           <w:rFonts w:ascii="Segoe UI Variable Display Light" w:hAnsi="Segoe UI Variable Display Light"/>
@@ -4334,7 +4474,21 @@
     </w:p>
     <w:p>
       <w:pPr>
-        <w:ind w:left="1068" w:firstLine="348"/>
+        <w:pStyle w:val="Paragraphedeliste"/>
+        <w:ind w:left="1776"/>
+        <w:jc w:val="both"/>
+        <w:rPr>
+          <w:rFonts w:ascii="Segoe UI Variable Display Light" w:hAnsi="Segoe UI Variable Display Light"/>
+          <w:b/>
+          <w:color w:val="000000" w:themeColor="text1"/>
+          <w:sz w:val="32"/>
+          <w:szCs w:val="32"/>
+        </w:rPr>
+      </w:pPr>
+    </w:p>
+    <w:p>
+      <w:pPr>
+        <w:ind w:left="1776" w:firstLine="348"/>
         <w:jc w:val="both"/>
         <w:rPr>
           <w:rFonts w:ascii="Segoe UI Variable Display Light" w:hAnsi="Segoe UI Variable Display Light"/>
@@ -4356,35 +4510,7 @@
     <w:p>
       <w:pPr>
         <w:pStyle w:val="Paragraphedeliste"/>
-        <w:ind w:left="1068"/>
-        <w:jc w:val="both"/>
-        <w:rPr>
-          <w:rFonts w:ascii="Segoe UI Variable Display Light" w:hAnsi="Segoe UI Variable Display Light"/>
-          <w:b/>
-          <w:color w:val="000000" w:themeColor="text1"/>
-          <w:sz w:val="32"/>
-          <w:szCs w:val="32"/>
-        </w:rPr>
-      </w:pPr>
-    </w:p>
-    <w:p>
-      <w:pPr>
-        <w:pStyle w:val="Paragraphedeliste"/>
-        <w:ind w:left="1068"/>
-        <w:jc w:val="both"/>
-        <w:rPr>
-          <w:rFonts w:ascii="Segoe UI Variable Display Light" w:hAnsi="Segoe UI Variable Display Light"/>
-          <w:b/>
-          <w:color w:val="000000" w:themeColor="text1"/>
-          <w:sz w:val="32"/>
-          <w:szCs w:val="32"/>
-        </w:rPr>
-      </w:pPr>
-    </w:p>
-    <w:p>
-      <w:pPr>
-        <w:pStyle w:val="Paragraphedeliste"/>
-        <w:ind w:left="1068"/>
+        <w:ind w:left="1776"/>
         <w:jc w:val="both"/>
         <w:rPr>
           <w:rFonts w:ascii="Segoe UI Variable Display Light" w:hAnsi="Segoe UI Variable Display Light"/>
@@ -4402,6 +4528,7 @@
           <w:ilvl w:val="0"/>
           <w:numId w:val="11"/>
         </w:numPr>
+        <w:ind w:left="1776"/>
         <w:jc w:val="both"/>
         <w:rPr>
           <w:rFonts w:ascii="Segoe UI Variable Display Light" w:hAnsi="Segoe UI Variable Display Light"/>
@@ -4425,20 +4552,20 @@
     <w:p>
       <w:pPr>
         <w:pStyle w:val="Paragraphedeliste"/>
-        <w:ind w:left="1068"/>
-        <w:jc w:val="both"/>
-        <w:rPr>
-          <w:rFonts w:ascii="Segoe UI Variable Display Light" w:hAnsi="Segoe UI Variable Display Light"/>
-          <w:b/>
-          <w:color w:val="000000" w:themeColor="text1"/>
-          <w:sz w:val="32"/>
-          <w:szCs w:val="32"/>
-        </w:rPr>
-      </w:pPr>
-    </w:p>
-    <w:p>
-      <w:pPr>
-        <w:ind w:left="1068" w:firstLine="348"/>
+        <w:ind w:left="1776"/>
+        <w:jc w:val="both"/>
+        <w:rPr>
+          <w:rFonts w:ascii="Segoe UI Variable Display Light" w:hAnsi="Segoe UI Variable Display Light"/>
+          <w:b/>
+          <w:color w:val="000000" w:themeColor="text1"/>
+          <w:sz w:val="32"/>
+          <w:szCs w:val="32"/>
+        </w:rPr>
+      </w:pPr>
+    </w:p>
+    <w:p>
+      <w:pPr>
+        <w:ind w:left="1776" w:firstLine="348"/>
         <w:jc w:val="both"/>
         <w:rPr>
           <w:rFonts w:ascii="Segoe UI Variable Display Light" w:hAnsi="Segoe UI Variable Display Light"/>
@@ -4459,7 +4586,7 @@
     </w:p>
     <w:p>
       <w:pPr>
-        <w:ind w:left="708"/>
+        <w:ind w:left="1416"/>
         <w:jc w:val="both"/>
         <w:rPr>
           <w:rFonts w:ascii="Segoe UI Variable Display Light" w:hAnsi="Segoe UI Variable Display Light"/>
@@ -4476,6 +4603,7 @@
           <w:ilvl w:val="1"/>
           <w:numId w:val="11"/>
         </w:numPr>
+        <w:ind w:left="2496"/>
         <w:jc w:val="both"/>
         <w:rPr>
           <w:rFonts w:ascii="Segoe UI Variable Display Light" w:hAnsi="Segoe UI Variable Display Light"/>
@@ -4526,7 +4654,7 @@
     <w:p>
       <w:pPr>
         <w:pStyle w:val="Paragraphedeliste"/>
-        <w:ind w:left="1788"/>
+        <w:ind w:left="2496"/>
         <w:jc w:val="both"/>
         <w:rPr>
           <w:rFonts w:ascii="Segoe UI Variable Display Light" w:hAnsi="Segoe UI Variable Display Light"/>
@@ -4543,6 +4671,7 @@
           <w:ilvl w:val="1"/>
           <w:numId w:val="11"/>
         </w:numPr>
+        <w:ind w:left="2496"/>
         <w:jc w:val="both"/>
         <w:rPr>
           <w:rFonts w:ascii="Segoe UI Variable Display Light" w:hAnsi="Segoe UI Variable Display Light"/>
@@ -4593,7 +4722,7 @@
     <w:p>
       <w:pPr>
         <w:pStyle w:val="Paragraphedeliste"/>
-        <w:ind w:left="1788"/>
+        <w:ind w:left="2496"/>
         <w:jc w:val="both"/>
         <w:rPr>
           <w:rFonts w:ascii="Segoe UI Variable Display Light" w:hAnsi="Segoe UI Variable Display Light"/>
@@ -4610,6 +4739,7 @@
           <w:ilvl w:val="1"/>
           <w:numId w:val="11"/>
         </w:numPr>
+        <w:ind w:left="2496"/>
         <w:jc w:val="both"/>
         <w:rPr>
           <w:rFonts w:ascii="Segoe UI Variable Display Light" w:hAnsi="Segoe UI Variable Display Light"/>
@@ -4631,19 +4761,19 @@
     <w:p>
       <w:pPr>
         <w:pStyle w:val="Paragraphedeliste"/>
-        <w:ind w:left="1068"/>
-        <w:jc w:val="both"/>
-        <w:rPr>
-          <w:rFonts w:ascii="Segoe UI Variable Display Light" w:hAnsi="Segoe UI Variable Display Light"/>
-          <w:color w:val="000000" w:themeColor="text1"/>
-          <w:sz w:val="24"/>
-          <w:szCs w:val="24"/>
-        </w:rPr>
-      </w:pPr>
-    </w:p>
-    <w:p>
-      <w:pPr>
-        <w:ind w:left="708"/>
+        <w:ind w:left="1776"/>
+        <w:jc w:val="both"/>
+        <w:rPr>
+          <w:rFonts w:ascii="Segoe UI Variable Display Light" w:hAnsi="Segoe UI Variable Display Light"/>
+          <w:color w:val="000000" w:themeColor="text1"/>
+          <w:sz w:val="24"/>
+          <w:szCs w:val="24"/>
+        </w:rPr>
+      </w:pPr>
+    </w:p>
+    <w:p>
+      <w:pPr>
+        <w:ind w:left="1416"/>
         <w:jc w:val="both"/>
         <w:rPr>
           <w:rFonts w:ascii="Segoe UI Variable Display Light" w:hAnsi="Segoe UI Variable Display Light"/>
@@ -4655,7 +4785,7 @@
     </w:p>
     <w:p>
       <w:pPr>
-        <w:ind w:left="708"/>
+        <w:ind w:left="1416"/>
         <w:jc w:val="both"/>
         <w:rPr>
           <w:rFonts w:ascii="Segoe UI Variable Display Light" w:hAnsi="Segoe UI Variable Display Light"/>
@@ -4678,20 +4808,20 @@
     </w:p>
     <w:p>
       <w:pPr>
-        <w:ind w:left="708"/>
-        <w:jc w:val="both"/>
-        <w:rPr>
-          <w:rFonts w:ascii="Segoe UI Variable Display Light" w:hAnsi="Segoe UI Variable Display Light"/>
-          <w:b/>
-          <w:color w:val="000000" w:themeColor="text1"/>
-          <w:sz w:val="32"/>
-          <w:szCs w:val="32"/>
-        </w:rPr>
-      </w:pPr>
-    </w:p>
-    <w:p>
-      <w:pPr>
-        <w:ind w:left="1416" w:firstLine="708"/>
+        <w:ind w:left="1416"/>
+        <w:jc w:val="both"/>
+        <w:rPr>
+          <w:rFonts w:ascii="Segoe UI Variable Display Light" w:hAnsi="Segoe UI Variable Display Light"/>
+          <w:b/>
+          <w:color w:val="000000" w:themeColor="text1"/>
+          <w:sz w:val="32"/>
+          <w:szCs w:val="32"/>
+        </w:rPr>
+      </w:pPr>
+    </w:p>
+    <w:p>
+      <w:pPr>
+        <w:ind w:left="2124" w:firstLine="708"/>
         <w:jc w:val="both"/>
         <w:rPr>
           <w:rFonts w:ascii="Segoe UI Variable Display Light" w:hAnsi="Segoe UI Variable Display Light"/>
@@ -4712,7 +4842,7 @@
     </w:p>
     <w:p>
       <w:pPr>
-        <w:ind w:firstLine="708"/>
+        <w:ind w:left="360" w:firstLine="708"/>
         <w:jc w:val="both"/>
         <w:rPr>
           <w:rFonts w:ascii="Segoe UI Variable Display Light" w:hAnsi="Segoe UI Variable Display Light"/>
@@ -4724,7 +4854,7 @@
     </w:p>
     <w:p>
       <w:pPr>
-        <w:ind w:firstLine="708"/>
+        <w:ind w:left="360" w:firstLine="708"/>
         <w:jc w:val="both"/>
         <w:rPr>
           <w:rFonts w:ascii="Segoe UI Variable Display Light" w:hAnsi="Segoe UI Variable Display Light"/>
@@ -4757,6 +4887,7 @@
     </w:p>
     <w:p>
       <w:pPr>
+        <w:ind w:left="360"/>
         <w:jc w:val="both"/>
         <w:rPr>
           <w:rFonts w:ascii="Segoe UI Variable Display Light" w:hAnsi="Segoe UI Variable Display Light"/>
@@ -4769,7 +4900,7 @@
     </w:p>
     <w:p>
       <w:pPr>
-        <w:ind w:left="705" w:firstLine="705"/>
+        <w:ind w:left="1065" w:firstLine="705"/>
         <w:jc w:val="both"/>
         <w:rPr>
           <w:rFonts w:ascii="Segoe UI Variable Display Light" w:hAnsi="Segoe UI Variable Display Light"/>
@@ -4840,6 +4971,7 @@
           <w:ilvl w:val="0"/>
           <w:numId w:val="10"/>
         </w:numPr>
+        <w:ind w:left="1425"/>
         <w:jc w:val="both"/>
         <w:rPr>
           <w:rFonts w:ascii="Segoe UI Variable Display Light" w:hAnsi="Segoe UI Variable Display Light"/>
@@ -4888,8 +5020,32 @@
     <w:p>
       <w:pPr>
         <w:pStyle w:val="Paragraphedeliste"/>
-        <w:ind w:left="1065"/>
-        <w:jc w:val="both"/>
+        <w:ind w:left="1425"/>
+        <w:jc w:val="both"/>
+        <w:rPr>
+          <w:rFonts w:ascii="Segoe UI Variable Display Light" w:hAnsi="Segoe UI Variable Display Light"/>
+          <w:color w:val="000000" w:themeColor="text1"/>
+          <w:sz w:val="24"/>
+          <w:szCs w:val="24"/>
+        </w:rPr>
+      </w:pPr>
+    </w:p>
+    <w:p>
+      <w:pPr>
+        <w:pStyle w:val="Paragraphedeliste"/>
+        <w:ind w:left="1425"/>
+        <w:jc w:val="both"/>
+        <w:rPr>
+          <w:rFonts w:ascii="Segoe UI Variable Display Light" w:hAnsi="Segoe UI Variable Display Light"/>
+          <w:color w:val="000000" w:themeColor="text1"/>
+          <w:sz w:val="24"/>
+          <w:szCs w:val="24"/>
+        </w:rPr>
+      </w:pPr>
+    </w:p>
+    <w:p>
+      <w:pPr>
+        <w:pStyle w:val="Paragraphedeliste"/>
         <w:rPr>
           <w:rFonts w:ascii="Segoe UI Variable Display Light" w:hAnsi="Segoe UI Variable Display Light"/>
           <w:color w:val="000000" w:themeColor="text1"/>
@@ -4905,6 +5061,7 @@
           <w:ilvl w:val="0"/>
           <w:numId w:val="10"/>
         </w:numPr>
+        <w:ind w:left="1425"/>
         <w:jc w:val="both"/>
         <w:rPr>
           <w:rFonts w:ascii="Segoe UI Variable Display Light" w:hAnsi="Segoe UI Variable Display Light"/>
@@ -4926,18 +5083,19 @@
     <w:p>
       <w:pPr>
         <w:pStyle w:val="Paragraphedeliste"/>
-        <w:jc w:val="both"/>
-        <w:rPr>
-          <w:rFonts w:ascii="Segoe UI Variable Display Light" w:hAnsi="Segoe UI Variable Display Light"/>
-          <w:color w:val="000000" w:themeColor="text1"/>
-          <w:sz w:val="24"/>
-          <w:szCs w:val="24"/>
-        </w:rPr>
-      </w:pPr>
-    </w:p>
-    <w:p>
-      <w:pPr>
-        <w:ind w:left="705" w:firstLine="708"/>
+        <w:ind w:left="1080"/>
+        <w:jc w:val="both"/>
+        <w:rPr>
+          <w:rFonts w:ascii="Segoe UI Variable Display Light" w:hAnsi="Segoe UI Variable Display Light"/>
+          <w:color w:val="000000" w:themeColor="text1"/>
+          <w:sz w:val="24"/>
+          <w:szCs w:val="24"/>
+        </w:rPr>
+      </w:pPr>
+    </w:p>
+    <w:p>
+      <w:pPr>
+        <w:ind w:left="1065" w:firstLine="708"/>
         <w:jc w:val="both"/>
         <w:rPr>
           <w:rFonts w:ascii="Segoe UI Variable Display Light" w:hAnsi="Segoe UI Variable Display Light"/>
@@ -4973,50 +5131,6 @@
         </w:rPr>
         <w:t>èdera à l’espace administrateur.</w:t>
       </w:r>
-    </w:p>
-    <w:p>
-      <w:pPr>
-        <w:jc w:val="both"/>
-        <w:rPr>
-          <w:rFonts w:ascii="Segoe UI Variable Display Light" w:hAnsi="Segoe UI Variable Display Light"/>
-          <w:color w:val="000000" w:themeColor="text1"/>
-          <w:sz w:val="24"/>
-          <w:szCs w:val="24"/>
-        </w:rPr>
-      </w:pPr>
-    </w:p>
-    <w:p>
-      <w:pPr>
-        <w:jc w:val="both"/>
-        <w:rPr>
-          <w:rFonts w:ascii="Segoe UI Variable Display Light" w:hAnsi="Segoe UI Variable Display Light"/>
-          <w:color w:val="000000" w:themeColor="text1"/>
-          <w:sz w:val="24"/>
-          <w:szCs w:val="24"/>
-        </w:rPr>
-      </w:pPr>
-    </w:p>
-    <w:p>
-      <w:pPr>
-        <w:jc w:val="both"/>
-        <w:rPr>
-          <w:rFonts w:ascii="Segoe UI Variable Display Light" w:hAnsi="Segoe UI Variable Display Light"/>
-          <w:color w:val="000000" w:themeColor="text1"/>
-          <w:sz w:val="24"/>
-          <w:szCs w:val="24"/>
-        </w:rPr>
-      </w:pPr>
-    </w:p>
-    <w:p>
-      <w:pPr>
-        <w:jc w:val="both"/>
-        <w:rPr>
-          <w:rFonts w:ascii="Segoe UI Variable Display Light" w:hAnsi="Segoe UI Variable Display Light"/>
-          <w:color w:val="000000" w:themeColor="text1"/>
-          <w:sz w:val="24"/>
-          <w:szCs w:val="24"/>
-        </w:rPr>
-      </w:pPr>
     </w:p>
     <w:p>
       <w:pPr>
@@ -5314,6 +5428,30 @@
           <w:szCs w:val="24"/>
         </w:rPr>
       </w:pPr>
+    </w:p>
+    <w:p>
+      <w:pPr>
+        <w:ind w:left="708" w:firstLine="708"/>
+        <w:jc w:val="both"/>
+        <w:rPr>
+          <w:rFonts w:ascii="Segoe UI Variable Display Light" w:hAnsi="Segoe UI Variable Display Light"/>
+          <w:color w:val="000000" w:themeColor="text1"/>
+          <w:sz w:val="24"/>
+          <w:szCs w:val="24"/>
+        </w:rPr>
+      </w:pPr>
+    </w:p>
+    <w:p>
+      <w:pPr>
+        <w:ind w:left="708" w:firstLine="708"/>
+        <w:jc w:val="both"/>
+        <w:rPr>
+          <w:rFonts w:ascii="Segoe UI Variable Display Light" w:hAnsi="Segoe UI Variable Display Light"/>
+          <w:color w:val="000000" w:themeColor="text1"/>
+          <w:sz w:val="24"/>
+          <w:szCs w:val="24"/>
+        </w:rPr>
+      </w:pPr>
       <w:r>
         <w:rPr>
           <w:rFonts w:ascii="Segoe UI Variable Display Light" w:hAnsi="Segoe UI Variable Display Light"/>
@@ -5370,7 +5508,28 @@
         <w:jc w:val="both"/>
         <w:rPr>
           <w:rFonts w:ascii="Segoe UI Variable Display Light" w:hAnsi="Segoe UI Variable Display Light"/>
-          <w:b/>
+          <w:color w:val="000000" w:themeColor="text1"/>
+          <w:sz w:val="32"/>
+          <w:szCs w:val="32"/>
+        </w:rPr>
+      </w:pPr>
+      <w:r>
+        <w:rPr>
+          <w:rFonts w:ascii="Segoe UI Variable Display Light" w:hAnsi="Segoe UI Variable Display Light"/>
+          <w:b/>
+          <w:color w:val="000000" w:themeColor="text1"/>
+          <w:sz w:val="32"/>
+          <w:szCs w:val="32"/>
+        </w:rPr>
+        <w:t>L’interface Utilisateurs</w:t>
+      </w:r>
+    </w:p>
+    <w:p>
+      <w:pPr>
+        <w:ind w:firstLine="708"/>
+        <w:jc w:val="both"/>
+        <w:rPr>
+          <w:rFonts w:ascii="Segoe UI Variable Display Light" w:hAnsi="Segoe UI Variable Display Light"/>
           <w:color w:val="000000" w:themeColor="text1"/>
           <w:sz w:val="28"/>
           <w:szCs w:val="28"/>
@@ -5379,25 +5538,108 @@
     </w:p>
     <w:p>
       <w:pPr>
+        <w:ind w:left="708" w:firstLine="708"/>
+        <w:jc w:val="both"/>
+        <w:rPr>
+          <w:rFonts w:ascii="Segoe UI Variable Display Light" w:hAnsi="Segoe UI Variable Display Light"/>
+          <w:color w:val="000000" w:themeColor="text1"/>
+          <w:sz w:val="24"/>
+          <w:szCs w:val="24"/>
+        </w:rPr>
+      </w:pPr>
+      <w:r>
+        <w:rPr>
+          <w:rFonts w:ascii="Segoe UI Variable Display Light" w:hAnsi="Segoe UI Variable Display Light"/>
+          <w:color w:val="000000" w:themeColor="text1"/>
+          <w:sz w:val="24"/>
+          <w:szCs w:val="24"/>
+        </w:rPr>
+        <w:t>Comme prévu lors de mon entretien avec le client, le site reflète le dépliant, j’ai adapté la chartre graphique au site pour que les gens habitué</w:t>
+      </w:r>
+      <w:r>
+        <w:rPr>
+          <w:rFonts w:ascii="Segoe UI Variable Display Light" w:hAnsi="Segoe UI Variable Display Light"/>
+          <w:color w:val="000000" w:themeColor="text1"/>
+          <w:sz w:val="24"/>
+          <w:szCs w:val="24"/>
+        </w:rPr>
+        <w:t>s</w:t>
+      </w:r>
+      <w:r>
+        <w:rPr>
+          <w:rFonts w:ascii="Segoe UI Variable Display Light" w:hAnsi="Segoe UI Variable Display Light"/>
+          <w:color w:val="000000" w:themeColor="text1"/>
+          <w:sz w:val="24"/>
+          <w:szCs w:val="24"/>
+        </w:rPr>
+        <w:t xml:space="preserve"> au format papier puissent se familiarisé</w:t>
+      </w:r>
+      <w:r>
+        <w:rPr>
+          <w:rFonts w:ascii="Segoe UI Variable Display Light" w:hAnsi="Segoe UI Variable Display Light"/>
+          <w:color w:val="000000" w:themeColor="text1"/>
+          <w:sz w:val="24"/>
+          <w:szCs w:val="24"/>
+        </w:rPr>
+        <w:t>s</w:t>
+      </w:r>
+      <w:r>
+        <w:rPr>
+          <w:rFonts w:ascii="Segoe UI Variable Display Light" w:hAnsi="Segoe UI Variable Display Light"/>
+          <w:color w:val="000000" w:themeColor="text1"/>
+          <w:sz w:val="24"/>
+          <w:szCs w:val="24"/>
+        </w:rPr>
+        <w:t xml:space="preserve"> assez vite avec l’interface. Sur la page d’accueil, une version étendu grâce à Adobe Photoshop et animé grâce à Adobe Animate permet d’avoir un premier visuel dynamique. Une barre de navigation sous forme</w:t>
+      </w:r>
+      <w:r>
+        <w:rPr>
+          <w:rFonts w:ascii="Segoe UI Variable Display Light" w:hAnsi="Segoe UI Variable Display Light"/>
+          <w:color w:val="000000" w:themeColor="text1"/>
+          <w:sz w:val="24"/>
+          <w:szCs w:val="24"/>
+        </w:rPr>
+        <w:t xml:space="preserve"> </w:t>
+      </w:r>
+      <w:r>
+        <w:rPr>
+          <w:rFonts w:ascii="Segoe UI Variable Display Light" w:hAnsi="Segoe UI Variable Display Light"/>
+          <w:color w:val="000000" w:themeColor="text1"/>
+          <w:sz w:val="24"/>
+          <w:szCs w:val="24"/>
+        </w:rPr>
+        <w:t>de languette permet de rappeler le petit livret</w:t>
+      </w:r>
+      <w:r>
+        <w:rPr>
+          <w:rFonts w:ascii="Segoe UI Variable Display Light" w:hAnsi="Segoe UI Variable Display Light"/>
+          <w:color w:val="000000" w:themeColor="text1"/>
+          <w:sz w:val="24"/>
+          <w:szCs w:val="24"/>
+        </w:rPr>
+        <w:t xml:space="preserve"> et elles ont</w:t>
+      </w:r>
+      <w:r>
+        <w:rPr>
+          <w:rFonts w:ascii="Segoe UI Variable Display Light" w:hAnsi="Segoe UI Variable Display Light"/>
+          <w:color w:val="000000" w:themeColor="text1"/>
+          <w:sz w:val="24"/>
+          <w:szCs w:val="24"/>
+        </w:rPr>
+        <w:t xml:space="preserve"> une animation au survol qui permet à l’utilisateur une certaine interactivité. </w:t>
+      </w:r>
+    </w:p>
+    <w:p>
+      <w:pPr>
         <w:ind w:firstLine="708"/>
         <w:jc w:val="both"/>
         <w:rPr>
           <w:rFonts w:ascii="Segoe UI Variable Display Light" w:hAnsi="Segoe UI Variable Display Light"/>
           <w:color w:val="000000" w:themeColor="text1"/>
-          <w:sz w:val="32"/>
-          <w:szCs w:val="32"/>
-        </w:rPr>
-      </w:pPr>
-      <w:r>
-        <w:rPr>
-          <w:rFonts w:ascii="Segoe UI Variable Display Light" w:hAnsi="Segoe UI Variable Display Light"/>
-          <w:b/>
-          <w:color w:val="000000" w:themeColor="text1"/>
-          <w:sz w:val="32"/>
-          <w:szCs w:val="32"/>
-        </w:rPr>
-        <w:t>L’interface Utilisateurs</w:t>
-      </w:r>
+          <w:sz w:val="24"/>
+          <w:szCs w:val="24"/>
+        </w:rPr>
+      </w:pPr>
     </w:p>
     <w:p>
       <w:pPr>
@@ -5406,130 +5648,14 @@
         <w:rPr>
           <w:rFonts w:ascii="Segoe UI Variable Display Light" w:hAnsi="Segoe UI Variable Display Light"/>
           <w:color w:val="000000" w:themeColor="text1"/>
-          <w:sz w:val="28"/>
-          <w:szCs w:val="28"/>
-        </w:rPr>
-      </w:pPr>
-    </w:p>
-    <w:p>
-      <w:pPr>
-        <w:ind w:left="708" w:firstLine="708"/>
-        <w:jc w:val="both"/>
-        <w:rPr>
-          <w:rFonts w:ascii="Segoe UI Variable Display Light" w:hAnsi="Segoe UI Variable Display Light"/>
-          <w:color w:val="000000" w:themeColor="text1"/>
-          <w:sz w:val="24"/>
-          <w:szCs w:val="24"/>
-        </w:rPr>
-      </w:pPr>
-      <w:r>
-        <w:rPr>
-          <w:rFonts w:ascii="Segoe UI Variable Display Light" w:hAnsi="Segoe UI Variable Display Light"/>
-          <w:color w:val="000000" w:themeColor="text1"/>
-          <w:sz w:val="24"/>
-          <w:szCs w:val="24"/>
-        </w:rPr>
-        <w:t>Comme prévu lors de mon entretien avec le client, le site reflète le dépliant, j’ai adapté la chartre graphique au site pour que les gens habitué</w:t>
-      </w:r>
-      <w:r>
-        <w:rPr>
-          <w:rFonts w:ascii="Segoe UI Variable Display Light" w:hAnsi="Segoe UI Variable Display Light"/>
-          <w:color w:val="000000" w:themeColor="text1"/>
-          <w:sz w:val="24"/>
-          <w:szCs w:val="24"/>
-        </w:rPr>
-        <w:t>s</w:t>
-      </w:r>
-      <w:r>
-        <w:rPr>
-          <w:rFonts w:ascii="Segoe UI Variable Display Light" w:hAnsi="Segoe UI Variable Display Light"/>
-          <w:color w:val="000000" w:themeColor="text1"/>
-          <w:sz w:val="24"/>
-          <w:szCs w:val="24"/>
-        </w:rPr>
-        <w:t xml:space="preserve"> au format papier puissent se familiarisé</w:t>
-      </w:r>
-      <w:r>
-        <w:rPr>
-          <w:rFonts w:ascii="Segoe UI Variable Display Light" w:hAnsi="Segoe UI Variable Display Light"/>
-          <w:color w:val="000000" w:themeColor="text1"/>
-          <w:sz w:val="24"/>
-          <w:szCs w:val="24"/>
-        </w:rPr>
-        <w:t>s</w:t>
-      </w:r>
-      <w:r>
-        <w:rPr>
-          <w:rFonts w:ascii="Segoe UI Variable Display Light" w:hAnsi="Segoe UI Variable Display Light"/>
-          <w:color w:val="000000" w:themeColor="text1"/>
-          <w:sz w:val="24"/>
-          <w:szCs w:val="24"/>
-        </w:rPr>
-        <w:t xml:space="preserve"> assez vite avec l’interface. Sur la page d’accueil, une version étendu grâce à Adobe Photoshop et animé grâce à Adobe Animate permet d’avoir un premier visuel dynamique. Une barre de navigation sous forme</w:t>
-      </w:r>
-      <w:r>
-        <w:rPr>
-          <w:rFonts w:ascii="Segoe UI Variable Display Light" w:hAnsi="Segoe UI Variable Display Light"/>
-          <w:color w:val="000000" w:themeColor="text1"/>
-          <w:sz w:val="24"/>
-          <w:szCs w:val="24"/>
-        </w:rPr>
-        <w:t xml:space="preserve"> </w:t>
-      </w:r>
-      <w:r>
-        <w:rPr>
-          <w:rFonts w:ascii="Segoe UI Variable Display Light" w:hAnsi="Segoe UI Variable Display Light"/>
-          <w:color w:val="000000" w:themeColor="text1"/>
-          <w:sz w:val="24"/>
-          <w:szCs w:val="24"/>
-        </w:rPr>
-        <w:t>de languette permet de rappeler le petit livret</w:t>
-      </w:r>
-      <w:r>
-        <w:rPr>
-          <w:rFonts w:ascii="Segoe UI Variable Display Light" w:hAnsi="Segoe UI Variable Display Light"/>
-          <w:color w:val="000000" w:themeColor="text1"/>
-          <w:sz w:val="24"/>
-          <w:szCs w:val="24"/>
-        </w:rPr>
-        <w:t xml:space="preserve"> et elles ont</w:t>
-      </w:r>
-      <w:r>
-        <w:rPr>
-          <w:rFonts w:ascii="Segoe UI Variable Display Light" w:hAnsi="Segoe UI Variable Display Light"/>
-          <w:color w:val="000000" w:themeColor="text1"/>
-          <w:sz w:val="24"/>
-          <w:szCs w:val="24"/>
-        </w:rPr>
-        <w:t xml:space="preserve"> une animation au survol qui permet à l’utilisateur une certaine interactivité. </w:t>
-      </w:r>
+          <w:sz w:val="24"/>
+          <w:szCs w:val="24"/>
+        </w:rPr>
+      </w:pPr>
     </w:p>
     <w:p>
       <w:pPr>
         <w:ind w:firstLine="708"/>
-        <w:jc w:val="both"/>
-        <w:rPr>
-          <w:rFonts w:ascii="Segoe UI Variable Display Light" w:hAnsi="Segoe UI Variable Display Light"/>
-          <w:color w:val="000000" w:themeColor="text1"/>
-          <w:sz w:val="24"/>
-          <w:szCs w:val="24"/>
-        </w:rPr>
-      </w:pPr>
-    </w:p>
-    <w:p>
-      <w:pPr>
-        <w:ind w:firstLine="708"/>
-        <w:jc w:val="both"/>
-        <w:rPr>
-          <w:rFonts w:ascii="Segoe UI Variable Display Light" w:hAnsi="Segoe UI Variable Display Light"/>
-          <w:color w:val="000000" w:themeColor="text1"/>
-          <w:sz w:val="24"/>
-          <w:szCs w:val="24"/>
-        </w:rPr>
-      </w:pPr>
-    </w:p>
-    <w:p>
-      <w:pPr>
         <w:jc w:val="both"/>
         <w:rPr>
           <w:rFonts w:ascii="Segoe UI Variable Display Light" w:hAnsi="Segoe UI Variable Display Light"/>
@@ -5608,6 +5734,18 @@
         <w:rPr>
           <w:rFonts w:ascii="Segoe UI Variable Display Light" w:hAnsi="Segoe UI Variable Display Light"/>
           <w:color w:val="000000" w:themeColor="text1"/>
+          <w:sz w:val="24"/>
+          <w:szCs w:val="24"/>
+        </w:rPr>
+      </w:pPr>
+    </w:p>
+    <w:p>
+      <w:pPr>
+        <w:ind w:left="708" w:firstLine="708"/>
+        <w:jc w:val="both"/>
+        <w:rPr>
+          <w:rFonts w:ascii="Segoe UI Variable Display Light" w:hAnsi="Segoe UI Variable Display Light"/>
+          <w:color w:val="000000" w:themeColor="text1"/>
           <w:sz w:val="28"/>
           <w:szCs w:val="28"/>
         </w:rPr>
@@ -5648,39 +5786,6 @@
         </w:rPr>
         <w:t xml:space="preserve"> de renseignement (en attendant une future billetterie en ligne).</w:t>
       </w:r>
-    </w:p>
-    <w:p>
-      <w:pPr>
-        <w:jc w:val="both"/>
-        <w:rPr>
-          <w:rFonts w:ascii="Segoe UI Variable Display Light" w:hAnsi="Segoe UI Variable Display Light"/>
-          <w:color w:val="000000" w:themeColor="text1"/>
-          <w:sz w:val="24"/>
-          <w:szCs w:val="24"/>
-        </w:rPr>
-      </w:pPr>
-    </w:p>
-    <w:p>
-      <w:pPr>
-        <w:jc w:val="both"/>
-        <w:rPr>
-          <w:rFonts w:ascii="Segoe UI Variable Display Light" w:hAnsi="Segoe UI Variable Display Light"/>
-          <w:color w:val="000000" w:themeColor="text1"/>
-          <w:sz w:val="24"/>
-          <w:szCs w:val="24"/>
-        </w:rPr>
-      </w:pPr>
-    </w:p>
-    <w:p>
-      <w:pPr>
-        <w:jc w:val="both"/>
-        <w:rPr>
-          <w:rFonts w:ascii="Segoe UI Variable Display Light" w:hAnsi="Segoe UI Variable Display Light"/>
-          <w:color w:val="000000" w:themeColor="text1"/>
-          <w:sz w:val="24"/>
-          <w:szCs w:val="24"/>
-        </w:rPr>
-      </w:pPr>
     </w:p>
     <w:p>
       <w:pPr>
@@ -7323,27 +7428,7 @@
           <w:sz w:val="24"/>
           <w:szCs w:val="24"/>
         </w:rPr>
-        <w:t xml:space="preserve">En somme, l'architecture MVC est un modèle de conception logicielle efficace pour le développement d'applications web. Elle permet une séparation claire des responsabilités, une meilleure </w:t>
-      </w:r>
-      <w:proofErr w:type="gramStart"/>
-      <w:r>
-        <w:rPr>
-          <w:rFonts w:ascii="Segoe UI Variable Display Light" w:hAnsi="Segoe UI Variable Display Light"/>
-          <w:color w:val="000000" w:themeColor="text1"/>
-          <w:sz w:val="24"/>
-          <w:szCs w:val="24"/>
-        </w:rPr>
-        <w:t>réutilisabilité</w:t>
-      </w:r>
-      <w:proofErr w:type="gramEnd"/>
-      <w:r>
-        <w:rPr>
-          <w:rFonts w:ascii="Segoe UI Variable Display Light" w:hAnsi="Segoe UI Variable Display Light"/>
-          <w:color w:val="000000" w:themeColor="text1"/>
-          <w:sz w:val="24"/>
-          <w:szCs w:val="24"/>
-        </w:rPr>
-        <w:t>, un développement plus rapide, une facilité de test et une meilleure évolutivité.</w:t>
+        <w:t>En somme, l'architecture MVC est un modèle de conception logicielle efficace pour le développement d'applications web. Elle permet une séparation claire des responsabilités, une meilleure réutilisabilité, un développement plus rapide, une facilité de test et une meilleure évolutivité.</w:t>
       </w:r>
     </w:p>
     <w:p>
@@ -8900,7 +8985,7 @@
     </w:p>
     <w:p>
       <w:pPr>
-        <w:ind w:left="1416"/>
+        <w:ind w:left="2124"/>
         <w:jc w:val="both"/>
         <w:rPr>
           <w:rFonts w:ascii="Segoe UI Variable Display Light" w:hAnsi="Segoe UI Variable Display Light"/>
@@ -8966,7 +9051,7 @@
     </w:p>
     <w:p>
       <w:pPr>
-        <w:ind w:left="708" w:firstLine="708"/>
+        <w:ind w:left="1416" w:firstLine="708"/>
         <w:jc w:val="both"/>
         <w:rPr>
           <w:rFonts w:ascii="Segoe UI Variable Display Light" w:hAnsi="Segoe UI Variable Display Light"/>
@@ -9077,7 +9162,7 @@
     </w:p>
     <w:p>
       <w:pPr>
-        <w:ind w:left="1416"/>
+        <w:ind w:left="2124"/>
         <w:jc w:val="both"/>
         <w:rPr>
           <w:rFonts w:ascii="Segoe UI Variable Display Light" w:hAnsi="Segoe UI Variable Display Light"/>
@@ -9098,7 +9183,7 @@
     </w:p>
     <w:p>
       <w:pPr>
-        <w:ind w:left="708" w:firstLine="708"/>
+        <w:ind w:left="1416" w:firstLine="708"/>
         <w:jc w:val="both"/>
         <w:rPr>
           <w:rFonts w:ascii="Segoe UI Variable Display Light" w:hAnsi="Segoe UI Variable Display Light"/>
@@ -9119,7 +9204,7 @@
     </w:p>
     <w:p>
       <w:pPr>
-        <w:ind w:left="1416"/>
+        <w:ind w:left="2124"/>
         <w:jc w:val="both"/>
         <w:rPr>
           <w:rFonts w:ascii="Segoe UI Variable Display Light" w:hAnsi="Segoe UI Variable Display Light"/>
@@ -9140,7 +9225,7 @@
     </w:p>
     <w:p>
       <w:pPr>
-        <w:ind w:left="708" w:firstLine="708"/>
+        <w:ind w:left="1416" w:firstLine="708"/>
         <w:jc w:val="both"/>
         <w:rPr>
           <w:rFonts w:ascii="Segoe UI Variable Display Light" w:hAnsi="Segoe UI Variable Display Light"/>
@@ -9161,7 +9246,7 @@
     </w:p>
     <w:p>
       <w:pPr>
-        <w:ind w:left="1416"/>
+        <w:ind w:left="2124"/>
         <w:jc w:val="both"/>
         <w:rPr>
           <w:rFonts w:ascii="Segoe UI Variable Display Light" w:hAnsi="Segoe UI Variable Display Light"/>
@@ -9246,43 +9331,921 @@
     </w:p>
     <w:p>
       <w:pPr>
+        <w:ind w:left="1416" w:firstLine="708"/>
+        <w:jc w:val="both"/>
+        <w:rPr>
+          <w:rFonts w:ascii="Segoe UI Variable Display Light" w:hAnsi="Segoe UI Variable Display Light"/>
+          <w:color w:val="000000" w:themeColor="text1"/>
+          <w:sz w:val="24"/>
+          <w:szCs w:val="24"/>
+        </w:rPr>
+      </w:pPr>
+      <w:r>
+        <w:rPr>
+          <w:rFonts w:ascii="Segoe UI Variable Display Light" w:hAnsi="Segoe UI Variable Display Light"/>
+          <w:color w:val="000000" w:themeColor="text1"/>
+          <w:sz w:val="24"/>
+          <w:szCs w:val="24"/>
+        </w:rPr>
+        <w:t xml:space="preserve">Le dossier </w:t>
+      </w:r>
+      <w:proofErr w:type="spellStart"/>
+      <w:r>
+        <w:rPr>
+          <w:rFonts w:ascii="Segoe UI Variable Display Light" w:hAnsi="Segoe UI Variable Display Light"/>
+          <w:color w:val="000000" w:themeColor="text1"/>
+          <w:sz w:val="24"/>
+          <w:szCs w:val="24"/>
+        </w:rPr>
+        <w:t>core</w:t>
+      </w:r>
+      <w:proofErr w:type="spellEnd"/>
+      <w:r>
+        <w:rPr>
+          <w:rFonts w:ascii="Segoe UI Variable Display Light" w:hAnsi="Segoe UI Variable Display Light"/>
+          <w:color w:val="000000" w:themeColor="text1"/>
+          <w:sz w:val="24"/>
+          <w:szCs w:val="24"/>
+        </w:rPr>
+        <w:t xml:space="preserve"> contient les fichiers centraux de l'application :</w:t>
+      </w:r>
+    </w:p>
+    <w:p>
+      <w:pPr>
+        <w:ind w:left="1416" w:firstLine="708"/>
+        <w:jc w:val="both"/>
+        <w:rPr>
+          <w:rFonts w:ascii="Segoe UI Variable Display Light" w:hAnsi="Segoe UI Variable Display Light"/>
+          <w:color w:val="000000" w:themeColor="text1"/>
+          <w:sz w:val="24"/>
+          <w:szCs w:val="24"/>
+        </w:rPr>
+      </w:pPr>
+    </w:p>
+    <w:p>
+      <w:pPr>
+        <w:ind w:left="2124"/>
+        <w:jc w:val="both"/>
+        <w:rPr>
+          <w:rFonts w:ascii="Segoe UI Variable Display Light" w:hAnsi="Segoe UI Variable Display Light"/>
+          <w:color w:val="000000" w:themeColor="text1"/>
+          <w:sz w:val="24"/>
+          <w:szCs w:val="24"/>
+        </w:rPr>
+      </w:pPr>
+      <w:r>
+        <w:rPr>
+          <w:rFonts w:ascii="Segoe UI Variable Display Light" w:hAnsi="Segoe UI Variable Display Light"/>
+          <w:color w:val="000000" w:themeColor="text1"/>
+          <w:sz w:val="24"/>
+          <w:szCs w:val="24"/>
+        </w:rPr>
+        <w:t xml:space="preserve">Controller.php : contient les fonctions </w:t>
+      </w:r>
+      <w:proofErr w:type="spellStart"/>
+      <w:r>
+        <w:rPr>
+          <w:rFonts w:ascii="Segoe UI Variable Display Light" w:hAnsi="Segoe UI Variable Display Light"/>
+          <w:color w:val="000000" w:themeColor="text1"/>
+          <w:sz w:val="24"/>
+          <w:szCs w:val="24"/>
+        </w:rPr>
+        <w:t>construct</w:t>
+      </w:r>
+      <w:proofErr w:type="spellEnd"/>
+      <w:r>
+        <w:rPr>
+          <w:rFonts w:ascii="Segoe UI Variable Display Light" w:hAnsi="Segoe UI Variable Display Light"/>
+          <w:color w:val="000000" w:themeColor="text1"/>
+          <w:sz w:val="24"/>
+          <w:szCs w:val="24"/>
+        </w:rPr>
+        <w:t xml:space="preserve">, </w:t>
+      </w:r>
+      <w:proofErr w:type="spellStart"/>
+      <w:r>
+        <w:rPr>
+          <w:rFonts w:ascii="Segoe UI Variable Display Light" w:hAnsi="Segoe UI Variable Display Light"/>
+          <w:color w:val="000000" w:themeColor="text1"/>
+          <w:sz w:val="24"/>
+          <w:szCs w:val="24"/>
+        </w:rPr>
+        <w:t>render</w:t>
+      </w:r>
+      <w:proofErr w:type="spellEnd"/>
+      <w:r>
+        <w:rPr>
+          <w:rFonts w:ascii="Segoe UI Variable Display Light" w:hAnsi="Segoe UI Variable Display Light"/>
+          <w:color w:val="000000" w:themeColor="text1"/>
+          <w:sz w:val="24"/>
+          <w:szCs w:val="24"/>
+        </w:rPr>
+        <w:t xml:space="preserve">, set, </w:t>
+      </w:r>
+      <w:proofErr w:type="spellStart"/>
+      <w:r>
+        <w:rPr>
+          <w:rFonts w:ascii="Segoe UI Variable Display Light" w:hAnsi="Segoe UI Variable Display Light"/>
+          <w:color w:val="000000" w:themeColor="text1"/>
+          <w:sz w:val="24"/>
+          <w:szCs w:val="24"/>
+        </w:rPr>
+        <w:t>loadModel</w:t>
+      </w:r>
+      <w:proofErr w:type="spellEnd"/>
+      <w:r>
+        <w:rPr>
+          <w:rFonts w:ascii="Segoe UI Variable Display Light" w:hAnsi="Segoe UI Variable Display Light"/>
+          <w:color w:val="000000" w:themeColor="text1"/>
+          <w:sz w:val="24"/>
+          <w:szCs w:val="24"/>
+        </w:rPr>
+        <w:t xml:space="preserve">, e404, </w:t>
+      </w:r>
+      <w:proofErr w:type="spellStart"/>
+      <w:r>
+        <w:rPr>
+          <w:rFonts w:ascii="Segoe UI Variable Display Light" w:hAnsi="Segoe UI Variable Display Light"/>
+          <w:color w:val="000000" w:themeColor="text1"/>
+          <w:sz w:val="24"/>
+          <w:szCs w:val="24"/>
+        </w:rPr>
+        <w:t>request</w:t>
+      </w:r>
+      <w:proofErr w:type="spellEnd"/>
+      <w:r>
+        <w:rPr>
+          <w:rFonts w:ascii="Segoe UI Variable Display Light" w:hAnsi="Segoe UI Variable Display Light"/>
+          <w:color w:val="000000" w:themeColor="text1"/>
+          <w:sz w:val="24"/>
+          <w:szCs w:val="24"/>
+        </w:rPr>
+        <w:t xml:space="preserve">, </w:t>
+      </w:r>
+      <w:proofErr w:type="spellStart"/>
+      <w:r>
+        <w:rPr>
+          <w:rFonts w:ascii="Segoe UI Variable Display Light" w:hAnsi="Segoe UI Variable Display Light"/>
+          <w:color w:val="000000" w:themeColor="text1"/>
+          <w:sz w:val="24"/>
+          <w:szCs w:val="24"/>
+        </w:rPr>
+        <w:t>redirect</w:t>
+      </w:r>
+      <w:proofErr w:type="spellEnd"/>
+      <w:r>
+        <w:rPr>
+          <w:rFonts w:ascii="Segoe UI Variable Display Light" w:hAnsi="Segoe UI Variable Display Light"/>
+          <w:color w:val="000000" w:themeColor="text1"/>
+          <w:sz w:val="24"/>
+          <w:szCs w:val="24"/>
+        </w:rPr>
+        <w:t>.</w:t>
+      </w:r>
+    </w:p>
+    <w:p>
+      <w:pPr>
+        <w:ind w:left="1416" w:firstLine="708"/>
+        <w:jc w:val="both"/>
+        <w:rPr>
+          <w:rFonts w:ascii="Segoe UI Variable Display Light" w:hAnsi="Segoe UI Variable Display Light"/>
+          <w:color w:val="000000" w:themeColor="text1"/>
+          <w:sz w:val="24"/>
+          <w:szCs w:val="24"/>
+        </w:rPr>
+      </w:pPr>
+      <w:r>
+        <w:rPr>
+          <w:rFonts w:ascii="Segoe UI Variable Display Light" w:hAnsi="Segoe UI Variable Display Light"/>
+          <w:color w:val="000000" w:themeColor="text1"/>
+          <w:sz w:val="24"/>
+          <w:szCs w:val="24"/>
+        </w:rPr>
+        <w:t xml:space="preserve">Dispatcher.php : contient les fonctions </w:t>
+      </w:r>
+      <w:proofErr w:type="spellStart"/>
+      <w:r>
+        <w:rPr>
+          <w:rFonts w:ascii="Segoe UI Variable Display Light" w:hAnsi="Segoe UI Variable Display Light"/>
+          <w:color w:val="000000" w:themeColor="text1"/>
+          <w:sz w:val="24"/>
+          <w:szCs w:val="24"/>
+        </w:rPr>
+        <w:t>construct</w:t>
+      </w:r>
+      <w:proofErr w:type="spellEnd"/>
+      <w:r>
+        <w:rPr>
+          <w:rFonts w:ascii="Segoe UI Variable Display Light" w:hAnsi="Segoe UI Variable Display Light"/>
+          <w:color w:val="000000" w:themeColor="text1"/>
+          <w:sz w:val="24"/>
+          <w:szCs w:val="24"/>
+        </w:rPr>
+        <w:t xml:space="preserve">, </w:t>
+      </w:r>
+      <w:proofErr w:type="spellStart"/>
+      <w:r>
+        <w:rPr>
+          <w:rFonts w:ascii="Segoe UI Variable Display Light" w:hAnsi="Segoe UI Variable Display Light"/>
+          <w:color w:val="000000" w:themeColor="text1"/>
+          <w:sz w:val="24"/>
+          <w:szCs w:val="24"/>
+        </w:rPr>
+        <w:t>error</w:t>
+      </w:r>
+      <w:proofErr w:type="spellEnd"/>
+      <w:r>
+        <w:rPr>
+          <w:rFonts w:ascii="Segoe UI Variable Display Light" w:hAnsi="Segoe UI Variable Display Light"/>
+          <w:color w:val="000000" w:themeColor="text1"/>
+          <w:sz w:val="24"/>
+          <w:szCs w:val="24"/>
+        </w:rPr>
+        <w:t xml:space="preserve">, </w:t>
+      </w:r>
+      <w:proofErr w:type="spellStart"/>
+      <w:r>
+        <w:rPr>
+          <w:rFonts w:ascii="Segoe UI Variable Display Light" w:hAnsi="Segoe UI Variable Display Light"/>
+          <w:color w:val="000000" w:themeColor="text1"/>
+          <w:sz w:val="24"/>
+          <w:szCs w:val="24"/>
+        </w:rPr>
+        <w:t>loadController</w:t>
+      </w:r>
+      <w:proofErr w:type="spellEnd"/>
+      <w:r>
+        <w:rPr>
+          <w:rFonts w:ascii="Segoe UI Variable Display Light" w:hAnsi="Segoe UI Variable Display Light"/>
+          <w:color w:val="000000" w:themeColor="text1"/>
+          <w:sz w:val="24"/>
+          <w:szCs w:val="24"/>
+        </w:rPr>
+        <w:t>.</w:t>
+      </w:r>
+    </w:p>
+    <w:p>
+      <w:pPr>
+        <w:ind w:left="1416" w:firstLine="708"/>
+        <w:jc w:val="both"/>
+        <w:rPr>
+          <w:rFonts w:ascii="Segoe UI Variable Display Light" w:hAnsi="Segoe UI Variable Display Light"/>
+          <w:color w:val="000000" w:themeColor="text1"/>
+          <w:sz w:val="24"/>
+          <w:szCs w:val="24"/>
+        </w:rPr>
+      </w:pPr>
+      <w:r>
+        <w:rPr>
+          <w:rFonts w:ascii="Segoe UI Variable Display Light" w:hAnsi="Segoe UI Variable Display Light"/>
+          <w:color w:val="000000" w:themeColor="text1"/>
+          <w:sz w:val="24"/>
+          <w:szCs w:val="24"/>
+        </w:rPr>
+        <w:t xml:space="preserve">Functions.php : contient la fonction </w:t>
+      </w:r>
+      <w:proofErr w:type="spellStart"/>
+      <w:r>
+        <w:rPr>
+          <w:rFonts w:ascii="Segoe UI Variable Display Light" w:hAnsi="Segoe UI Variable Display Light"/>
+          <w:color w:val="000000" w:themeColor="text1"/>
+          <w:sz w:val="24"/>
+          <w:szCs w:val="24"/>
+        </w:rPr>
+        <w:t>debug</w:t>
+      </w:r>
+      <w:proofErr w:type="spellEnd"/>
+      <w:r>
+        <w:rPr>
+          <w:rFonts w:ascii="Segoe UI Variable Display Light" w:hAnsi="Segoe UI Variable Display Light"/>
+          <w:color w:val="000000" w:themeColor="text1"/>
+          <w:sz w:val="24"/>
+          <w:szCs w:val="24"/>
+        </w:rPr>
+        <w:t>.</w:t>
+      </w:r>
+    </w:p>
+    <w:p>
+      <w:pPr>
+        <w:ind w:left="1416" w:firstLine="708"/>
+        <w:jc w:val="both"/>
+        <w:rPr>
+          <w:rFonts w:ascii="Segoe UI Variable Display Light" w:hAnsi="Segoe UI Variable Display Light"/>
+          <w:color w:val="000000" w:themeColor="text1"/>
+          <w:sz w:val="24"/>
+          <w:szCs w:val="24"/>
+        </w:rPr>
+      </w:pPr>
+      <w:r>
+        <w:rPr>
+          <w:rFonts w:ascii="Segoe UI Variable Display Light" w:hAnsi="Segoe UI Variable Display Light"/>
+          <w:color w:val="000000" w:themeColor="text1"/>
+          <w:sz w:val="24"/>
+          <w:szCs w:val="24"/>
+        </w:rPr>
+        <w:t>Includes.php : contient les inclusions.</w:t>
+      </w:r>
+    </w:p>
+    <w:p>
+      <w:pPr>
+        <w:ind w:left="1416" w:firstLine="708"/>
+        <w:jc w:val="both"/>
+        <w:rPr>
+          <w:rFonts w:ascii="Segoe UI Variable Display Light" w:hAnsi="Segoe UI Variable Display Light"/>
+          <w:color w:val="000000" w:themeColor="text1"/>
+          <w:sz w:val="24"/>
+          <w:szCs w:val="24"/>
+        </w:rPr>
+      </w:pPr>
+      <w:r>
+        <w:rPr>
+          <w:rFonts w:ascii="Segoe UI Variable Display Light" w:hAnsi="Segoe UI Variable Display Light"/>
+          <w:color w:val="000000" w:themeColor="text1"/>
+          <w:sz w:val="24"/>
+          <w:szCs w:val="24"/>
+        </w:rPr>
+        <w:t xml:space="preserve">Model.php : contient les fonctions </w:t>
+      </w:r>
+      <w:proofErr w:type="spellStart"/>
+      <w:r>
+        <w:rPr>
+          <w:rFonts w:ascii="Segoe UI Variable Display Light" w:hAnsi="Segoe UI Variable Display Light"/>
+          <w:color w:val="000000" w:themeColor="text1"/>
+          <w:sz w:val="24"/>
+          <w:szCs w:val="24"/>
+        </w:rPr>
+        <w:t>construct</w:t>
+      </w:r>
+      <w:proofErr w:type="spellEnd"/>
+      <w:r>
+        <w:rPr>
+          <w:rFonts w:ascii="Segoe UI Variable Display Light" w:hAnsi="Segoe UI Variable Display Light"/>
+          <w:color w:val="000000" w:themeColor="text1"/>
+          <w:sz w:val="24"/>
+          <w:szCs w:val="24"/>
+        </w:rPr>
+        <w:t xml:space="preserve">, </w:t>
+      </w:r>
+      <w:proofErr w:type="spellStart"/>
+      <w:r>
+        <w:rPr>
+          <w:rFonts w:ascii="Segoe UI Variable Display Light" w:hAnsi="Segoe UI Variable Display Light"/>
+          <w:color w:val="000000" w:themeColor="text1"/>
+          <w:sz w:val="24"/>
+          <w:szCs w:val="24"/>
+        </w:rPr>
+        <w:t>find</w:t>
+      </w:r>
+      <w:proofErr w:type="spellEnd"/>
+      <w:r>
+        <w:rPr>
+          <w:rFonts w:ascii="Segoe UI Variable Display Light" w:hAnsi="Segoe UI Variable Display Light"/>
+          <w:color w:val="000000" w:themeColor="text1"/>
+          <w:sz w:val="24"/>
+          <w:szCs w:val="24"/>
+        </w:rPr>
+        <w:t xml:space="preserve">, </w:t>
+      </w:r>
+      <w:proofErr w:type="spellStart"/>
+      <w:r>
+        <w:rPr>
+          <w:rFonts w:ascii="Segoe UI Variable Display Light" w:hAnsi="Segoe UI Variable Display Light"/>
+          <w:color w:val="000000" w:themeColor="text1"/>
+          <w:sz w:val="24"/>
+          <w:szCs w:val="24"/>
+        </w:rPr>
+        <w:t>findCount</w:t>
+      </w:r>
+      <w:proofErr w:type="spellEnd"/>
+      <w:r>
+        <w:rPr>
+          <w:rFonts w:ascii="Segoe UI Variable Display Light" w:hAnsi="Segoe UI Variable Display Light"/>
+          <w:color w:val="000000" w:themeColor="text1"/>
+          <w:sz w:val="24"/>
+          <w:szCs w:val="24"/>
+        </w:rPr>
+        <w:t xml:space="preserve">, </w:t>
+      </w:r>
+      <w:proofErr w:type="spellStart"/>
+      <w:r>
+        <w:rPr>
+          <w:rFonts w:ascii="Segoe UI Variable Display Light" w:hAnsi="Segoe UI Variable Display Light"/>
+          <w:color w:val="000000" w:themeColor="text1"/>
+          <w:sz w:val="24"/>
+          <w:szCs w:val="24"/>
+        </w:rPr>
+        <w:t>delete</w:t>
+      </w:r>
+      <w:proofErr w:type="spellEnd"/>
+      <w:r>
+        <w:rPr>
+          <w:rFonts w:ascii="Segoe UI Variable Display Light" w:hAnsi="Segoe UI Variable Display Light"/>
+          <w:color w:val="000000" w:themeColor="text1"/>
+          <w:sz w:val="24"/>
+          <w:szCs w:val="24"/>
+        </w:rPr>
+        <w:t xml:space="preserve">, </w:t>
+      </w:r>
+      <w:proofErr w:type="spellStart"/>
+      <w:r>
+        <w:rPr>
+          <w:rFonts w:ascii="Segoe UI Variable Display Light" w:hAnsi="Segoe UI Variable Display Light"/>
+          <w:color w:val="000000" w:themeColor="text1"/>
+          <w:sz w:val="24"/>
+          <w:szCs w:val="24"/>
+        </w:rPr>
+        <w:t>save</w:t>
+      </w:r>
+      <w:proofErr w:type="spellEnd"/>
+      <w:r>
+        <w:rPr>
+          <w:rFonts w:ascii="Segoe UI Variable Display Light" w:hAnsi="Segoe UI Variable Display Light"/>
+          <w:color w:val="000000" w:themeColor="text1"/>
+          <w:sz w:val="24"/>
+          <w:szCs w:val="24"/>
+        </w:rPr>
+        <w:t>.</w:t>
+      </w:r>
+    </w:p>
+    <w:p>
+      <w:pPr>
+        <w:ind w:left="1416" w:firstLine="708"/>
+        <w:jc w:val="both"/>
+        <w:rPr>
+          <w:rFonts w:ascii="Segoe UI Variable Display Light" w:hAnsi="Segoe UI Variable Display Light"/>
+          <w:color w:val="000000" w:themeColor="text1"/>
+          <w:sz w:val="24"/>
+          <w:szCs w:val="24"/>
+        </w:rPr>
+      </w:pPr>
+      <w:r>
+        <w:rPr>
+          <w:rFonts w:ascii="Segoe UI Variable Display Light" w:hAnsi="Segoe UI Variable Display Light"/>
+          <w:color w:val="000000" w:themeColor="text1"/>
+          <w:sz w:val="24"/>
+          <w:szCs w:val="24"/>
+        </w:rPr>
+        <w:t xml:space="preserve">Request.php : contient la fonction </w:t>
+      </w:r>
+      <w:proofErr w:type="spellStart"/>
+      <w:r>
+        <w:rPr>
+          <w:rFonts w:ascii="Segoe UI Variable Display Light" w:hAnsi="Segoe UI Variable Display Light"/>
+          <w:color w:val="000000" w:themeColor="text1"/>
+          <w:sz w:val="24"/>
+          <w:szCs w:val="24"/>
+        </w:rPr>
+        <w:t>construct</w:t>
+      </w:r>
+      <w:proofErr w:type="spellEnd"/>
+      <w:r>
+        <w:rPr>
+          <w:rFonts w:ascii="Segoe UI Variable Display Light" w:hAnsi="Segoe UI Variable Display Light"/>
+          <w:color w:val="000000" w:themeColor="text1"/>
+          <w:sz w:val="24"/>
+          <w:szCs w:val="24"/>
+        </w:rPr>
+        <w:t>.</w:t>
+      </w:r>
+    </w:p>
+    <w:p>
+      <w:pPr>
+        <w:ind w:left="1416" w:firstLine="708"/>
+        <w:jc w:val="both"/>
+        <w:rPr>
+          <w:rFonts w:ascii="Segoe UI Variable Display Light" w:hAnsi="Segoe UI Variable Display Light"/>
+          <w:color w:val="000000" w:themeColor="text1"/>
+          <w:sz w:val="24"/>
+          <w:szCs w:val="24"/>
+        </w:rPr>
+      </w:pPr>
+      <w:r>
+        <w:rPr>
+          <w:rFonts w:ascii="Segoe UI Variable Display Light" w:hAnsi="Segoe UI Variable Display Light"/>
+          <w:color w:val="000000" w:themeColor="text1"/>
+          <w:sz w:val="24"/>
+          <w:szCs w:val="24"/>
+        </w:rPr>
+        <w:t xml:space="preserve">Router.php : contient les fonctions </w:t>
+      </w:r>
+      <w:proofErr w:type="spellStart"/>
+      <w:r>
+        <w:rPr>
+          <w:rFonts w:ascii="Segoe UI Variable Display Light" w:hAnsi="Segoe UI Variable Display Light"/>
+          <w:color w:val="000000" w:themeColor="text1"/>
+          <w:sz w:val="24"/>
+          <w:szCs w:val="24"/>
+        </w:rPr>
+        <w:t>prefix</w:t>
+      </w:r>
+      <w:proofErr w:type="spellEnd"/>
+      <w:r>
+        <w:rPr>
+          <w:rFonts w:ascii="Segoe UI Variable Display Light" w:hAnsi="Segoe UI Variable Display Light"/>
+          <w:color w:val="000000" w:themeColor="text1"/>
+          <w:sz w:val="24"/>
+          <w:szCs w:val="24"/>
+        </w:rPr>
+        <w:t xml:space="preserve">, </w:t>
+      </w:r>
+      <w:proofErr w:type="spellStart"/>
+      <w:r>
+        <w:rPr>
+          <w:rFonts w:ascii="Segoe UI Variable Display Light" w:hAnsi="Segoe UI Variable Display Light"/>
+          <w:color w:val="000000" w:themeColor="text1"/>
+          <w:sz w:val="24"/>
+          <w:szCs w:val="24"/>
+        </w:rPr>
+        <w:t>parse</w:t>
+      </w:r>
+      <w:proofErr w:type="spellEnd"/>
+      <w:r>
+        <w:rPr>
+          <w:rFonts w:ascii="Segoe UI Variable Display Light" w:hAnsi="Segoe UI Variable Display Light"/>
+          <w:color w:val="000000" w:themeColor="text1"/>
+          <w:sz w:val="24"/>
+          <w:szCs w:val="24"/>
+        </w:rPr>
+        <w:t xml:space="preserve">, </w:t>
+      </w:r>
+      <w:proofErr w:type="spellStart"/>
+      <w:r>
+        <w:rPr>
+          <w:rFonts w:ascii="Segoe UI Variable Display Light" w:hAnsi="Segoe UI Variable Display Light"/>
+          <w:color w:val="000000" w:themeColor="text1"/>
+          <w:sz w:val="24"/>
+          <w:szCs w:val="24"/>
+        </w:rPr>
+        <w:t>connect</w:t>
+      </w:r>
+      <w:proofErr w:type="spellEnd"/>
+      <w:r>
+        <w:rPr>
+          <w:rFonts w:ascii="Segoe UI Variable Display Light" w:hAnsi="Segoe UI Variable Display Light"/>
+          <w:color w:val="000000" w:themeColor="text1"/>
+          <w:sz w:val="24"/>
+          <w:szCs w:val="24"/>
+        </w:rPr>
+        <w:t xml:space="preserve">, url, </w:t>
+      </w:r>
+      <w:proofErr w:type="spellStart"/>
+      <w:r>
+        <w:rPr>
+          <w:rFonts w:ascii="Segoe UI Variable Display Light" w:hAnsi="Segoe UI Variable Display Light"/>
+          <w:color w:val="000000" w:themeColor="text1"/>
+          <w:sz w:val="24"/>
+          <w:szCs w:val="24"/>
+        </w:rPr>
+        <w:t>webroot</w:t>
+      </w:r>
+      <w:proofErr w:type="spellEnd"/>
+      <w:r>
+        <w:rPr>
+          <w:rFonts w:ascii="Segoe UI Variable Display Light" w:hAnsi="Segoe UI Variable Display Light"/>
+          <w:color w:val="000000" w:themeColor="text1"/>
+          <w:sz w:val="24"/>
+          <w:szCs w:val="24"/>
+        </w:rPr>
+        <w:t>.</w:t>
+      </w:r>
+    </w:p>
+    <w:p>
+      <w:pPr>
+        <w:ind w:left="2124"/>
+        <w:jc w:val="both"/>
+        <w:rPr>
+          <w:rFonts w:ascii="Segoe UI Variable Display Light" w:hAnsi="Segoe UI Variable Display Light"/>
+          <w:color w:val="000000" w:themeColor="text1"/>
+          <w:sz w:val="24"/>
+          <w:szCs w:val="24"/>
+        </w:rPr>
+      </w:pPr>
+      <w:r>
+        <w:rPr>
+          <w:rFonts w:ascii="Segoe UI Variable Display Light" w:hAnsi="Segoe UI Variable Display Light"/>
+          <w:color w:val="000000" w:themeColor="text1"/>
+          <w:sz w:val="24"/>
+          <w:szCs w:val="24"/>
+        </w:rPr>
+        <w:t xml:space="preserve">Session.php : contient les fonctions </w:t>
+      </w:r>
+      <w:proofErr w:type="spellStart"/>
+      <w:r>
+        <w:rPr>
+          <w:rFonts w:ascii="Segoe UI Variable Display Light" w:hAnsi="Segoe UI Variable Display Light"/>
+          <w:color w:val="000000" w:themeColor="text1"/>
+          <w:sz w:val="24"/>
+          <w:szCs w:val="24"/>
+        </w:rPr>
+        <w:t>construct</w:t>
+      </w:r>
+      <w:proofErr w:type="spellEnd"/>
+      <w:r>
+        <w:rPr>
+          <w:rFonts w:ascii="Segoe UI Variable Display Light" w:hAnsi="Segoe UI Variable Display Light"/>
+          <w:color w:val="000000" w:themeColor="text1"/>
+          <w:sz w:val="24"/>
+          <w:szCs w:val="24"/>
+        </w:rPr>
+        <w:t xml:space="preserve">, </w:t>
+      </w:r>
+      <w:proofErr w:type="spellStart"/>
+      <w:r>
+        <w:rPr>
+          <w:rFonts w:ascii="Segoe UI Variable Display Light" w:hAnsi="Segoe UI Variable Display Light"/>
+          <w:color w:val="000000" w:themeColor="text1"/>
+          <w:sz w:val="24"/>
+          <w:szCs w:val="24"/>
+        </w:rPr>
+        <w:t>setFlash</w:t>
+      </w:r>
+      <w:proofErr w:type="spellEnd"/>
+      <w:r>
+        <w:rPr>
+          <w:rFonts w:ascii="Segoe UI Variable Display Light" w:hAnsi="Segoe UI Variable Display Light"/>
+          <w:color w:val="000000" w:themeColor="text1"/>
+          <w:sz w:val="24"/>
+          <w:szCs w:val="24"/>
+        </w:rPr>
+        <w:t xml:space="preserve">, flash, </w:t>
+      </w:r>
+      <w:proofErr w:type="spellStart"/>
+      <w:r>
+        <w:rPr>
+          <w:rFonts w:ascii="Segoe UI Variable Display Light" w:hAnsi="Segoe UI Variable Display Light"/>
+          <w:color w:val="000000" w:themeColor="text1"/>
+          <w:sz w:val="24"/>
+          <w:szCs w:val="24"/>
+        </w:rPr>
+        <w:t>write</w:t>
+      </w:r>
+      <w:proofErr w:type="spellEnd"/>
+      <w:r>
+        <w:rPr>
+          <w:rFonts w:ascii="Segoe UI Variable Display Light" w:hAnsi="Segoe UI Variable Display Light"/>
+          <w:color w:val="000000" w:themeColor="text1"/>
+          <w:sz w:val="24"/>
+          <w:szCs w:val="24"/>
+        </w:rPr>
+        <w:t xml:space="preserve">, </w:t>
+      </w:r>
+      <w:proofErr w:type="spellStart"/>
+      <w:r>
+        <w:rPr>
+          <w:rFonts w:ascii="Segoe UI Variable Display Light" w:hAnsi="Segoe UI Variable Display Light"/>
+          <w:color w:val="000000" w:themeColor="text1"/>
+          <w:sz w:val="24"/>
+          <w:szCs w:val="24"/>
+        </w:rPr>
+        <w:t>read</w:t>
+      </w:r>
+      <w:proofErr w:type="spellEnd"/>
+      <w:r>
+        <w:rPr>
+          <w:rFonts w:ascii="Segoe UI Variable Display Light" w:hAnsi="Segoe UI Variable Display Light"/>
+          <w:color w:val="000000" w:themeColor="text1"/>
+          <w:sz w:val="24"/>
+          <w:szCs w:val="24"/>
+        </w:rPr>
+        <w:t xml:space="preserve">, </w:t>
+      </w:r>
+      <w:proofErr w:type="spellStart"/>
+      <w:r>
+        <w:rPr>
+          <w:rFonts w:ascii="Segoe UI Variable Display Light" w:hAnsi="Segoe UI Variable Display Light"/>
+          <w:color w:val="000000" w:themeColor="text1"/>
+          <w:sz w:val="24"/>
+          <w:szCs w:val="24"/>
+        </w:rPr>
+        <w:t>isLogged</w:t>
+      </w:r>
+      <w:proofErr w:type="spellEnd"/>
+      <w:r>
+        <w:rPr>
+          <w:rFonts w:ascii="Segoe UI Variable Display Light" w:hAnsi="Segoe UI Variable Display Light"/>
+          <w:color w:val="000000" w:themeColor="text1"/>
+          <w:sz w:val="24"/>
+          <w:szCs w:val="24"/>
+        </w:rPr>
+        <w:t>.</w:t>
+      </w:r>
+    </w:p>
+    <w:p>
+      <w:pPr>
+        <w:ind w:left="1416" w:firstLine="708"/>
+        <w:jc w:val="both"/>
+        <w:rPr>
+          <w:rFonts w:ascii="Segoe UI Variable Display Light" w:hAnsi="Segoe UI Variable Display Light"/>
+          <w:color w:val="000000" w:themeColor="text1"/>
+          <w:sz w:val="24"/>
+          <w:szCs w:val="24"/>
+        </w:rPr>
+      </w:pPr>
+      <w:r>
+        <w:rPr>
+          <w:rFonts w:ascii="Segoe UI Variable Display Light" w:hAnsi="Segoe UI Variable Display Light"/>
+          <w:color w:val="000000" w:themeColor="text1"/>
+          <w:sz w:val="24"/>
+          <w:szCs w:val="24"/>
+        </w:rPr>
+        <w:t>Dossier model</w:t>
+      </w:r>
+    </w:p>
+    <w:p>
+      <w:pPr>
+        <w:ind w:left="1416" w:firstLine="708"/>
+        <w:jc w:val="both"/>
+        <w:rPr>
+          <w:rFonts w:ascii="Segoe UI Variable Display Light" w:hAnsi="Segoe UI Variable Display Light"/>
+          <w:color w:val="000000" w:themeColor="text1"/>
+          <w:sz w:val="24"/>
+          <w:szCs w:val="24"/>
+        </w:rPr>
+      </w:pPr>
+      <w:r>
+        <w:rPr>
+          <w:rFonts w:ascii="Segoe UI Variable Display Light" w:hAnsi="Segoe UI Variable Display Light"/>
+          <w:color w:val="000000" w:themeColor="text1"/>
+          <w:sz w:val="24"/>
+          <w:szCs w:val="24"/>
+        </w:rPr>
+        <w:t>Le dossier model contient les fichiers de modèles :</w:t>
+      </w:r>
+    </w:p>
+    <w:p>
+      <w:pPr>
+        <w:ind w:left="1416" w:firstLine="708"/>
+        <w:jc w:val="both"/>
+        <w:rPr>
+          <w:rFonts w:ascii="Segoe UI Variable Display Light" w:hAnsi="Segoe UI Variable Display Light"/>
+          <w:color w:val="000000" w:themeColor="text1"/>
+          <w:sz w:val="24"/>
+          <w:szCs w:val="24"/>
+        </w:rPr>
+      </w:pPr>
+      <w:r>
+        <w:rPr>
+          <w:rFonts w:ascii="Segoe UI Variable Display Light" w:hAnsi="Segoe UI Variable Display Light"/>
+          <w:color w:val="000000" w:themeColor="text1"/>
+          <w:sz w:val="24"/>
+          <w:szCs w:val="24"/>
+        </w:rPr>
+        <w:t>Media.php : représente les images postées dans les articles.</w:t>
+      </w:r>
+    </w:p>
+    <w:p>
+      <w:pPr>
+        <w:ind w:left="2124"/>
+        <w:jc w:val="both"/>
+        <w:rPr>
+          <w:rFonts w:ascii="Segoe UI Variable Display Light" w:hAnsi="Segoe UI Variable Display Light"/>
+          <w:color w:val="000000" w:themeColor="text1"/>
+          <w:sz w:val="24"/>
+          <w:szCs w:val="24"/>
+        </w:rPr>
+      </w:pPr>
+      <w:r>
+        <w:rPr>
+          <w:rFonts w:ascii="Segoe UI Variable Display Light" w:hAnsi="Segoe UI Variable Display Light"/>
+          <w:color w:val="000000" w:themeColor="text1"/>
+          <w:sz w:val="24"/>
+          <w:szCs w:val="24"/>
+        </w:rPr>
+        <w:t xml:space="preserve">Page.php : représente les pages du site. Contient la fonction </w:t>
+      </w:r>
+      <w:proofErr w:type="spellStart"/>
+      <w:r>
+        <w:rPr>
+          <w:rFonts w:ascii="Segoe UI Variable Display Light" w:hAnsi="Segoe UI Variable Display Light"/>
+          <w:color w:val="000000" w:themeColor="text1"/>
+          <w:sz w:val="24"/>
+          <w:szCs w:val="24"/>
+        </w:rPr>
+        <w:t>validates</w:t>
+      </w:r>
+      <w:proofErr w:type="spellEnd"/>
+      <w:r>
+        <w:rPr>
+          <w:rFonts w:ascii="Segoe UI Variable Display Light" w:hAnsi="Segoe UI Variable Display Light"/>
+          <w:color w:val="000000" w:themeColor="text1"/>
+          <w:sz w:val="24"/>
+          <w:szCs w:val="24"/>
+        </w:rPr>
+        <w:t xml:space="preserve"> pour valider les données.</w:t>
+      </w:r>
+    </w:p>
+    <w:p>
+      <w:pPr>
+        <w:ind w:left="2124"/>
+        <w:jc w:val="both"/>
+        <w:rPr>
+          <w:rFonts w:ascii="Segoe UI Variable Display Light" w:hAnsi="Segoe UI Variable Display Light"/>
+          <w:color w:val="000000" w:themeColor="text1"/>
+          <w:sz w:val="24"/>
+          <w:szCs w:val="24"/>
+        </w:rPr>
+      </w:pPr>
+      <w:r>
+        <w:rPr>
+          <w:rFonts w:ascii="Segoe UI Variable Display Light" w:hAnsi="Segoe UI Variable Display Light"/>
+          <w:color w:val="000000" w:themeColor="text1"/>
+          <w:sz w:val="24"/>
+          <w:szCs w:val="24"/>
+        </w:rPr>
+        <w:t xml:space="preserve">Post.php : représente les articles du site. Contient la fonction </w:t>
+      </w:r>
+      <w:proofErr w:type="spellStart"/>
+      <w:r>
+        <w:rPr>
+          <w:rFonts w:ascii="Segoe UI Variable Display Light" w:hAnsi="Segoe UI Variable Display Light"/>
+          <w:color w:val="000000" w:themeColor="text1"/>
+          <w:sz w:val="24"/>
+          <w:szCs w:val="24"/>
+        </w:rPr>
+        <w:t>validates</w:t>
+      </w:r>
+      <w:proofErr w:type="spellEnd"/>
+      <w:r>
+        <w:rPr>
+          <w:rFonts w:ascii="Segoe UI Variable Display Light" w:hAnsi="Segoe UI Variable Display Light"/>
+          <w:color w:val="000000" w:themeColor="text1"/>
+          <w:sz w:val="24"/>
+          <w:szCs w:val="24"/>
+        </w:rPr>
+        <w:t xml:space="preserve"> pour valider les données.</w:t>
+      </w:r>
+    </w:p>
+    <w:p>
+      <w:pPr>
+        <w:ind w:left="1416" w:firstLine="708"/>
+        <w:jc w:val="both"/>
+        <w:rPr>
+          <w:rFonts w:ascii="Segoe UI Variable Display Light" w:hAnsi="Segoe UI Variable Display Light"/>
+          <w:color w:val="000000" w:themeColor="text1"/>
+          <w:sz w:val="24"/>
+          <w:szCs w:val="24"/>
+        </w:rPr>
+      </w:pPr>
+      <w:r>
+        <w:rPr>
+          <w:rFonts w:ascii="Segoe UI Variable Display Light" w:hAnsi="Segoe UI Variable Display Light"/>
+          <w:color w:val="000000" w:themeColor="text1"/>
+          <w:sz w:val="24"/>
+          <w:szCs w:val="24"/>
+        </w:rPr>
+        <w:t>User.php : représente les utilisateurs du site.</w:t>
+      </w:r>
+    </w:p>
+    <w:p>
+      <w:pPr>
+        <w:jc w:val="both"/>
+        <w:rPr>
+          <w:rFonts w:ascii="Segoe UI Variable Display Light" w:hAnsi="Segoe UI Variable Display Light"/>
+          <w:b/>
+          <w:sz w:val="32"/>
+          <w:szCs w:val="32"/>
+        </w:rPr>
+      </w:pPr>
+    </w:p>
+    <w:p>
+      <w:pPr>
         <w:ind w:left="708" w:firstLine="708"/>
         <w:jc w:val="both"/>
         <w:rPr>
           <w:rFonts w:ascii="Segoe UI Variable Display Light" w:hAnsi="Segoe UI Variable Display Light"/>
-          <w:color w:val="000000" w:themeColor="text1"/>
-          <w:sz w:val="24"/>
-          <w:szCs w:val="24"/>
-        </w:rPr>
-      </w:pPr>
-      <w:r>
-        <w:rPr>
-          <w:rFonts w:ascii="Segoe UI Variable Display Light" w:hAnsi="Segoe UI Variable Display Light"/>
-          <w:color w:val="000000" w:themeColor="text1"/>
-          <w:sz w:val="24"/>
-          <w:szCs w:val="24"/>
-        </w:rPr>
-        <w:t xml:space="preserve">Le dossier </w:t>
+          <w:b/>
+          <w:sz w:val="32"/>
+          <w:szCs w:val="32"/>
+        </w:rPr>
+      </w:pPr>
+      <w:r>
+        <w:rPr>
+          <w:rFonts w:ascii="Segoe UI Variable Display Light" w:hAnsi="Segoe UI Variable Display Light"/>
+          <w:b/>
+          <w:sz w:val="32"/>
+          <w:szCs w:val="32"/>
+        </w:rPr>
+        <w:t xml:space="preserve">Dossier </w:t>
       </w:r>
       <w:proofErr w:type="spellStart"/>
       <w:r>
         <w:rPr>
           <w:rFonts w:ascii="Segoe UI Variable Display Light" w:hAnsi="Segoe UI Variable Display Light"/>
-          <w:color w:val="000000" w:themeColor="text1"/>
-          <w:sz w:val="24"/>
-          <w:szCs w:val="24"/>
-        </w:rPr>
-        <w:t>core</w:t>
+          <w:b/>
+          <w:sz w:val="32"/>
+          <w:szCs w:val="32"/>
+        </w:rPr>
+        <w:t>View</w:t>
       </w:r>
       <w:proofErr w:type="spellEnd"/>
       <w:r>
         <w:rPr>
           <w:rFonts w:ascii="Segoe UI Variable Display Light" w:hAnsi="Segoe UI Variable Display Light"/>
-          <w:color w:val="000000" w:themeColor="text1"/>
-          <w:sz w:val="24"/>
-          <w:szCs w:val="24"/>
-        </w:rPr>
-        <w:t xml:space="preserve"> contient les fichiers centraux de l'application :</w:t>
+          <w:b/>
+          <w:sz w:val="32"/>
+          <w:szCs w:val="32"/>
+        </w:rPr>
+        <w:t> :</w:t>
       </w:r>
     </w:p>
     <w:p>
@@ -9291,833 +10254,7 @@
         <w:jc w:val="both"/>
         <w:rPr>
           <w:rFonts w:ascii="Segoe UI Variable Display Light" w:hAnsi="Segoe UI Variable Display Light"/>
-          <w:color w:val="000000" w:themeColor="text1"/>
-          <w:sz w:val="24"/>
-          <w:szCs w:val="24"/>
-        </w:rPr>
-      </w:pPr>
-    </w:p>
-    <w:p>
-      <w:pPr>
-        <w:ind w:left="1416"/>
-        <w:jc w:val="both"/>
-        <w:rPr>
-          <w:rFonts w:ascii="Segoe UI Variable Display Light" w:hAnsi="Segoe UI Variable Display Light"/>
-          <w:color w:val="000000" w:themeColor="text1"/>
-          <w:sz w:val="24"/>
-          <w:szCs w:val="24"/>
-        </w:rPr>
-      </w:pPr>
-      <w:r>
-        <w:rPr>
-          <w:rFonts w:ascii="Segoe UI Variable Display Light" w:hAnsi="Segoe UI Variable Display Light"/>
-          <w:color w:val="000000" w:themeColor="text1"/>
-          <w:sz w:val="24"/>
-          <w:szCs w:val="24"/>
-        </w:rPr>
-        <w:t xml:space="preserve">Controller.php : contient les fonctions </w:t>
-      </w:r>
-      <w:proofErr w:type="spellStart"/>
-      <w:r>
-        <w:rPr>
-          <w:rFonts w:ascii="Segoe UI Variable Display Light" w:hAnsi="Segoe UI Variable Display Light"/>
-          <w:color w:val="000000" w:themeColor="text1"/>
-          <w:sz w:val="24"/>
-          <w:szCs w:val="24"/>
-        </w:rPr>
-        <w:t>construct</w:t>
-      </w:r>
-      <w:proofErr w:type="spellEnd"/>
-      <w:r>
-        <w:rPr>
-          <w:rFonts w:ascii="Segoe UI Variable Display Light" w:hAnsi="Segoe UI Variable Display Light"/>
-          <w:color w:val="000000" w:themeColor="text1"/>
-          <w:sz w:val="24"/>
-          <w:szCs w:val="24"/>
-        </w:rPr>
-        <w:t xml:space="preserve">, </w:t>
-      </w:r>
-      <w:proofErr w:type="spellStart"/>
-      <w:r>
-        <w:rPr>
-          <w:rFonts w:ascii="Segoe UI Variable Display Light" w:hAnsi="Segoe UI Variable Display Light"/>
-          <w:color w:val="000000" w:themeColor="text1"/>
-          <w:sz w:val="24"/>
-          <w:szCs w:val="24"/>
-        </w:rPr>
-        <w:t>render</w:t>
-      </w:r>
-      <w:proofErr w:type="spellEnd"/>
-      <w:r>
-        <w:rPr>
-          <w:rFonts w:ascii="Segoe UI Variable Display Light" w:hAnsi="Segoe UI Variable Display Light"/>
-          <w:color w:val="000000" w:themeColor="text1"/>
-          <w:sz w:val="24"/>
-          <w:szCs w:val="24"/>
-        </w:rPr>
-        <w:t xml:space="preserve">, set, </w:t>
-      </w:r>
-      <w:proofErr w:type="spellStart"/>
-      <w:r>
-        <w:rPr>
-          <w:rFonts w:ascii="Segoe UI Variable Display Light" w:hAnsi="Segoe UI Variable Display Light"/>
-          <w:color w:val="000000" w:themeColor="text1"/>
-          <w:sz w:val="24"/>
-          <w:szCs w:val="24"/>
-        </w:rPr>
-        <w:t>loadModel</w:t>
-      </w:r>
-      <w:proofErr w:type="spellEnd"/>
-      <w:r>
-        <w:rPr>
-          <w:rFonts w:ascii="Segoe UI Variable Display Light" w:hAnsi="Segoe UI Variable Display Light"/>
-          <w:color w:val="000000" w:themeColor="text1"/>
-          <w:sz w:val="24"/>
-          <w:szCs w:val="24"/>
-        </w:rPr>
-        <w:t xml:space="preserve">, e404, </w:t>
-      </w:r>
-      <w:proofErr w:type="spellStart"/>
-      <w:r>
-        <w:rPr>
-          <w:rFonts w:ascii="Segoe UI Variable Display Light" w:hAnsi="Segoe UI Variable Display Light"/>
-          <w:color w:val="000000" w:themeColor="text1"/>
-          <w:sz w:val="24"/>
-          <w:szCs w:val="24"/>
-        </w:rPr>
-        <w:t>request</w:t>
-      </w:r>
-      <w:proofErr w:type="spellEnd"/>
-      <w:r>
-        <w:rPr>
-          <w:rFonts w:ascii="Segoe UI Variable Display Light" w:hAnsi="Segoe UI Variable Display Light"/>
-          <w:color w:val="000000" w:themeColor="text1"/>
-          <w:sz w:val="24"/>
-          <w:szCs w:val="24"/>
-        </w:rPr>
-        <w:t xml:space="preserve">, </w:t>
-      </w:r>
-      <w:proofErr w:type="spellStart"/>
-      <w:r>
-        <w:rPr>
-          <w:rFonts w:ascii="Segoe UI Variable Display Light" w:hAnsi="Segoe UI Variable Display Light"/>
-          <w:color w:val="000000" w:themeColor="text1"/>
-          <w:sz w:val="24"/>
-          <w:szCs w:val="24"/>
-        </w:rPr>
-        <w:t>redirect</w:t>
-      </w:r>
-      <w:proofErr w:type="spellEnd"/>
-      <w:r>
-        <w:rPr>
-          <w:rFonts w:ascii="Segoe UI Variable Display Light" w:hAnsi="Segoe UI Variable Display Light"/>
-          <w:color w:val="000000" w:themeColor="text1"/>
-          <w:sz w:val="24"/>
-          <w:szCs w:val="24"/>
-        </w:rPr>
-        <w:t>.</w:t>
-      </w:r>
-    </w:p>
-    <w:p>
-      <w:pPr>
-        <w:ind w:left="708" w:firstLine="708"/>
-        <w:jc w:val="both"/>
-        <w:rPr>
-          <w:rFonts w:ascii="Segoe UI Variable Display Light" w:hAnsi="Segoe UI Variable Display Light"/>
-          <w:color w:val="000000" w:themeColor="text1"/>
-          <w:sz w:val="24"/>
-          <w:szCs w:val="24"/>
-        </w:rPr>
-      </w:pPr>
-      <w:r>
-        <w:rPr>
-          <w:rFonts w:ascii="Segoe UI Variable Display Light" w:hAnsi="Segoe UI Variable Display Light"/>
-          <w:color w:val="000000" w:themeColor="text1"/>
-          <w:sz w:val="24"/>
-          <w:szCs w:val="24"/>
-        </w:rPr>
-        <w:t xml:space="preserve">Dispatcher.php : contient les fonctions </w:t>
-      </w:r>
-      <w:proofErr w:type="spellStart"/>
-      <w:r>
-        <w:rPr>
-          <w:rFonts w:ascii="Segoe UI Variable Display Light" w:hAnsi="Segoe UI Variable Display Light"/>
-          <w:color w:val="000000" w:themeColor="text1"/>
-          <w:sz w:val="24"/>
-          <w:szCs w:val="24"/>
-        </w:rPr>
-        <w:t>construct</w:t>
-      </w:r>
-      <w:proofErr w:type="spellEnd"/>
-      <w:r>
-        <w:rPr>
-          <w:rFonts w:ascii="Segoe UI Variable Display Light" w:hAnsi="Segoe UI Variable Display Light"/>
-          <w:color w:val="000000" w:themeColor="text1"/>
-          <w:sz w:val="24"/>
-          <w:szCs w:val="24"/>
-        </w:rPr>
-        <w:t xml:space="preserve">, </w:t>
-      </w:r>
-      <w:proofErr w:type="spellStart"/>
-      <w:r>
-        <w:rPr>
-          <w:rFonts w:ascii="Segoe UI Variable Display Light" w:hAnsi="Segoe UI Variable Display Light"/>
-          <w:color w:val="000000" w:themeColor="text1"/>
-          <w:sz w:val="24"/>
-          <w:szCs w:val="24"/>
-        </w:rPr>
-        <w:t>error</w:t>
-      </w:r>
-      <w:proofErr w:type="spellEnd"/>
-      <w:r>
-        <w:rPr>
-          <w:rFonts w:ascii="Segoe UI Variable Display Light" w:hAnsi="Segoe UI Variable Display Light"/>
-          <w:color w:val="000000" w:themeColor="text1"/>
-          <w:sz w:val="24"/>
-          <w:szCs w:val="24"/>
-        </w:rPr>
-        <w:t xml:space="preserve">, </w:t>
-      </w:r>
-      <w:proofErr w:type="spellStart"/>
-      <w:r>
-        <w:rPr>
-          <w:rFonts w:ascii="Segoe UI Variable Display Light" w:hAnsi="Segoe UI Variable Display Light"/>
-          <w:color w:val="000000" w:themeColor="text1"/>
-          <w:sz w:val="24"/>
-          <w:szCs w:val="24"/>
-        </w:rPr>
-        <w:t>loadController</w:t>
-      </w:r>
-      <w:proofErr w:type="spellEnd"/>
-      <w:r>
-        <w:rPr>
-          <w:rFonts w:ascii="Segoe UI Variable Display Light" w:hAnsi="Segoe UI Variable Display Light"/>
-          <w:color w:val="000000" w:themeColor="text1"/>
-          <w:sz w:val="24"/>
-          <w:szCs w:val="24"/>
-        </w:rPr>
-        <w:t>.</w:t>
-      </w:r>
-    </w:p>
-    <w:p>
-      <w:pPr>
-        <w:ind w:left="708" w:firstLine="708"/>
-        <w:jc w:val="both"/>
-        <w:rPr>
-          <w:rFonts w:ascii="Segoe UI Variable Display Light" w:hAnsi="Segoe UI Variable Display Light"/>
-          <w:color w:val="000000" w:themeColor="text1"/>
-          <w:sz w:val="24"/>
-          <w:szCs w:val="24"/>
-        </w:rPr>
-      </w:pPr>
-      <w:r>
-        <w:rPr>
-          <w:rFonts w:ascii="Segoe UI Variable Display Light" w:hAnsi="Segoe UI Variable Display Light"/>
-          <w:color w:val="000000" w:themeColor="text1"/>
-          <w:sz w:val="24"/>
-          <w:szCs w:val="24"/>
-        </w:rPr>
-        <w:t xml:space="preserve">Functions.php : contient la fonction </w:t>
-      </w:r>
-      <w:proofErr w:type="spellStart"/>
-      <w:r>
-        <w:rPr>
-          <w:rFonts w:ascii="Segoe UI Variable Display Light" w:hAnsi="Segoe UI Variable Display Light"/>
-          <w:color w:val="000000" w:themeColor="text1"/>
-          <w:sz w:val="24"/>
-          <w:szCs w:val="24"/>
-        </w:rPr>
-        <w:t>debug</w:t>
-      </w:r>
-      <w:proofErr w:type="spellEnd"/>
-      <w:r>
-        <w:rPr>
-          <w:rFonts w:ascii="Segoe UI Variable Display Light" w:hAnsi="Segoe UI Variable Display Light"/>
-          <w:color w:val="000000" w:themeColor="text1"/>
-          <w:sz w:val="24"/>
-          <w:szCs w:val="24"/>
-        </w:rPr>
-        <w:t>.</w:t>
-      </w:r>
-    </w:p>
-    <w:p>
-      <w:pPr>
-        <w:ind w:left="708" w:firstLine="708"/>
-        <w:jc w:val="both"/>
-        <w:rPr>
-          <w:rFonts w:ascii="Segoe UI Variable Display Light" w:hAnsi="Segoe UI Variable Display Light"/>
-          <w:color w:val="000000" w:themeColor="text1"/>
-          <w:sz w:val="24"/>
-          <w:szCs w:val="24"/>
-        </w:rPr>
-      </w:pPr>
-      <w:r>
-        <w:rPr>
-          <w:rFonts w:ascii="Segoe UI Variable Display Light" w:hAnsi="Segoe UI Variable Display Light"/>
-          <w:color w:val="000000" w:themeColor="text1"/>
-          <w:sz w:val="24"/>
-          <w:szCs w:val="24"/>
-        </w:rPr>
-        <w:t>Includes.php : contient les inclusions.</w:t>
-      </w:r>
-    </w:p>
-    <w:p>
-      <w:pPr>
-        <w:ind w:left="708" w:firstLine="708"/>
-        <w:jc w:val="both"/>
-        <w:rPr>
-          <w:rFonts w:ascii="Segoe UI Variable Display Light" w:hAnsi="Segoe UI Variable Display Light"/>
-          <w:color w:val="000000" w:themeColor="text1"/>
-          <w:sz w:val="24"/>
-          <w:szCs w:val="24"/>
-        </w:rPr>
-      </w:pPr>
-      <w:r>
-        <w:rPr>
-          <w:rFonts w:ascii="Segoe UI Variable Display Light" w:hAnsi="Segoe UI Variable Display Light"/>
-          <w:color w:val="000000" w:themeColor="text1"/>
-          <w:sz w:val="24"/>
-          <w:szCs w:val="24"/>
-        </w:rPr>
-        <w:t xml:space="preserve">Model.php : contient les fonctions </w:t>
-      </w:r>
-      <w:proofErr w:type="spellStart"/>
-      <w:r>
-        <w:rPr>
-          <w:rFonts w:ascii="Segoe UI Variable Display Light" w:hAnsi="Segoe UI Variable Display Light"/>
-          <w:color w:val="000000" w:themeColor="text1"/>
-          <w:sz w:val="24"/>
-          <w:szCs w:val="24"/>
-        </w:rPr>
-        <w:t>construct</w:t>
-      </w:r>
-      <w:proofErr w:type="spellEnd"/>
-      <w:r>
-        <w:rPr>
-          <w:rFonts w:ascii="Segoe UI Variable Display Light" w:hAnsi="Segoe UI Variable Display Light"/>
-          <w:color w:val="000000" w:themeColor="text1"/>
-          <w:sz w:val="24"/>
-          <w:szCs w:val="24"/>
-        </w:rPr>
-        <w:t xml:space="preserve">, </w:t>
-      </w:r>
-      <w:proofErr w:type="spellStart"/>
-      <w:r>
-        <w:rPr>
-          <w:rFonts w:ascii="Segoe UI Variable Display Light" w:hAnsi="Segoe UI Variable Display Light"/>
-          <w:color w:val="000000" w:themeColor="text1"/>
-          <w:sz w:val="24"/>
-          <w:szCs w:val="24"/>
-        </w:rPr>
-        <w:t>find</w:t>
-      </w:r>
-      <w:proofErr w:type="spellEnd"/>
-      <w:r>
-        <w:rPr>
-          <w:rFonts w:ascii="Segoe UI Variable Display Light" w:hAnsi="Segoe UI Variable Display Light"/>
-          <w:color w:val="000000" w:themeColor="text1"/>
-          <w:sz w:val="24"/>
-          <w:szCs w:val="24"/>
-        </w:rPr>
-        <w:t xml:space="preserve">, </w:t>
-      </w:r>
-      <w:proofErr w:type="spellStart"/>
-      <w:r>
-        <w:rPr>
-          <w:rFonts w:ascii="Segoe UI Variable Display Light" w:hAnsi="Segoe UI Variable Display Light"/>
-          <w:color w:val="000000" w:themeColor="text1"/>
-          <w:sz w:val="24"/>
-          <w:szCs w:val="24"/>
-        </w:rPr>
-        <w:t>findCount</w:t>
-      </w:r>
-      <w:proofErr w:type="spellEnd"/>
-      <w:r>
-        <w:rPr>
-          <w:rFonts w:ascii="Segoe UI Variable Display Light" w:hAnsi="Segoe UI Variable Display Light"/>
-          <w:color w:val="000000" w:themeColor="text1"/>
-          <w:sz w:val="24"/>
-          <w:szCs w:val="24"/>
-        </w:rPr>
-        <w:t xml:space="preserve">, </w:t>
-      </w:r>
-      <w:proofErr w:type="spellStart"/>
-      <w:r>
-        <w:rPr>
-          <w:rFonts w:ascii="Segoe UI Variable Display Light" w:hAnsi="Segoe UI Variable Display Light"/>
-          <w:color w:val="000000" w:themeColor="text1"/>
-          <w:sz w:val="24"/>
-          <w:szCs w:val="24"/>
-        </w:rPr>
-        <w:t>delete</w:t>
-      </w:r>
-      <w:proofErr w:type="spellEnd"/>
-      <w:r>
-        <w:rPr>
-          <w:rFonts w:ascii="Segoe UI Variable Display Light" w:hAnsi="Segoe UI Variable Display Light"/>
-          <w:color w:val="000000" w:themeColor="text1"/>
-          <w:sz w:val="24"/>
-          <w:szCs w:val="24"/>
-        </w:rPr>
-        <w:t xml:space="preserve">, </w:t>
-      </w:r>
-      <w:proofErr w:type="spellStart"/>
-      <w:r>
-        <w:rPr>
-          <w:rFonts w:ascii="Segoe UI Variable Display Light" w:hAnsi="Segoe UI Variable Display Light"/>
-          <w:color w:val="000000" w:themeColor="text1"/>
-          <w:sz w:val="24"/>
-          <w:szCs w:val="24"/>
-        </w:rPr>
-        <w:t>save</w:t>
-      </w:r>
-      <w:proofErr w:type="spellEnd"/>
-      <w:r>
-        <w:rPr>
-          <w:rFonts w:ascii="Segoe UI Variable Display Light" w:hAnsi="Segoe UI Variable Display Light"/>
-          <w:color w:val="000000" w:themeColor="text1"/>
-          <w:sz w:val="24"/>
-          <w:szCs w:val="24"/>
-        </w:rPr>
-        <w:t>.</w:t>
-      </w:r>
-    </w:p>
-    <w:p>
-      <w:pPr>
-        <w:ind w:left="708" w:firstLine="708"/>
-        <w:jc w:val="both"/>
-        <w:rPr>
-          <w:rFonts w:ascii="Segoe UI Variable Display Light" w:hAnsi="Segoe UI Variable Display Light"/>
-          <w:color w:val="000000" w:themeColor="text1"/>
-          <w:sz w:val="24"/>
-          <w:szCs w:val="24"/>
-        </w:rPr>
-      </w:pPr>
-      <w:r>
-        <w:rPr>
-          <w:rFonts w:ascii="Segoe UI Variable Display Light" w:hAnsi="Segoe UI Variable Display Light"/>
-          <w:color w:val="000000" w:themeColor="text1"/>
-          <w:sz w:val="24"/>
-          <w:szCs w:val="24"/>
-        </w:rPr>
-        <w:t xml:space="preserve">Request.php : contient la fonction </w:t>
-      </w:r>
-      <w:proofErr w:type="spellStart"/>
-      <w:r>
-        <w:rPr>
-          <w:rFonts w:ascii="Segoe UI Variable Display Light" w:hAnsi="Segoe UI Variable Display Light"/>
-          <w:color w:val="000000" w:themeColor="text1"/>
-          <w:sz w:val="24"/>
-          <w:szCs w:val="24"/>
-        </w:rPr>
-        <w:t>construct</w:t>
-      </w:r>
-      <w:proofErr w:type="spellEnd"/>
-      <w:r>
-        <w:rPr>
-          <w:rFonts w:ascii="Segoe UI Variable Display Light" w:hAnsi="Segoe UI Variable Display Light"/>
-          <w:color w:val="000000" w:themeColor="text1"/>
-          <w:sz w:val="24"/>
-          <w:szCs w:val="24"/>
-        </w:rPr>
-        <w:t>.</w:t>
-      </w:r>
-    </w:p>
-    <w:p>
-      <w:pPr>
-        <w:ind w:left="708" w:firstLine="708"/>
-        <w:jc w:val="both"/>
-        <w:rPr>
-          <w:rFonts w:ascii="Segoe UI Variable Display Light" w:hAnsi="Segoe UI Variable Display Light"/>
-          <w:color w:val="000000" w:themeColor="text1"/>
-          <w:sz w:val="24"/>
-          <w:szCs w:val="24"/>
-        </w:rPr>
-      </w:pPr>
-      <w:r>
-        <w:rPr>
-          <w:rFonts w:ascii="Segoe UI Variable Display Light" w:hAnsi="Segoe UI Variable Display Light"/>
-          <w:color w:val="000000" w:themeColor="text1"/>
-          <w:sz w:val="24"/>
-          <w:szCs w:val="24"/>
-        </w:rPr>
-        <w:t xml:space="preserve">Router.php : contient les fonctions </w:t>
-      </w:r>
-      <w:proofErr w:type="spellStart"/>
-      <w:r>
-        <w:rPr>
-          <w:rFonts w:ascii="Segoe UI Variable Display Light" w:hAnsi="Segoe UI Variable Display Light"/>
-          <w:color w:val="000000" w:themeColor="text1"/>
-          <w:sz w:val="24"/>
-          <w:szCs w:val="24"/>
-        </w:rPr>
-        <w:t>prefix</w:t>
-      </w:r>
-      <w:proofErr w:type="spellEnd"/>
-      <w:r>
-        <w:rPr>
-          <w:rFonts w:ascii="Segoe UI Variable Display Light" w:hAnsi="Segoe UI Variable Display Light"/>
-          <w:color w:val="000000" w:themeColor="text1"/>
-          <w:sz w:val="24"/>
-          <w:szCs w:val="24"/>
-        </w:rPr>
-        <w:t xml:space="preserve">, </w:t>
-      </w:r>
-      <w:proofErr w:type="spellStart"/>
-      <w:r>
-        <w:rPr>
-          <w:rFonts w:ascii="Segoe UI Variable Display Light" w:hAnsi="Segoe UI Variable Display Light"/>
-          <w:color w:val="000000" w:themeColor="text1"/>
-          <w:sz w:val="24"/>
-          <w:szCs w:val="24"/>
-        </w:rPr>
-        <w:t>parse</w:t>
-      </w:r>
-      <w:proofErr w:type="spellEnd"/>
-      <w:r>
-        <w:rPr>
-          <w:rFonts w:ascii="Segoe UI Variable Display Light" w:hAnsi="Segoe UI Variable Display Light"/>
-          <w:color w:val="000000" w:themeColor="text1"/>
-          <w:sz w:val="24"/>
-          <w:szCs w:val="24"/>
-        </w:rPr>
-        <w:t xml:space="preserve">, </w:t>
-      </w:r>
-      <w:proofErr w:type="spellStart"/>
-      <w:r>
-        <w:rPr>
-          <w:rFonts w:ascii="Segoe UI Variable Display Light" w:hAnsi="Segoe UI Variable Display Light"/>
-          <w:color w:val="000000" w:themeColor="text1"/>
-          <w:sz w:val="24"/>
-          <w:szCs w:val="24"/>
-        </w:rPr>
-        <w:t>connect</w:t>
-      </w:r>
-      <w:proofErr w:type="spellEnd"/>
-      <w:r>
-        <w:rPr>
-          <w:rFonts w:ascii="Segoe UI Variable Display Light" w:hAnsi="Segoe UI Variable Display Light"/>
-          <w:color w:val="000000" w:themeColor="text1"/>
-          <w:sz w:val="24"/>
-          <w:szCs w:val="24"/>
-        </w:rPr>
-        <w:t xml:space="preserve">, url, </w:t>
-      </w:r>
-      <w:proofErr w:type="spellStart"/>
-      <w:r>
-        <w:rPr>
-          <w:rFonts w:ascii="Segoe UI Variable Display Light" w:hAnsi="Segoe UI Variable Display Light"/>
-          <w:color w:val="000000" w:themeColor="text1"/>
-          <w:sz w:val="24"/>
-          <w:szCs w:val="24"/>
-        </w:rPr>
-        <w:t>webroot</w:t>
-      </w:r>
-      <w:proofErr w:type="spellEnd"/>
-      <w:r>
-        <w:rPr>
-          <w:rFonts w:ascii="Segoe UI Variable Display Light" w:hAnsi="Segoe UI Variable Display Light"/>
-          <w:color w:val="000000" w:themeColor="text1"/>
-          <w:sz w:val="24"/>
-          <w:szCs w:val="24"/>
-        </w:rPr>
-        <w:t>.</w:t>
-      </w:r>
-    </w:p>
-    <w:p>
-      <w:pPr>
-        <w:ind w:left="1416"/>
-        <w:jc w:val="both"/>
-        <w:rPr>
-          <w:rFonts w:ascii="Segoe UI Variable Display Light" w:hAnsi="Segoe UI Variable Display Light"/>
-          <w:color w:val="000000" w:themeColor="text1"/>
-          <w:sz w:val="24"/>
-          <w:szCs w:val="24"/>
-        </w:rPr>
-      </w:pPr>
-      <w:r>
-        <w:rPr>
-          <w:rFonts w:ascii="Segoe UI Variable Display Light" w:hAnsi="Segoe UI Variable Display Light"/>
-          <w:color w:val="000000" w:themeColor="text1"/>
-          <w:sz w:val="24"/>
-          <w:szCs w:val="24"/>
-        </w:rPr>
-        <w:t xml:space="preserve">Session.php : contient les fonctions </w:t>
-      </w:r>
-      <w:proofErr w:type="spellStart"/>
-      <w:r>
-        <w:rPr>
-          <w:rFonts w:ascii="Segoe UI Variable Display Light" w:hAnsi="Segoe UI Variable Display Light"/>
-          <w:color w:val="000000" w:themeColor="text1"/>
-          <w:sz w:val="24"/>
-          <w:szCs w:val="24"/>
-        </w:rPr>
-        <w:t>construct</w:t>
-      </w:r>
-      <w:proofErr w:type="spellEnd"/>
-      <w:r>
-        <w:rPr>
-          <w:rFonts w:ascii="Segoe UI Variable Display Light" w:hAnsi="Segoe UI Variable Display Light"/>
-          <w:color w:val="000000" w:themeColor="text1"/>
-          <w:sz w:val="24"/>
-          <w:szCs w:val="24"/>
-        </w:rPr>
-        <w:t xml:space="preserve">, </w:t>
-      </w:r>
-      <w:proofErr w:type="spellStart"/>
-      <w:r>
-        <w:rPr>
-          <w:rFonts w:ascii="Segoe UI Variable Display Light" w:hAnsi="Segoe UI Variable Display Light"/>
-          <w:color w:val="000000" w:themeColor="text1"/>
-          <w:sz w:val="24"/>
-          <w:szCs w:val="24"/>
-        </w:rPr>
-        <w:t>setFlash</w:t>
-      </w:r>
-      <w:proofErr w:type="spellEnd"/>
-      <w:r>
-        <w:rPr>
-          <w:rFonts w:ascii="Segoe UI Variable Display Light" w:hAnsi="Segoe UI Variable Display Light"/>
-          <w:color w:val="000000" w:themeColor="text1"/>
-          <w:sz w:val="24"/>
-          <w:szCs w:val="24"/>
-        </w:rPr>
-        <w:t xml:space="preserve">, flash, </w:t>
-      </w:r>
-      <w:proofErr w:type="spellStart"/>
-      <w:r>
-        <w:rPr>
-          <w:rFonts w:ascii="Segoe UI Variable Display Light" w:hAnsi="Segoe UI Variable Display Light"/>
-          <w:color w:val="000000" w:themeColor="text1"/>
-          <w:sz w:val="24"/>
-          <w:szCs w:val="24"/>
-        </w:rPr>
-        <w:t>write</w:t>
-      </w:r>
-      <w:proofErr w:type="spellEnd"/>
-      <w:r>
-        <w:rPr>
-          <w:rFonts w:ascii="Segoe UI Variable Display Light" w:hAnsi="Segoe UI Variable Display Light"/>
-          <w:color w:val="000000" w:themeColor="text1"/>
-          <w:sz w:val="24"/>
-          <w:szCs w:val="24"/>
-        </w:rPr>
-        <w:t xml:space="preserve">, </w:t>
-      </w:r>
-      <w:proofErr w:type="spellStart"/>
-      <w:r>
-        <w:rPr>
-          <w:rFonts w:ascii="Segoe UI Variable Display Light" w:hAnsi="Segoe UI Variable Display Light"/>
-          <w:color w:val="000000" w:themeColor="text1"/>
-          <w:sz w:val="24"/>
-          <w:szCs w:val="24"/>
-        </w:rPr>
-        <w:t>read</w:t>
-      </w:r>
-      <w:proofErr w:type="spellEnd"/>
-      <w:r>
-        <w:rPr>
-          <w:rFonts w:ascii="Segoe UI Variable Display Light" w:hAnsi="Segoe UI Variable Display Light"/>
-          <w:color w:val="000000" w:themeColor="text1"/>
-          <w:sz w:val="24"/>
-          <w:szCs w:val="24"/>
-        </w:rPr>
-        <w:t xml:space="preserve">, </w:t>
-      </w:r>
-      <w:proofErr w:type="spellStart"/>
-      <w:r>
-        <w:rPr>
-          <w:rFonts w:ascii="Segoe UI Variable Display Light" w:hAnsi="Segoe UI Variable Display Light"/>
-          <w:color w:val="000000" w:themeColor="text1"/>
-          <w:sz w:val="24"/>
-          <w:szCs w:val="24"/>
-        </w:rPr>
-        <w:t>isLogged</w:t>
-      </w:r>
-      <w:proofErr w:type="spellEnd"/>
-      <w:r>
-        <w:rPr>
-          <w:rFonts w:ascii="Segoe UI Variable Display Light" w:hAnsi="Segoe UI Variable Display Light"/>
-          <w:color w:val="000000" w:themeColor="text1"/>
-          <w:sz w:val="24"/>
-          <w:szCs w:val="24"/>
-        </w:rPr>
-        <w:t>.</w:t>
-      </w:r>
-    </w:p>
-    <w:p>
-      <w:pPr>
-        <w:ind w:left="708" w:firstLine="708"/>
-        <w:jc w:val="both"/>
-        <w:rPr>
-          <w:rFonts w:ascii="Segoe UI Variable Display Light" w:hAnsi="Segoe UI Variable Display Light"/>
-          <w:color w:val="000000" w:themeColor="text1"/>
-          <w:sz w:val="24"/>
-          <w:szCs w:val="24"/>
-        </w:rPr>
-      </w:pPr>
-      <w:r>
-        <w:rPr>
-          <w:rFonts w:ascii="Segoe UI Variable Display Light" w:hAnsi="Segoe UI Variable Display Light"/>
-          <w:color w:val="000000" w:themeColor="text1"/>
-          <w:sz w:val="24"/>
-          <w:szCs w:val="24"/>
-        </w:rPr>
-        <w:t>Dossier model</w:t>
-      </w:r>
-    </w:p>
-    <w:p>
-      <w:pPr>
-        <w:ind w:left="708" w:firstLine="708"/>
-        <w:jc w:val="both"/>
-        <w:rPr>
-          <w:rFonts w:ascii="Segoe UI Variable Display Light" w:hAnsi="Segoe UI Variable Display Light"/>
-          <w:color w:val="000000" w:themeColor="text1"/>
-          <w:sz w:val="24"/>
-          <w:szCs w:val="24"/>
-        </w:rPr>
-      </w:pPr>
-      <w:r>
-        <w:rPr>
-          <w:rFonts w:ascii="Segoe UI Variable Display Light" w:hAnsi="Segoe UI Variable Display Light"/>
-          <w:color w:val="000000" w:themeColor="text1"/>
-          <w:sz w:val="24"/>
-          <w:szCs w:val="24"/>
-        </w:rPr>
-        <w:t>Le dossier model contient les fichiers de modèles :</w:t>
-      </w:r>
-    </w:p>
-    <w:p>
-      <w:pPr>
-        <w:ind w:left="708" w:firstLine="708"/>
-        <w:jc w:val="both"/>
-        <w:rPr>
-          <w:rFonts w:ascii="Segoe UI Variable Display Light" w:hAnsi="Segoe UI Variable Display Light"/>
-          <w:color w:val="000000" w:themeColor="text1"/>
-          <w:sz w:val="24"/>
-          <w:szCs w:val="24"/>
-        </w:rPr>
-      </w:pPr>
-      <w:r>
-        <w:rPr>
-          <w:rFonts w:ascii="Segoe UI Variable Display Light" w:hAnsi="Segoe UI Variable Display Light"/>
-          <w:color w:val="000000" w:themeColor="text1"/>
-          <w:sz w:val="24"/>
-          <w:szCs w:val="24"/>
-        </w:rPr>
-        <w:t>Media.php : représente les images postées dans les articles.</w:t>
-      </w:r>
-    </w:p>
-    <w:p>
-      <w:pPr>
-        <w:ind w:left="1416"/>
-        <w:jc w:val="both"/>
-        <w:rPr>
-          <w:rFonts w:ascii="Segoe UI Variable Display Light" w:hAnsi="Segoe UI Variable Display Light"/>
-          <w:color w:val="000000" w:themeColor="text1"/>
-          <w:sz w:val="24"/>
-          <w:szCs w:val="24"/>
-        </w:rPr>
-      </w:pPr>
-      <w:r>
-        <w:rPr>
-          <w:rFonts w:ascii="Segoe UI Variable Display Light" w:hAnsi="Segoe UI Variable Display Light"/>
-          <w:color w:val="000000" w:themeColor="text1"/>
-          <w:sz w:val="24"/>
-          <w:szCs w:val="24"/>
-        </w:rPr>
-        <w:t xml:space="preserve">Page.php : représente les pages du site. Contient la fonction </w:t>
-      </w:r>
-      <w:proofErr w:type="spellStart"/>
-      <w:r>
-        <w:rPr>
-          <w:rFonts w:ascii="Segoe UI Variable Display Light" w:hAnsi="Segoe UI Variable Display Light"/>
-          <w:color w:val="000000" w:themeColor="text1"/>
-          <w:sz w:val="24"/>
-          <w:szCs w:val="24"/>
-        </w:rPr>
-        <w:t>validates</w:t>
-      </w:r>
-      <w:proofErr w:type="spellEnd"/>
-      <w:r>
-        <w:rPr>
-          <w:rFonts w:ascii="Segoe UI Variable Display Light" w:hAnsi="Segoe UI Variable Display Light"/>
-          <w:color w:val="000000" w:themeColor="text1"/>
-          <w:sz w:val="24"/>
-          <w:szCs w:val="24"/>
-        </w:rPr>
-        <w:t xml:space="preserve"> pour valider les données.</w:t>
-      </w:r>
-    </w:p>
-    <w:p>
-      <w:pPr>
-        <w:ind w:left="1416"/>
-        <w:jc w:val="both"/>
-        <w:rPr>
-          <w:rFonts w:ascii="Segoe UI Variable Display Light" w:hAnsi="Segoe UI Variable Display Light"/>
-          <w:color w:val="000000" w:themeColor="text1"/>
-          <w:sz w:val="24"/>
-          <w:szCs w:val="24"/>
-        </w:rPr>
-      </w:pPr>
-      <w:r>
-        <w:rPr>
-          <w:rFonts w:ascii="Segoe UI Variable Display Light" w:hAnsi="Segoe UI Variable Display Light"/>
-          <w:color w:val="000000" w:themeColor="text1"/>
-          <w:sz w:val="24"/>
-          <w:szCs w:val="24"/>
-        </w:rPr>
-        <w:t xml:space="preserve">Post.php : représente les articles du site. Contient la fonction </w:t>
-      </w:r>
-      <w:proofErr w:type="spellStart"/>
-      <w:r>
-        <w:rPr>
-          <w:rFonts w:ascii="Segoe UI Variable Display Light" w:hAnsi="Segoe UI Variable Display Light"/>
-          <w:color w:val="000000" w:themeColor="text1"/>
-          <w:sz w:val="24"/>
-          <w:szCs w:val="24"/>
-        </w:rPr>
-        <w:t>validates</w:t>
-      </w:r>
-      <w:proofErr w:type="spellEnd"/>
-      <w:r>
-        <w:rPr>
-          <w:rFonts w:ascii="Segoe UI Variable Display Light" w:hAnsi="Segoe UI Variable Display Light"/>
-          <w:color w:val="000000" w:themeColor="text1"/>
-          <w:sz w:val="24"/>
-          <w:szCs w:val="24"/>
-        </w:rPr>
-        <w:t xml:space="preserve"> pour valider les données.</w:t>
-      </w:r>
-    </w:p>
-    <w:p>
-      <w:pPr>
-        <w:ind w:left="708" w:firstLine="708"/>
-        <w:jc w:val="both"/>
-        <w:rPr>
-          <w:rFonts w:ascii="Segoe UI Variable Display Light" w:hAnsi="Segoe UI Variable Display Light"/>
-          <w:color w:val="000000" w:themeColor="text1"/>
-          <w:sz w:val="24"/>
-          <w:szCs w:val="24"/>
-        </w:rPr>
-      </w:pPr>
-      <w:r>
-        <w:rPr>
-          <w:rFonts w:ascii="Segoe UI Variable Display Light" w:hAnsi="Segoe UI Variable Display Light"/>
-          <w:color w:val="000000" w:themeColor="text1"/>
-          <w:sz w:val="24"/>
-          <w:szCs w:val="24"/>
-        </w:rPr>
-        <w:t>User.php : représente les utilisateurs du site.</w:t>
-      </w:r>
-    </w:p>
-    <w:p>
-      <w:pPr>
-        <w:ind w:left="708" w:firstLine="708"/>
-        <w:jc w:val="both"/>
-        <w:rPr>
-          <w:rFonts w:ascii="Segoe UI Variable Display Light" w:hAnsi="Segoe UI Variable Display Light"/>
-          <w:color w:val="000000" w:themeColor="text1"/>
+          <w:b/>
           <w:sz w:val="28"/>
           <w:szCs w:val="28"/>
         </w:rPr>
@@ -10125,6 +10262,304 @@
     </w:p>
     <w:p>
       <w:pPr>
+        <w:ind w:left="1416" w:firstLine="708"/>
+        <w:jc w:val="both"/>
+        <w:rPr>
+          <w:rFonts w:ascii="Segoe UI Variable Display Light" w:hAnsi="Segoe UI Variable Display Light"/>
+          <w:color w:val="000000" w:themeColor="text1"/>
+          <w:sz w:val="24"/>
+          <w:szCs w:val="24"/>
+        </w:rPr>
+      </w:pPr>
+      <w:r>
+        <w:rPr>
+          <w:rFonts w:ascii="Segoe UI Variable Display Light" w:hAnsi="Segoe UI Variable Display Light"/>
+          <w:color w:val="000000" w:themeColor="text1"/>
+          <w:sz w:val="24"/>
+          <w:szCs w:val="24"/>
+        </w:rPr>
+        <w:t xml:space="preserve">Le dossier </w:t>
+      </w:r>
+      <w:proofErr w:type="spellStart"/>
+      <w:r>
+        <w:rPr>
+          <w:rFonts w:ascii="Segoe UI Variable Display Light" w:hAnsi="Segoe UI Variable Display Light"/>
+          <w:color w:val="000000" w:themeColor="text1"/>
+          <w:sz w:val="24"/>
+          <w:szCs w:val="24"/>
+        </w:rPr>
+        <w:t>view</w:t>
+      </w:r>
+      <w:proofErr w:type="spellEnd"/>
+      <w:r>
+        <w:rPr>
+          <w:rFonts w:ascii="Segoe UI Variable Display Light" w:hAnsi="Segoe UI Variable Display Light"/>
+          <w:color w:val="000000" w:themeColor="text1"/>
+          <w:sz w:val="24"/>
+          <w:szCs w:val="24"/>
+        </w:rPr>
+        <w:t xml:space="preserve"> contient les fichiers de</w:t>
+      </w:r>
+      <w:r>
+        <w:rPr>
+          <w:rFonts w:ascii="Segoe UI Variable Display Light" w:hAnsi="Segoe UI Variable Display Light"/>
+          <w:color w:val="000000" w:themeColor="text1"/>
+          <w:sz w:val="24"/>
+          <w:szCs w:val="24"/>
+        </w:rPr>
+        <w:t xml:space="preserve"> la</w:t>
+      </w:r>
+      <w:r>
+        <w:rPr>
+          <w:rFonts w:ascii="Segoe UI Variable Display Light" w:hAnsi="Segoe UI Variable Display Light"/>
+          <w:color w:val="000000" w:themeColor="text1"/>
+          <w:sz w:val="24"/>
+          <w:szCs w:val="24"/>
+        </w:rPr>
+        <w:t xml:space="preserve"> vues :</w:t>
+      </w:r>
+    </w:p>
+    <w:p>
+      <w:pPr>
+        <w:ind w:left="1416" w:firstLine="708"/>
+        <w:jc w:val="both"/>
+        <w:rPr>
+          <w:rFonts w:ascii="Segoe UI Variable Display Light" w:hAnsi="Segoe UI Variable Display Light"/>
+          <w:color w:val="000000" w:themeColor="text1"/>
+          <w:sz w:val="24"/>
+          <w:szCs w:val="24"/>
+        </w:rPr>
+      </w:pPr>
+    </w:p>
+    <w:p>
+      <w:pPr>
+        <w:ind w:left="2124"/>
+        <w:jc w:val="both"/>
+        <w:rPr>
+          <w:rFonts w:ascii="Segoe UI Variable Display Light" w:hAnsi="Segoe UI Variable Display Light"/>
+          <w:color w:val="000000" w:themeColor="text1"/>
+          <w:sz w:val="24"/>
+          <w:szCs w:val="24"/>
+        </w:rPr>
+      </w:pPr>
+      <w:r>
+        <w:rPr>
+          <w:rFonts w:ascii="Segoe UI Variable Display Light" w:hAnsi="Segoe UI Variable Display Light"/>
+          <w:color w:val="000000" w:themeColor="text1"/>
+          <w:sz w:val="24"/>
+          <w:szCs w:val="24"/>
+        </w:rPr>
+        <w:t>Dossier backoffice : contient les fichiers de vues liés à la partie administration de l'application.</w:t>
+      </w:r>
+    </w:p>
+    <w:p>
+      <w:pPr>
+        <w:ind w:left="2124"/>
+        <w:jc w:val="both"/>
+        <w:rPr>
+          <w:rFonts w:ascii="Segoe UI Variable Display Light" w:hAnsi="Segoe UI Variable Display Light"/>
+          <w:color w:val="000000" w:themeColor="text1"/>
+          <w:sz w:val="24"/>
+          <w:szCs w:val="24"/>
+        </w:rPr>
+      </w:pPr>
+      <w:r>
+        <w:rPr>
+          <w:rFonts w:ascii="Segoe UI Variable Display Light" w:hAnsi="Segoe UI Variable Display Light"/>
+          <w:color w:val="000000" w:themeColor="text1"/>
+          <w:sz w:val="24"/>
+          <w:szCs w:val="24"/>
+        </w:rPr>
+        <w:t xml:space="preserve">Dossier </w:t>
+      </w:r>
+      <w:proofErr w:type="spellStart"/>
+      <w:r>
+        <w:rPr>
+          <w:rFonts w:ascii="Segoe UI Variable Display Light" w:hAnsi="Segoe UI Variable Display Light"/>
+          <w:color w:val="000000" w:themeColor="text1"/>
+          <w:sz w:val="24"/>
+          <w:szCs w:val="24"/>
+        </w:rPr>
+        <w:t>errors</w:t>
+      </w:r>
+      <w:proofErr w:type="spellEnd"/>
+      <w:r>
+        <w:rPr>
+          <w:rFonts w:ascii="Segoe UI Variable Display Light" w:hAnsi="Segoe UI Variable Display Light"/>
+          <w:color w:val="000000" w:themeColor="text1"/>
+          <w:sz w:val="24"/>
+          <w:szCs w:val="24"/>
+        </w:rPr>
+        <w:t xml:space="preserve"> : contient le fichier e404.php, qui est affiché lorsque l'utilisateur accède à une page inexistante.</w:t>
+      </w:r>
+    </w:p>
+    <w:p>
+      <w:pPr>
+        <w:ind w:left="1416" w:firstLine="708"/>
+        <w:jc w:val="both"/>
+        <w:rPr>
+          <w:rFonts w:ascii="Segoe UI Variable Display Light" w:hAnsi="Segoe UI Variable Display Light"/>
+          <w:color w:val="000000" w:themeColor="text1"/>
+          <w:sz w:val="24"/>
+          <w:szCs w:val="24"/>
+        </w:rPr>
+      </w:pPr>
+      <w:r>
+        <w:rPr>
+          <w:rFonts w:ascii="Segoe UI Variable Display Light" w:hAnsi="Segoe UI Variable Display Light"/>
+          <w:color w:val="000000" w:themeColor="text1"/>
+          <w:sz w:val="24"/>
+          <w:szCs w:val="24"/>
+        </w:rPr>
+        <w:t xml:space="preserve">Dossier </w:t>
+      </w:r>
+      <w:proofErr w:type="spellStart"/>
+      <w:r>
+        <w:rPr>
+          <w:rFonts w:ascii="Segoe UI Variable Display Light" w:hAnsi="Segoe UI Variable Display Light"/>
+          <w:color w:val="000000" w:themeColor="text1"/>
+          <w:sz w:val="24"/>
+          <w:szCs w:val="24"/>
+        </w:rPr>
+        <w:t>evenements</w:t>
+      </w:r>
+      <w:proofErr w:type="spellEnd"/>
+      <w:r>
+        <w:rPr>
+          <w:rFonts w:ascii="Segoe UI Variable Display Light" w:hAnsi="Segoe UI Variable Display Light"/>
+          <w:color w:val="000000" w:themeColor="text1"/>
+          <w:sz w:val="24"/>
+          <w:szCs w:val="24"/>
+        </w:rPr>
+        <w:t xml:space="preserve"> : contient les fichiers de vues liés aux événements.</w:t>
+      </w:r>
+    </w:p>
+    <w:p>
+      <w:pPr>
+        <w:ind w:left="2124"/>
+        <w:jc w:val="both"/>
+        <w:rPr>
+          <w:rFonts w:ascii="Segoe UI Variable Display Light" w:hAnsi="Segoe UI Variable Display Light"/>
+          <w:color w:val="000000" w:themeColor="text1"/>
+          <w:sz w:val="24"/>
+          <w:szCs w:val="24"/>
+        </w:rPr>
+      </w:pPr>
+      <w:r>
+        <w:rPr>
+          <w:rFonts w:ascii="Segoe UI Variable Display Light" w:hAnsi="Segoe UI Variable Display Light"/>
+          <w:color w:val="000000" w:themeColor="text1"/>
+          <w:sz w:val="24"/>
+          <w:szCs w:val="24"/>
+        </w:rPr>
+        <w:t xml:space="preserve">Dossier </w:t>
+      </w:r>
+      <w:proofErr w:type="spellStart"/>
+      <w:r>
+        <w:rPr>
+          <w:rFonts w:ascii="Segoe UI Variable Display Light" w:hAnsi="Segoe UI Variable Display Light"/>
+          <w:color w:val="000000" w:themeColor="text1"/>
+          <w:sz w:val="24"/>
+          <w:szCs w:val="24"/>
+        </w:rPr>
+        <w:t>layout</w:t>
+      </w:r>
+      <w:proofErr w:type="spellEnd"/>
+      <w:r>
+        <w:rPr>
+          <w:rFonts w:ascii="Segoe UI Variable Display Light" w:hAnsi="Segoe UI Variable Display Light"/>
+          <w:color w:val="000000" w:themeColor="text1"/>
+          <w:sz w:val="24"/>
+          <w:szCs w:val="24"/>
+        </w:rPr>
+        <w:t xml:space="preserve"> : contient les fichiers de mise en page par défaut de l'application.</w:t>
+      </w:r>
+    </w:p>
+    <w:p>
+      <w:pPr>
+        <w:ind w:left="2124"/>
+        <w:jc w:val="both"/>
+        <w:rPr>
+          <w:rFonts w:ascii="Segoe UI Variable Display Light" w:hAnsi="Segoe UI Variable Display Light"/>
+          <w:color w:val="000000" w:themeColor="text1"/>
+          <w:sz w:val="24"/>
+          <w:szCs w:val="24"/>
+        </w:rPr>
+      </w:pPr>
+      <w:r>
+        <w:rPr>
+          <w:rFonts w:ascii="Segoe UI Variable Display Light" w:hAnsi="Segoe UI Variable Display Light"/>
+          <w:color w:val="000000" w:themeColor="text1"/>
+          <w:sz w:val="24"/>
+          <w:szCs w:val="24"/>
+        </w:rPr>
+        <w:t>Dossier medias : contient les fichiers de vues liés à l'administration des images postées dans les articles.</w:t>
+      </w:r>
+    </w:p>
+    <w:p>
+      <w:pPr>
+        <w:ind w:left="1416" w:firstLine="708"/>
+        <w:jc w:val="both"/>
+        <w:rPr>
+          <w:rFonts w:ascii="Segoe UI Variable Display Light" w:hAnsi="Segoe UI Variable Display Light"/>
+          <w:color w:val="000000" w:themeColor="text1"/>
+          <w:sz w:val="24"/>
+          <w:szCs w:val="24"/>
+        </w:rPr>
+      </w:pPr>
+      <w:r>
+        <w:rPr>
+          <w:rFonts w:ascii="Segoe UI Variable Display Light" w:hAnsi="Segoe UI Variable Display Light"/>
+          <w:color w:val="000000" w:themeColor="text1"/>
+          <w:sz w:val="24"/>
+          <w:szCs w:val="24"/>
+        </w:rPr>
+        <w:t>Dossier pages : contient les fichiers de vues liés aux pages du site.</w:t>
+      </w:r>
+    </w:p>
+    <w:p>
+      <w:pPr>
+        <w:ind w:left="2118"/>
+        <w:jc w:val="both"/>
+        <w:rPr>
+          <w:rFonts w:ascii="Segoe UI Variable Display Light" w:hAnsi="Segoe UI Variable Display Light"/>
+          <w:color w:val="000000" w:themeColor="text1"/>
+          <w:sz w:val="24"/>
+          <w:szCs w:val="24"/>
+        </w:rPr>
+      </w:pPr>
+      <w:r>
+        <w:rPr>
+          <w:rFonts w:ascii="Segoe UI Variable Display Light" w:hAnsi="Segoe UI Variable Display Light"/>
+          <w:color w:val="000000" w:themeColor="text1"/>
+          <w:sz w:val="24"/>
+          <w:szCs w:val="24"/>
+        </w:rPr>
+        <w:t xml:space="preserve">Dossier </w:t>
+      </w:r>
+      <w:proofErr w:type="spellStart"/>
+      <w:r>
+        <w:rPr>
+          <w:rFonts w:ascii="Segoe UI Variable Display Light" w:hAnsi="Segoe UI Variable Display Light"/>
+          <w:color w:val="000000" w:themeColor="text1"/>
+          <w:sz w:val="24"/>
+          <w:szCs w:val="24"/>
+        </w:rPr>
+        <w:t>users</w:t>
+      </w:r>
+      <w:proofErr w:type="spellEnd"/>
+      <w:r>
+        <w:rPr>
+          <w:rFonts w:ascii="Segoe UI Variable Display Light" w:hAnsi="Segoe UI Variable Display Light"/>
+          <w:color w:val="000000" w:themeColor="text1"/>
+          <w:sz w:val="24"/>
+          <w:szCs w:val="24"/>
+        </w:rPr>
+        <w:t xml:space="preserve"> : contient les fichiers de vues liés à la gestion de la connexion des utilisateurs.</w:t>
+      </w:r>
+    </w:p>
+    <w:p>
+      <w:pPr>
         <w:ind w:left="708" w:firstLine="708"/>
         <w:jc w:val="both"/>
         <w:rPr>
@@ -10146,30 +10581,6 @@
           <w:szCs w:val="32"/>
         </w:rPr>
       </w:pPr>
-    </w:p>
-    <w:p>
-      <w:pPr>
-        <w:ind w:left="708" w:firstLine="708"/>
-        <w:jc w:val="both"/>
-        <w:rPr>
-          <w:rFonts w:ascii="Segoe UI Variable Display Light" w:hAnsi="Segoe UI Variable Display Light"/>
-          <w:b/>
-          <w:sz w:val="32"/>
-          <w:szCs w:val="32"/>
-        </w:rPr>
-      </w:pPr>
-    </w:p>
-    <w:p>
-      <w:pPr>
-        <w:ind w:left="708" w:firstLine="708"/>
-        <w:jc w:val="both"/>
-        <w:rPr>
-          <w:rFonts w:ascii="Segoe UI Variable Display Light" w:hAnsi="Segoe UI Variable Display Light"/>
-          <w:b/>
-          <w:sz w:val="32"/>
-          <w:szCs w:val="32"/>
-        </w:rPr>
-      </w:pPr>
       <w:r>
         <w:rPr>
           <w:rFonts w:ascii="Segoe UI Variable Display Light" w:hAnsi="Segoe UI Variable Display Light"/>
@@ -10187,7 +10598,7 @@
           <w:sz w:val="32"/>
           <w:szCs w:val="32"/>
         </w:rPr>
-        <w:t>View</w:t>
+        <w:t>Webroot</w:t>
       </w:r>
       <w:proofErr w:type="spellEnd"/>
       <w:r>
@@ -10214,7 +10625,7 @@
     </w:p>
     <w:p>
       <w:pPr>
-        <w:ind w:left="708" w:firstLine="708"/>
+        <w:ind w:left="1416" w:firstLine="708"/>
         <w:jc w:val="both"/>
         <w:rPr>
           <w:rFonts w:ascii="Segoe UI Variable Display Light" w:hAnsi="Segoe UI Variable Display Light"/>
@@ -10240,7 +10651,7 @@
           <w:sz w:val="24"/>
           <w:szCs w:val="24"/>
         </w:rPr>
-        <w:t>view</w:t>
+        <w:t>webroot</w:t>
       </w:r>
       <w:proofErr w:type="spellEnd"/>
       <w:r>
@@ -10250,63 +10661,24 @@
           <w:sz w:val="24"/>
           <w:szCs w:val="24"/>
         </w:rPr>
-        <w:t xml:space="preserve"> contient les fichiers de</w:t>
-      </w:r>
-      <w:r>
-        <w:rPr>
-          <w:rFonts w:ascii="Segoe UI Variable Display Light" w:hAnsi="Segoe UI Variable Display Light"/>
-          <w:color w:val="000000" w:themeColor="text1"/>
-          <w:sz w:val="24"/>
-          <w:szCs w:val="24"/>
-        </w:rPr>
-        <w:t xml:space="preserve"> la</w:t>
-      </w:r>
-      <w:r>
-        <w:rPr>
-          <w:rFonts w:ascii="Segoe UI Variable Display Light" w:hAnsi="Segoe UI Variable Display Light"/>
-          <w:color w:val="000000" w:themeColor="text1"/>
-          <w:sz w:val="24"/>
-          <w:szCs w:val="24"/>
-        </w:rPr>
-        <w:t xml:space="preserve"> vues :</w:t>
-      </w:r>
-    </w:p>
-    <w:p>
-      <w:pPr>
-        <w:ind w:left="708" w:firstLine="708"/>
-        <w:jc w:val="both"/>
-        <w:rPr>
-          <w:rFonts w:ascii="Segoe UI Variable Display Light" w:hAnsi="Segoe UI Variable Display Light"/>
-          <w:color w:val="000000" w:themeColor="text1"/>
-          <w:sz w:val="24"/>
-          <w:szCs w:val="24"/>
-        </w:rPr>
-      </w:pPr>
-    </w:p>
-    <w:p>
-      <w:pPr>
-        <w:ind w:left="1416"/>
-        <w:jc w:val="both"/>
-        <w:rPr>
-          <w:rFonts w:ascii="Segoe UI Variable Display Light" w:hAnsi="Segoe UI Variable Display Light"/>
-          <w:color w:val="000000" w:themeColor="text1"/>
-          <w:sz w:val="24"/>
-          <w:szCs w:val="24"/>
-        </w:rPr>
-      </w:pPr>
-      <w:r>
-        <w:rPr>
-          <w:rFonts w:ascii="Segoe UI Variable Display Light" w:hAnsi="Segoe UI Variable Display Light"/>
-          <w:color w:val="000000" w:themeColor="text1"/>
-          <w:sz w:val="24"/>
-          <w:szCs w:val="24"/>
-        </w:rPr>
-        <w:t>Dossier backoffice : contient les fichiers de vues liés à la partie administration de l'application.</w:t>
-      </w:r>
-    </w:p>
-    <w:p>
-      <w:pPr>
-        <w:ind w:left="1416"/>
+        <w:t xml:space="preserve"> contient les fichiers publics de l'application :</w:t>
+      </w:r>
+    </w:p>
+    <w:p>
+      <w:pPr>
+        <w:ind w:left="1416" w:firstLine="708"/>
+        <w:jc w:val="both"/>
+        <w:rPr>
+          <w:rFonts w:ascii="Segoe UI Variable Display Light" w:hAnsi="Segoe UI Variable Display Light"/>
+          <w:color w:val="000000" w:themeColor="text1"/>
+          <w:sz w:val="24"/>
+          <w:szCs w:val="24"/>
+        </w:rPr>
+      </w:pPr>
+    </w:p>
+    <w:p>
+      <w:pPr>
+        <w:ind w:left="1416" w:firstLine="708"/>
         <w:jc w:val="both"/>
         <w:rPr>
           <w:rFonts w:ascii="Segoe UI Variable Display Light" w:hAnsi="Segoe UI Variable Display Light"/>
@@ -10332,7 +10704,7 @@
           <w:sz w:val="24"/>
           <w:szCs w:val="24"/>
         </w:rPr>
-        <w:t>errors</w:t>
+        <w:t>css</w:t>
       </w:r>
       <w:proofErr w:type="spellEnd"/>
       <w:r>
@@ -10342,12 +10714,12 @@
           <w:sz w:val="24"/>
           <w:szCs w:val="24"/>
         </w:rPr>
-        <w:t xml:space="preserve"> : contient le fichier e404.php, qui est affiché lorsque l'utilisateur accède à une page inexistante.</w:t>
-      </w:r>
-    </w:p>
-    <w:p>
-      <w:pPr>
-        <w:ind w:left="708" w:firstLine="708"/>
+        <w:t xml:space="preserve"> : contient les fichiers CSS liés au style des vues.</w:t>
+      </w:r>
+    </w:p>
+    <w:p>
+      <w:pPr>
+        <w:ind w:left="1416" w:firstLine="708"/>
         <w:jc w:val="both"/>
         <w:rPr>
           <w:rFonts w:ascii="Segoe UI Variable Display Light" w:hAnsi="Segoe UI Variable Display Light"/>
@@ -10373,7 +10745,7 @@
           <w:sz w:val="24"/>
           <w:szCs w:val="24"/>
         </w:rPr>
-        <w:t>evenements</w:t>
+        <w:t>js</w:t>
       </w:r>
       <w:proofErr w:type="spellEnd"/>
       <w:r>
@@ -10383,12 +10755,33 @@
           <w:sz w:val="24"/>
           <w:szCs w:val="24"/>
         </w:rPr>
-        <w:t xml:space="preserve"> : contient les fichiers de vues liés aux événements.</w:t>
-      </w:r>
-    </w:p>
-    <w:p>
-      <w:pPr>
-        <w:ind w:left="1416"/>
+        <w:t xml:space="preserve"> : contient les fichiers JavaScript de l'application.</w:t>
+      </w:r>
+    </w:p>
+    <w:p>
+      <w:pPr>
+        <w:ind w:left="1416" w:firstLine="708"/>
+        <w:jc w:val="both"/>
+        <w:rPr>
+          <w:rFonts w:ascii="Segoe UI Variable Display Light" w:hAnsi="Segoe UI Variable Display Light"/>
+          <w:color w:val="000000" w:themeColor="text1"/>
+          <w:sz w:val="24"/>
+          <w:szCs w:val="24"/>
+        </w:rPr>
+      </w:pPr>
+      <w:r>
+        <w:rPr>
+          <w:rFonts w:ascii="Segoe UI Variable Display Light" w:hAnsi="Segoe UI Variable Display Light"/>
+          <w:color w:val="000000" w:themeColor="text1"/>
+          <w:sz w:val="24"/>
+          <w:szCs w:val="24"/>
+        </w:rPr>
+        <w:t>Dossier doc : contient les fichiers de documentation du projet.</w:t>
+      </w:r>
+    </w:p>
+    <w:p>
+      <w:pPr>
+        <w:ind w:left="1416" w:firstLine="708"/>
         <w:jc w:val="both"/>
         <w:rPr>
           <w:rFonts w:ascii="Segoe UI Variable Display Light" w:hAnsi="Segoe UI Variable Display Light"/>
@@ -10414,7 +10807,7 @@
           <w:sz w:val="24"/>
           <w:szCs w:val="24"/>
         </w:rPr>
-        <w:t>layout</w:t>
+        <w:t>img</w:t>
       </w:r>
       <w:proofErr w:type="spellEnd"/>
       <w:r>
@@ -10424,70 +10817,28 @@
           <w:sz w:val="24"/>
           <w:szCs w:val="24"/>
         </w:rPr>
-        <w:t xml:space="preserve"> : contient les fichiers de mise en page par défaut de l'application.</w:t>
-      </w:r>
-    </w:p>
-    <w:p>
-      <w:pPr>
-        <w:ind w:left="1416"/>
-        <w:jc w:val="both"/>
-        <w:rPr>
-          <w:rFonts w:ascii="Segoe UI Variable Display Light" w:hAnsi="Segoe UI Variable Display Light"/>
-          <w:color w:val="000000" w:themeColor="text1"/>
-          <w:sz w:val="24"/>
-          <w:szCs w:val="24"/>
-        </w:rPr>
-      </w:pPr>
-      <w:r>
-        <w:rPr>
-          <w:rFonts w:ascii="Segoe UI Variable Display Light" w:hAnsi="Segoe UI Variable Display Light"/>
-          <w:color w:val="000000" w:themeColor="text1"/>
-          <w:sz w:val="24"/>
-          <w:szCs w:val="24"/>
-        </w:rPr>
-        <w:t>Dossier medias : contient les fichiers de vues liés à l'administration des images postées dans les articles.</w:t>
-      </w:r>
-    </w:p>
-    <w:p>
-      <w:pPr>
-        <w:ind w:left="708" w:firstLine="708"/>
-        <w:jc w:val="both"/>
-        <w:rPr>
-          <w:rFonts w:ascii="Segoe UI Variable Display Light" w:hAnsi="Segoe UI Variable Display Light"/>
-          <w:color w:val="000000" w:themeColor="text1"/>
-          <w:sz w:val="24"/>
-          <w:szCs w:val="24"/>
-        </w:rPr>
-      </w:pPr>
-      <w:r>
-        <w:rPr>
-          <w:rFonts w:ascii="Segoe UI Variable Display Light" w:hAnsi="Segoe UI Variable Display Light"/>
-          <w:color w:val="000000" w:themeColor="text1"/>
-          <w:sz w:val="24"/>
-          <w:szCs w:val="24"/>
-        </w:rPr>
-        <w:t>Dossier pages : contient les fichiers de vues liés aux pages du site.</w:t>
-      </w:r>
-    </w:p>
-    <w:p>
-      <w:pPr>
-        <w:ind w:left="1410"/>
-        <w:jc w:val="both"/>
-        <w:rPr>
-          <w:rFonts w:ascii="Segoe UI Variable Display Light" w:hAnsi="Segoe UI Variable Display Light"/>
-          <w:color w:val="000000" w:themeColor="text1"/>
-          <w:sz w:val="24"/>
-          <w:szCs w:val="24"/>
-        </w:rPr>
-      </w:pPr>
-      <w:r>
-        <w:rPr>
-          <w:rFonts w:ascii="Segoe UI Variable Display Light" w:hAnsi="Segoe UI Variable Display Light"/>
-          <w:color w:val="000000" w:themeColor="text1"/>
-          <w:sz w:val="24"/>
-          <w:szCs w:val="24"/>
-        </w:rPr>
-        <w:t xml:space="preserve">Dossier </w:t>
+        <w:t xml:space="preserve"> : contient les images utilisées par l'application.</w:t>
+      </w:r>
+    </w:p>
+    <w:p>
+      <w:pPr>
+        <w:ind w:left="1416" w:firstLine="708"/>
+        <w:jc w:val="both"/>
+        <w:rPr>
+          <w:rFonts w:ascii="Segoe UI Variable Display Light" w:hAnsi="Segoe UI Variable Display Light"/>
+          <w:color w:val="000000" w:themeColor="text1"/>
+          <w:sz w:val="24"/>
+          <w:szCs w:val="24"/>
+        </w:rPr>
+      </w:pPr>
+      <w:r>
+        <w:rPr>
+          <w:rFonts w:ascii="Segoe UI Variable Display Light" w:hAnsi="Segoe UI Variable Display Light"/>
+          <w:color w:val="000000" w:themeColor="text1"/>
+          <w:sz w:val="24"/>
+          <w:szCs w:val="24"/>
+        </w:rPr>
+        <w:t>.</w:t>
       </w:r>
       <w:proofErr w:type="spellStart"/>
       <w:r>
@@ -10497,7 +10848,7 @@
           <w:sz w:val="24"/>
           <w:szCs w:val="24"/>
         </w:rPr>
-        <w:t>users</w:t>
+        <w:t>htaccess</w:t>
       </w:r>
       <w:proofErr w:type="spellEnd"/>
       <w:r>
@@ -10507,303 +10858,12 @@
           <w:sz w:val="24"/>
           <w:szCs w:val="24"/>
         </w:rPr>
-        <w:t xml:space="preserve"> : contient les fichiers de vues liés à la gestion de la connexion des utilisateurs.</w:t>
-      </w:r>
-    </w:p>
-    <w:p>
-      <w:pPr>
-        <w:ind w:left="708" w:firstLine="708"/>
-        <w:jc w:val="both"/>
-        <w:rPr>
-          <w:rFonts w:ascii="Segoe UI Variable Display Light" w:hAnsi="Segoe UI Variable Display Light"/>
-          <w:b/>
-          <w:sz w:val="32"/>
-          <w:szCs w:val="32"/>
-        </w:rPr>
-      </w:pPr>
-    </w:p>
-    <w:p>
-      <w:pPr>
-        <w:ind w:left="708" w:firstLine="708"/>
-        <w:jc w:val="both"/>
-        <w:rPr>
-          <w:rFonts w:ascii="Segoe UI Variable Display Light" w:hAnsi="Segoe UI Variable Display Light"/>
-          <w:b/>
-          <w:sz w:val="32"/>
-          <w:szCs w:val="32"/>
-        </w:rPr>
-      </w:pPr>
-      <w:r>
-        <w:rPr>
-          <w:rFonts w:ascii="Segoe UI Variable Display Light" w:hAnsi="Segoe UI Variable Display Light"/>
-          <w:b/>
-          <w:sz w:val="32"/>
-          <w:szCs w:val="32"/>
-        </w:rPr>
-        <w:t xml:space="preserve">Dossier </w:t>
-      </w:r>
-      <w:proofErr w:type="spellStart"/>
-      <w:r>
-        <w:rPr>
-          <w:rFonts w:ascii="Segoe UI Variable Display Light" w:hAnsi="Segoe UI Variable Display Light"/>
-          <w:b/>
-          <w:sz w:val="32"/>
-          <w:szCs w:val="32"/>
-        </w:rPr>
-        <w:t>Webroot</w:t>
-      </w:r>
-      <w:proofErr w:type="spellEnd"/>
-      <w:r>
-        <w:rPr>
-          <w:rFonts w:ascii="Segoe UI Variable Display Light" w:hAnsi="Segoe UI Variable Display Light"/>
-          <w:b/>
-          <w:sz w:val="32"/>
-          <w:szCs w:val="32"/>
-        </w:rPr>
-        <w:t> :</w:t>
-      </w:r>
-    </w:p>
-    <w:p>
-      <w:pPr>
-        <w:ind w:left="708" w:firstLine="708"/>
-        <w:jc w:val="both"/>
-        <w:rPr>
-          <w:rFonts w:ascii="Segoe UI Variable Display Light" w:hAnsi="Segoe UI Variable Display Light"/>
-          <w:b/>
-          <w:sz w:val="28"/>
-          <w:szCs w:val="28"/>
-        </w:rPr>
-      </w:pPr>
-    </w:p>
-    <w:p>
-      <w:pPr>
-        <w:ind w:left="708" w:firstLine="708"/>
-        <w:jc w:val="both"/>
-        <w:rPr>
-          <w:rFonts w:ascii="Segoe UI Variable Display Light" w:hAnsi="Segoe UI Variable Display Light"/>
-          <w:color w:val="000000" w:themeColor="text1"/>
-          <w:sz w:val="24"/>
-          <w:szCs w:val="24"/>
-        </w:rPr>
-      </w:pPr>
-      <w:r>
-        <w:rPr>
-          <w:rFonts w:ascii="Segoe UI Variable Display Light" w:hAnsi="Segoe UI Variable Display Light"/>
-          <w:color w:val="000000" w:themeColor="text1"/>
-          <w:sz w:val="24"/>
-          <w:szCs w:val="24"/>
-        </w:rPr>
-        <w:t xml:space="preserve">Le dossier </w:t>
-      </w:r>
-      <w:proofErr w:type="spellStart"/>
-      <w:r>
-        <w:rPr>
-          <w:rFonts w:ascii="Segoe UI Variable Display Light" w:hAnsi="Segoe UI Variable Display Light"/>
-          <w:color w:val="000000" w:themeColor="text1"/>
-          <w:sz w:val="24"/>
-          <w:szCs w:val="24"/>
-        </w:rPr>
-        <w:t>webroot</w:t>
-      </w:r>
-      <w:proofErr w:type="spellEnd"/>
-      <w:r>
-        <w:rPr>
-          <w:rFonts w:ascii="Segoe UI Variable Display Light" w:hAnsi="Segoe UI Variable Display Light"/>
-          <w:color w:val="000000" w:themeColor="text1"/>
-          <w:sz w:val="24"/>
-          <w:szCs w:val="24"/>
-        </w:rPr>
-        <w:t xml:space="preserve"> contient les fichiers publics de l'application :</w:t>
-      </w:r>
-    </w:p>
-    <w:p>
-      <w:pPr>
-        <w:ind w:left="708" w:firstLine="708"/>
-        <w:jc w:val="both"/>
-        <w:rPr>
-          <w:rFonts w:ascii="Segoe UI Variable Display Light" w:hAnsi="Segoe UI Variable Display Light"/>
-          <w:color w:val="000000" w:themeColor="text1"/>
-          <w:sz w:val="24"/>
-          <w:szCs w:val="24"/>
-        </w:rPr>
-      </w:pPr>
-      <w:r>
-        <w:rPr>
-          <w:rFonts w:ascii="Segoe UI Variable Display Light" w:hAnsi="Segoe UI Variable Display Light"/>
-          <w:color w:val="000000" w:themeColor="text1"/>
-          <w:sz w:val="24"/>
-          <w:szCs w:val="24"/>
-        </w:rPr>
-        <w:t xml:space="preserve">Dossier </w:t>
-      </w:r>
-      <w:proofErr w:type="spellStart"/>
-      <w:r>
-        <w:rPr>
-          <w:rFonts w:ascii="Segoe UI Variable Display Light" w:hAnsi="Segoe UI Variable Display Light"/>
-          <w:color w:val="000000" w:themeColor="text1"/>
-          <w:sz w:val="24"/>
-          <w:szCs w:val="24"/>
-        </w:rPr>
-        <w:t>css</w:t>
-      </w:r>
-      <w:proofErr w:type="spellEnd"/>
-      <w:r>
-        <w:rPr>
-          <w:rFonts w:ascii="Segoe UI Variable Display Light" w:hAnsi="Segoe UI Variable Display Light"/>
-          <w:color w:val="000000" w:themeColor="text1"/>
-          <w:sz w:val="24"/>
-          <w:szCs w:val="24"/>
-        </w:rPr>
-        <w:t xml:space="preserve"> : contient les fichiers CSS liés au style des vues.</w:t>
-      </w:r>
-    </w:p>
-    <w:p>
-      <w:pPr>
-        <w:ind w:left="708" w:firstLine="708"/>
-        <w:jc w:val="both"/>
-        <w:rPr>
-          <w:rFonts w:ascii="Segoe UI Variable Display Light" w:hAnsi="Segoe UI Variable Display Light"/>
-          <w:color w:val="000000" w:themeColor="text1"/>
-          <w:sz w:val="24"/>
-          <w:szCs w:val="24"/>
-        </w:rPr>
-      </w:pPr>
-      <w:r>
-        <w:rPr>
-          <w:rFonts w:ascii="Segoe UI Variable Display Light" w:hAnsi="Segoe UI Variable Display Light"/>
-          <w:color w:val="000000" w:themeColor="text1"/>
-          <w:sz w:val="24"/>
-          <w:szCs w:val="24"/>
-        </w:rPr>
-        <w:t xml:space="preserve">Dossier </w:t>
-      </w:r>
-      <w:proofErr w:type="spellStart"/>
-      <w:r>
-        <w:rPr>
-          <w:rFonts w:ascii="Segoe UI Variable Display Light" w:hAnsi="Segoe UI Variable Display Light"/>
-          <w:color w:val="000000" w:themeColor="text1"/>
-          <w:sz w:val="24"/>
-          <w:szCs w:val="24"/>
-        </w:rPr>
-        <w:t>js</w:t>
-      </w:r>
-      <w:proofErr w:type="spellEnd"/>
-      <w:r>
-        <w:rPr>
-          <w:rFonts w:ascii="Segoe UI Variable Display Light" w:hAnsi="Segoe UI Variable Display Light"/>
-          <w:color w:val="000000" w:themeColor="text1"/>
-          <w:sz w:val="24"/>
-          <w:szCs w:val="24"/>
-        </w:rPr>
-        <w:t xml:space="preserve"> : contient les fichiers JavaScript de l'application.</w:t>
-      </w:r>
-    </w:p>
-    <w:p>
-      <w:pPr>
-        <w:ind w:left="708" w:firstLine="708"/>
-        <w:jc w:val="both"/>
-        <w:rPr>
-          <w:rFonts w:ascii="Segoe UI Variable Display Light" w:hAnsi="Segoe UI Variable Display Light"/>
-          <w:color w:val="000000" w:themeColor="text1"/>
-          <w:sz w:val="24"/>
-          <w:szCs w:val="24"/>
-        </w:rPr>
-      </w:pPr>
-      <w:r>
-        <w:rPr>
-          <w:rFonts w:ascii="Segoe UI Variable Display Light" w:hAnsi="Segoe UI Variable Display Light"/>
-          <w:color w:val="000000" w:themeColor="text1"/>
-          <w:sz w:val="24"/>
-          <w:szCs w:val="24"/>
-        </w:rPr>
-        <w:t>Dossier doc : contient les fichiers de documentation du projet.</w:t>
-      </w:r>
-    </w:p>
-    <w:p>
-      <w:pPr>
-        <w:ind w:left="708" w:firstLine="708"/>
-        <w:jc w:val="both"/>
-        <w:rPr>
-          <w:rFonts w:ascii="Segoe UI Variable Display Light" w:hAnsi="Segoe UI Variable Display Light"/>
-          <w:color w:val="000000" w:themeColor="text1"/>
-          <w:sz w:val="24"/>
-          <w:szCs w:val="24"/>
-        </w:rPr>
-      </w:pPr>
-      <w:r>
-        <w:rPr>
-          <w:rFonts w:ascii="Segoe UI Variable Display Light" w:hAnsi="Segoe UI Variable Display Light"/>
-          <w:color w:val="000000" w:themeColor="text1"/>
-          <w:sz w:val="24"/>
-          <w:szCs w:val="24"/>
-        </w:rPr>
-        <w:t xml:space="preserve">Dossier </w:t>
-      </w:r>
-      <w:proofErr w:type="spellStart"/>
-      <w:r>
-        <w:rPr>
-          <w:rFonts w:ascii="Segoe UI Variable Display Light" w:hAnsi="Segoe UI Variable Display Light"/>
-          <w:color w:val="000000" w:themeColor="text1"/>
-          <w:sz w:val="24"/>
-          <w:szCs w:val="24"/>
-        </w:rPr>
-        <w:t>img</w:t>
-      </w:r>
-      <w:proofErr w:type="spellEnd"/>
-      <w:r>
-        <w:rPr>
-          <w:rFonts w:ascii="Segoe UI Variable Display Light" w:hAnsi="Segoe UI Variable Display Light"/>
-          <w:color w:val="000000" w:themeColor="text1"/>
-          <w:sz w:val="24"/>
-          <w:szCs w:val="24"/>
-        </w:rPr>
-        <w:t xml:space="preserve"> : contient les images utilisées par l'application.</w:t>
-      </w:r>
-    </w:p>
-    <w:p>
-      <w:pPr>
-        <w:ind w:left="708" w:firstLine="708"/>
-        <w:jc w:val="both"/>
-        <w:rPr>
-          <w:rFonts w:ascii="Segoe UI Variable Display Light" w:hAnsi="Segoe UI Variable Display Light"/>
-          <w:color w:val="000000" w:themeColor="text1"/>
-          <w:sz w:val="24"/>
-          <w:szCs w:val="24"/>
-        </w:rPr>
-      </w:pPr>
-      <w:r>
-        <w:rPr>
-          <w:rFonts w:ascii="Segoe UI Variable Display Light" w:hAnsi="Segoe UI Variable Display Light"/>
-          <w:color w:val="000000" w:themeColor="text1"/>
-          <w:sz w:val="24"/>
-          <w:szCs w:val="24"/>
-        </w:rPr>
-        <w:t>.</w:t>
-      </w:r>
-      <w:proofErr w:type="spellStart"/>
-      <w:r>
-        <w:rPr>
-          <w:rFonts w:ascii="Segoe UI Variable Display Light" w:hAnsi="Segoe UI Variable Display Light"/>
-          <w:color w:val="000000" w:themeColor="text1"/>
-          <w:sz w:val="24"/>
-          <w:szCs w:val="24"/>
-        </w:rPr>
-        <w:t>htaccess</w:t>
-      </w:r>
-      <w:proofErr w:type="spellEnd"/>
-      <w:r>
-        <w:rPr>
-          <w:rFonts w:ascii="Segoe UI Variable Display Light" w:hAnsi="Segoe UI Variable Display Light"/>
-          <w:color w:val="000000" w:themeColor="text1"/>
-          <w:sz w:val="24"/>
-          <w:szCs w:val="24"/>
-        </w:rPr>
         <w:t xml:space="preserve"> : fichier de configuration d'Apache pour les règles de redirections.</w:t>
       </w:r>
     </w:p>
     <w:p>
       <w:pPr>
-        <w:ind w:left="708" w:firstLine="708"/>
+        <w:ind w:left="1416" w:firstLine="708"/>
         <w:jc w:val="both"/>
         <w:rPr>
           <w:rFonts w:ascii="Segoe UI Variable Display Light" w:hAnsi="Segoe UI Variable Display Light"/>
@@ -11008,9 +11068,11 @@
       <w:r>
         <w:rPr>
           <w:rFonts w:ascii="Segoe UI Variable Display Light" w:hAnsi="Segoe UI Variable Display Light"/>
-          <w:color w:val="000000" w:themeColor="text1"/>
-          <w:sz w:val="24"/>
-          <w:szCs w:val="24"/>
+          <w:noProof/>
+          <w:color w:val="000000" w:themeColor="text1"/>
+          <w:sz w:val="24"/>
+          <w:szCs w:val="24"/>
+          <w:lang w:eastAsia="fr-FR"/>
         </w:rPr>
         <w:drawing>
           <wp:inline distT="0" distB="0" distL="0" distR="0">
@@ -11159,6 +11221,7 @@
           <w:sz w:val="24"/>
           <w:szCs w:val="24"/>
         </w:rPr>
+        <w:lastRenderedPageBreak/>
         <w:t xml:space="preserve">Création de la table </w:t>
       </w:r>
       <w:proofErr w:type="spellStart"/>
@@ -11594,6 +11657,7 @@
           <w:sz w:val="24"/>
           <w:szCs w:val="24"/>
         </w:rPr>
+        <w:lastRenderedPageBreak/>
         <w:t>Enfin, les classes de modèle sont utilisées par les contrôleurs pour récupérer les données nécessaires pour générer les vues. Les contrôleurs appellent les méthodes des classes de modèle pour récupérer les données, puis transmettent ces données aux vues pour les afficher.</w:t>
       </w:r>
     </w:p>
@@ -12046,7 +12110,17 @@
           <w:sz w:val="24"/>
           <w:szCs w:val="24"/>
         </w:rPr>
-        <w:t>Les pages de l'application sont créées en utilisant des fichiers de mise en page HTML avec des blocs de code PHP intégrés pour afficher les données dynamiques de l'application. Les pages peuvent inclure des éléments HTML tels que des formulaires, des tableaux, des listes et des images pour présenter les données de manière conviviale.</w:t>
+        <w:t xml:space="preserve">Les pages de l'application sont créées en utilisant des fichiers de mise en page HTML avec des blocs de code PHP intégrés pour afficher les données dynamiques de l'application. Les pages peuvent </w:t>
+      </w:r>
+      <w:r>
+        <w:rPr>
+          <w:rFonts w:ascii="Segoe UI Variable Display Light" w:hAnsi="Segoe UI Variable Display Light"/>
+          <w:color w:val="000000" w:themeColor="text1"/>
+          <w:sz w:val="24"/>
+          <w:szCs w:val="24"/>
+        </w:rPr>
+        <w:lastRenderedPageBreak/>
+        <w:t>inclure des éléments HTML tels que des formulaires, des tableaux, des listes et des images pour présenter les données de manière conviviale.</w:t>
       </w:r>
     </w:p>
     <w:p>
@@ -12385,6 +12459,186 @@
     </w:p>
     <w:p>
       <w:pPr>
+        <w:ind w:left="708" w:firstLine="708"/>
+        <w:jc w:val="both"/>
+        <w:rPr>
+          <w:rFonts w:ascii="Segoe UI Variable Display Light" w:hAnsi="Segoe UI Variable Display Light"/>
+          <w:color w:val="000000" w:themeColor="text1"/>
+          <w:sz w:val="24"/>
+          <w:szCs w:val="24"/>
+        </w:rPr>
+      </w:pPr>
+      <w:r>
+        <w:rPr>
+          <w:rFonts w:ascii="Segoe UI Variable Display Light" w:hAnsi="Segoe UI Variable Display Light"/>
+          <w:color w:val="000000" w:themeColor="text1"/>
+          <w:sz w:val="24"/>
+          <w:szCs w:val="24"/>
+        </w:rPr>
+        <w:t>Je sais que la gestion des erreurs 404 et 301 est essentielle pour assurer une expérience utilisateur optimale et pour améliorer le référencement de mon site. Une erreur 404 se produit lorsque le serveur ne peut pas trouver la page demandée par l'utilisateur. Pour éviter cela, j'ai mis en place des pages d'erreur 404 bien conçues pour aider à maintenir l'engagement des utilisateurs et les encourager à explorer d’avantage mon site.</w:t>
+      </w:r>
+    </w:p>
+    <w:p>
+      <w:pPr>
+        <w:ind w:firstLine="708"/>
+        <w:jc w:val="both"/>
+        <w:rPr>
+          <w:rFonts w:ascii="Segoe UI Variable Display Light" w:hAnsi="Segoe UI Variable Display Light"/>
+          <w:color w:val="000000" w:themeColor="text1"/>
+          <w:sz w:val="24"/>
+          <w:szCs w:val="24"/>
+        </w:rPr>
+      </w:pPr>
+    </w:p>
+    <w:p>
+      <w:pPr>
+        <w:ind w:left="708" w:firstLine="708"/>
+        <w:jc w:val="both"/>
+        <w:rPr>
+          <w:rFonts w:ascii="Segoe UI Variable Display Light" w:hAnsi="Segoe UI Variable Display Light"/>
+          <w:color w:val="000000" w:themeColor="text1"/>
+          <w:sz w:val="24"/>
+          <w:szCs w:val="24"/>
+        </w:rPr>
+      </w:pPr>
+      <w:r>
+        <w:rPr>
+          <w:rFonts w:ascii="Segoe UI Variable Display Light" w:hAnsi="Segoe UI Variable Display Light"/>
+          <w:color w:val="000000" w:themeColor="text1"/>
+          <w:sz w:val="24"/>
+          <w:szCs w:val="24"/>
+        </w:rPr>
+        <w:t>D'autre part, j'utilise également des redirections 301 pour aider les utilisateurs à trouver rapidement et facilement les informations qu'ils recherchent. Les redirections 301 peuvent également aider à transférer le jus de lien et les signaux de référencement de la page d'origine vers la nouvelle page, ce qui peut améliorer le référencement de mon site Web.</w:t>
+      </w:r>
+    </w:p>
+    <w:p>
+      <w:pPr>
+        <w:ind w:firstLine="708"/>
+        <w:jc w:val="both"/>
+        <w:rPr>
+          <w:rFonts w:ascii="Segoe UI Variable Display Light" w:hAnsi="Segoe UI Variable Display Light"/>
+          <w:color w:val="000000" w:themeColor="text1"/>
+          <w:sz w:val="24"/>
+          <w:szCs w:val="24"/>
+        </w:rPr>
+      </w:pPr>
+    </w:p>
+    <w:p>
+      <w:pPr>
+        <w:ind w:left="708" w:firstLine="708"/>
+        <w:jc w:val="both"/>
+        <w:rPr>
+          <w:rFonts w:ascii="Segoe UI Variable Display Light" w:hAnsi="Segoe UI Variable Display Light"/>
+          <w:color w:val="000000" w:themeColor="text1"/>
+          <w:sz w:val="24"/>
+          <w:szCs w:val="24"/>
+        </w:rPr>
+      </w:pPr>
+      <w:r>
+        <w:rPr>
+          <w:rFonts w:ascii="Segoe UI Variable Display Light" w:hAnsi="Segoe UI Variable Display Light"/>
+          <w:color w:val="000000" w:themeColor="text1"/>
+          <w:sz w:val="24"/>
+          <w:szCs w:val="24"/>
+        </w:rPr>
+        <w:t>En ce qui concerne les slug, j'ai veillé à ce qu'ils soient descriptifs, courts et pertinents pour le contenu de chaque page. Cela aide à améliorer la convivialité de mon site Web et facilite la recherche et la découverte de mon contenu par les utilisateurs et les moteurs de recherche.</w:t>
+      </w:r>
+    </w:p>
+    <w:p>
+      <w:pPr>
+        <w:ind w:firstLine="708"/>
+        <w:jc w:val="both"/>
+        <w:rPr>
+          <w:rFonts w:ascii="Segoe UI Variable Display Light" w:hAnsi="Segoe UI Variable Display Light"/>
+          <w:color w:val="000000" w:themeColor="text1"/>
+          <w:sz w:val="24"/>
+          <w:szCs w:val="24"/>
+        </w:rPr>
+      </w:pPr>
+    </w:p>
+    <w:p>
+      <w:pPr>
+        <w:ind w:firstLine="708"/>
+        <w:jc w:val="both"/>
+        <w:rPr>
+          <w:rFonts w:ascii="Segoe UI Variable Display Light" w:hAnsi="Segoe UI Variable Display Light"/>
+          <w:color w:val="000000" w:themeColor="text1"/>
+          <w:sz w:val="24"/>
+          <w:szCs w:val="24"/>
+        </w:rPr>
+      </w:pPr>
+    </w:p>
+    <w:p>
+      <w:pPr>
+        <w:ind w:firstLine="708"/>
+        <w:jc w:val="both"/>
+        <w:rPr>
+          <w:rFonts w:ascii="Segoe UI Variable Display Light" w:hAnsi="Segoe UI Variable Display Light"/>
+          <w:color w:val="000000" w:themeColor="text1"/>
+          <w:sz w:val="24"/>
+          <w:szCs w:val="24"/>
+        </w:rPr>
+      </w:pPr>
+    </w:p>
+    <w:p>
+      <w:pPr>
+        <w:ind w:firstLine="708"/>
+        <w:jc w:val="both"/>
+        <w:rPr>
+          <w:rFonts w:ascii="Segoe UI Variable Display Light" w:hAnsi="Segoe UI Variable Display Light"/>
+          <w:color w:val="000000" w:themeColor="text1"/>
+          <w:sz w:val="24"/>
+          <w:szCs w:val="24"/>
+        </w:rPr>
+      </w:pPr>
+    </w:p>
+    <w:p>
+      <w:pPr>
+        <w:ind w:firstLine="708"/>
+        <w:jc w:val="both"/>
+        <w:rPr>
+          <w:rFonts w:ascii="Segoe UI Variable Display Light" w:hAnsi="Segoe UI Variable Display Light"/>
+          <w:color w:val="000000" w:themeColor="text1"/>
+          <w:sz w:val="24"/>
+          <w:szCs w:val="24"/>
+        </w:rPr>
+      </w:pPr>
+    </w:p>
+    <w:p>
+      <w:pPr>
+        <w:ind w:firstLine="708"/>
+        <w:jc w:val="both"/>
+        <w:rPr>
+          <w:rFonts w:ascii="Segoe UI Variable Display Light" w:hAnsi="Segoe UI Variable Display Light"/>
+          <w:color w:val="000000" w:themeColor="text1"/>
+          <w:sz w:val="24"/>
+          <w:szCs w:val="24"/>
+        </w:rPr>
+      </w:pPr>
+    </w:p>
+    <w:p>
+      <w:pPr>
+        <w:ind w:left="708" w:firstLine="708"/>
+        <w:jc w:val="both"/>
+        <w:rPr>
+          <w:rFonts w:ascii="Segoe UI Variable Display Light" w:hAnsi="Segoe UI Variable Display Light"/>
+          <w:color w:val="000000" w:themeColor="text1"/>
+          <w:sz w:val="24"/>
+          <w:szCs w:val="24"/>
+        </w:rPr>
+      </w:pPr>
+      <w:r>
+        <w:rPr>
+          <w:rFonts w:ascii="Segoe UI Variable Display Light" w:hAnsi="Segoe UI Variable Display Light"/>
+          <w:color w:val="000000" w:themeColor="text1"/>
+          <w:sz w:val="24"/>
+          <w:szCs w:val="24"/>
+        </w:rPr>
+        <w:t>Enfin, j'ai également pris en compte l'importance des noms d'image pour le référencement. Les noms d'image doivent être descriptifs et pertinents pour le contenu de l'image. Ils aident les moteurs de recherche à comprendre le contenu de l'image et peuvent également améliorer la recherche d'images sur mon site Web. Par conséquent, j'ai choisi des noms d'image courts, concis et utilisant des mots-clés pertinents pour améliorer leur référencement.</w:t>
+      </w:r>
+    </w:p>
+    <w:p>
+      <w:pPr>
         <w:ind w:left="1416" w:firstLine="708"/>
         <w:jc w:val="both"/>
         <w:rPr>
@@ -12394,190 +12648,10 @@
           <w:szCs w:val="24"/>
         </w:rPr>
       </w:pPr>
-      <w:r>
-        <w:rPr>
-          <w:rFonts w:ascii="Segoe UI Variable Display Light" w:hAnsi="Segoe UI Variable Display Light"/>
-          <w:color w:val="000000" w:themeColor="text1"/>
-          <w:sz w:val="24"/>
-          <w:szCs w:val="24"/>
-        </w:rPr>
-        <w:t>Je sais que la gestion des erreurs 404 et 301 est essentielle pour assurer une expérience utilisateur optimale et pour améliorer le référencement de mon site. Une erreur 404 se produit lorsque le serveur ne peut pas trouver la page demandée par l'utilisateur. Pour éviter cela, j'ai mis en place des pages d'erreur 404 bien conçues pour aider à maintenir l'engagement des utilisateurs et les encourager à explorer d’avantage mon site.</w:t>
-      </w:r>
-    </w:p>
-    <w:p>
-      <w:pPr>
-        <w:ind w:firstLine="708"/>
-        <w:jc w:val="both"/>
-        <w:rPr>
-          <w:rFonts w:ascii="Segoe UI Variable Display Light" w:hAnsi="Segoe UI Variable Display Light"/>
-          <w:color w:val="000000" w:themeColor="text1"/>
-          <w:sz w:val="24"/>
-          <w:szCs w:val="24"/>
-        </w:rPr>
-      </w:pPr>
-    </w:p>
-    <w:p>
-      <w:pPr>
-        <w:ind w:left="1416" w:firstLine="708"/>
-        <w:jc w:val="both"/>
-        <w:rPr>
-          <w:rFonts w:ascii="Segoe UI Variable Display Light" w:hAnsi="Segoe UI Variable Display Light"/>
-          <w:color w:val="000000" w:themeColor="text1"/>
-          <w:sz w:val="24"/>
-          <w:szCs w:val="24"/>
-        </w:rPr>
-      </w:pPr>
-      <w:r>
-        <w:rPr>
-          <w:rFonts w:ascii="Segoe UI Variable Display Light" w:hAnsi="Segoe UI Variable Display Light"/>
-          <w:color w:val="000000" w:themeColor="text1"/>
-          <w:sz w:val="24"/>
-          <w:szCs w:val="24"/>
-        </w:rPr>
-        <w:t>D'autre part, j'utilise également des redirections 301 pour aider les utilisateurs à trouver rapidement et facilement les informations qu'ils recherchent. Les redirections 301 peuvent également aider à transférer le jus de lien et les signaux de référencement de la page d'origine vers la nouvelle page, ce qui peut améliorer le référencement de mon site Web.</w:t>
-      </w:r>
-    </w:p>
-    <w:p>
-      <w:pPr>
-        <w:ind w:firstLine="708"/>
-        <w:jc w:val="both"/>
-        <w:rPr>
-          <w:rFonts w:ascii="Segoe UI Variable Display Light" w:hAnsi="Segoe UI Variable Display Light"/>
-          <w:color w:val="000000" w:themeColor="text1"/>
-          <w:sz w:val="24"/>
-          <w:szCs w:val="24"/>
-        </w:rPr>
-      </w:pPr>
-    </w:p>
-    <w:p>
-      <w:pPr>
-        <w:ind w:left="1416" w:firstLine="708"/>
-        <w:jc w:val="both"/>
-        <w:rPr>
-          <w:rFonts w:ascii="Segoe UI Variable Display Light" w:hAnsi="Segoe UI Variable Display Light"/>
-          <w:color w:val="000000" w:themeColor="text1"/>
-          <w:sz w:val="24"/>
-          <w:szCs w:val="24"/>
-        </w:rPr>
-      </w:pPr>
-      <w:r>
-        <w:rPr>
-          <w:rFonts w:ascii="Segoe UI Variable Display Light" w:hAnsi="Segoe UI Variable Display Light"/>
-          <w:color w:val="000000" w:themeColor="text1"/>
-          <w:sz w:val="24"/>
-          <w:szCs w:val="24"/>
-        </w:rPr>
-        <w:t>En ce qui concerne les slug, j'ai veillé à ce qu'ils soient descriptifs, courts et pertinents pour le contenu de chaque page. Cela aide à améliorer la convivialité de mon site Web et facilite la recherche et la découverte de mon contenu par les utilisateurs et les moteurs de recherche.</w:t>
-      </w:r>
-    </w:p>
-    <w:p>
-      <w:pPr>
-        <w:ind w:firstLine="708"/>
-        <w:jc w:val="both"/>
-        <w:rPr>
-          <w:rFonts w:ascii="Segoe UI Variable Display Light" w:hAnsi="Segoe UI Variable Display Light"/>
-          <w:color w:val="000000" w:themeColor="text1"/>
-          <w:sz w:val="24"/>
-          <w:szCs w:val="24"/>
-        </w:rPr>
-      </w:pPr>
-    </w:p>
-    <w:p>
-      <w:pPr>
-        <w:ind w:firstLine="708"/>
-        <w:jc w:val="both"/>
-        <w:rPr>
-          <w:rFonts w:ascii="Segoe UI Variable Display Light" w:hAnsi="Segoe UI Variable Display Light"/>
-          <w:color w:val="000000" w:themeColor="text1"/>
-          <w:sz w:val="24"/>
-          <w:szCs w:val="24"/>
-        </w:rPr>
-      </w:pPr>
-    </w:p>
-    <w:p>
-      <w:pPr>
-        <w:ind w:firstLine="708"/>
-        <w:jc w:val="both"/>
-        <w:rPr>
-          <w:rFonts w:ascii="Segoe UI Variable Display Light" w:hAnsi="Segoe UI Variable Display Light"/>
-          <w:color w:val="000000" w:themeColor="text1"/>
-          <w:sz w:val="24"/>
-          <w:szCs w:val="24"/>
-        </w:rPr>
-      </w:pPr>
-    </w:p>
-    <w:p>
-      <w:pPr>
-        <w:ind w:firstLine="708"/>
-        <w:jc w:val="both"/>
-        <w:rPr>
-          <w:rFonts w:ascii="Segoe UI Variable Display Light" w:hAnsi="Segoe UI Variable Display Light"/>
-          <w:color w:val="000000" w:themeColor="text1"/>
-          <w:sz w:val="24"/>
-          <w:szCs w:val="24"/>
-        </w:rPr>
-      </w:pPr>
-    </w:p>
-    <w:p>
-      <w:pPr>
-        <w:ind w:firstLine="708"/>
-        <w:jc w:val="both"/>
-        <w:rPr>
-          <w:rFonts w:ascii="Segoe UI Variable Display Light" w:hAnsi="Segoe UI Variable Display Light"/>
-          <w:color w:val="000000" w:themeColor="text1"/>
-          <w:sz w:val="24"/>
-          <w:szCs w:val="24"/>
-        </w:rPr>
-      </w:pPr>
-    </w:p>
-    <w:p>
-      <w:pPr>
-        <w:ind w:firstLine="708"/>
-        <w:jc w:val="both"/>
-        <w:rPr>
-          <w:rFonts w:ascii="Segoe UI Variable Display Light" w:hAnsi="Segoe UI Variable Display Light"/>
-          <w:color w:val="000000" w:themeColor="text1"/>
-          <w:sz w:val="24"/>
-          <w:szCs w:val="24"/>
-        </w:rPr>
-      </w:pPr>
-    </w:p>
-    <w:p>
-      <w:pPr>
-        <w:ind w:firstLine="708"/>
-        <w:jc w:val="both"/>
-        <w:rPr>
-          <w:rFonts w:ascii="Segoe UI Variable Display Light" w:hAnsi="Segoe UI Variable Display Light"/>
-          <w:color w:val="000000" w:themeColor="text1"/>
-          <w:sz w:val="24"/>
-          <w:szCs w:val="24"/>
-        </w:rPr>
-      </w:pPr>
-      <w:r>
-        <w:rPr>
-          <w:rFonts w:ascii="Segoe UI Variable Display Light" w:hAnsi="Segoe UI Variable Display Light"/>
-          <w:color w:val="000000" w:themeColor="text1"/>
-          <w:sz w:val="24"/>
-          <w:szCs w:val="24"/>
-        </w:rPr>
-        <w:t>Enfin, j'ai également pris en compte l'importance des noms d'image pour le référencement. Les noms d'image doivent être descriptifs et pertinents pour le contenu de l'image. Ils aident les moteurs de recherche à comprendre le contenu de l'image et peuvent également améliorer la recherche d'images sur mon site Web. Par conséquent, j'ai choisi des noms d'image courts, concis et utilisant des mots-clés pertinents pour améliorer leur référencement.</w:t>
-      </w:r>
-    </w:p>
-    <w:p>
-      <w:pPr>
-        <w:ind w:firstLine="708"/>
-        <w:jc w:val="both"/>
-        <w:rPr>
-          <w:rFonts w:ascii="Segoe UI Variable Display Light" w:hAnsi="Segoe UI Variable Display Light"/>
-          <w:color w:val="000000" w:themeColor="text1"/>
-          <w:sz w:val="24"/>
-          <w:szCs w:val="24"/>
-        </w:rPr>
-      </w:pPr>
-    </w:p>
-    <w:p>
-      <w:pPr>
-        <w:ind w:firstLine="708"/>
+    </w:p>
+    <w:p>
+      <w:pPr>
+        <w:ind w:left="708" w:firstLine="708"/>
         <w:jc w:val="both"/>
         <w:rPr>
           <w:rFonts w:ascii="Segoe UI Variable Display Light" w:hAnsi="Segoe UI Variable Display Light"/>
@@ -13085,7 +13159,7 @@
     <w:p>
       <w:pPr>
         <w:spacing w:line="240" w:lineRule="auto"/>
-        <w:ind w:left="1410"/>
+        <w:ind w:firstLine="708"/>
         <w:jc w:val="both"/>
         <w:rPr>
           <w:rFonts w:ascii="Segoe UI Variable Display Light" w:hAnsi="Segoe UI Variable Display Light" w:cs="Arial"/>
@@ -13530,22 +13604,23 @@
     <w:p>
       <w:pPr>
         <w:spacing w:line="240" w:lineRule="auto"/>
-        <w:ind w:left="1419" w:firstLine="366"/>
-        <w:jc w:val="both"/>
-        <w:rPr>
-          <w:rFonts w:ascii="Segoe UI Variable Display Light" w:hAnsi="Segoe UI Variable Display Light" w:cs="Arial"/>
-          <w:color w:val="000000" w:themeColor="text1"/>
-          <w:sz w:val="24"/>
-          <w:szCs w:val="24"/>
-        </w:rPr>
-      </w:pPr>
-      <w:r>
-        <w:rPr>
-          <w:rFonts w:ascii="Segoe UI Variable Display Light" w:hAnsi="Segoe UI Variable Display Light" w:cs="Arial"/>
-          <w:color w:val="000000" w:themeColor="text1"/>
-          <w:sz w:val="24"/>
-          <w:szCs w:val="24"/>
-        </w:rPr>
+        <w:ind w:left="708" w:firstLine="708"/>
+        <w:jc w:val="both"/>
+        <w:rPr>
+          <w:rFonts w:ascii="Segoe UI Variable Display Light" w:hAnsi="Segoe UI Variable Display Light" w:cs="Arial"/>
+          <w:color w:val="000000" w:themeColor="text1"/>
+          <w:sz w:val="24"/>
+          <w:szCs w:val="24"/>
+        </w:rPr>
+      </w:pPr>
+      <w:r>
+        <w:rPr>
+          <w:rFonts w:ascii="Segoe UI Variable Display Light" w:hAnsi="Segoe UI Variable Display Light" w:cs="Arial"/>
+          <w:color w:val="000000" w:themeColor="text1"/>
+          <w:sz w:val="24"/>
+          <w:szCs w:val="24"/>
+        </w:rPr>
+        <w:lastRenderedPageBreak/>
         <w:t>Mais bien qu’impitoyable, toutes ces erreurs en prenant le temps, j’</w:t>
       </w:r>
       <w:r>
@@ -13630,7 +13705,7 @@
     <w:p>
       <w:pPr>
         <w:spacing w:line="240" w:lineRule="auto"/>
-        <w:ind w:left="1410"/>
+        <w:ind w:firstLine="708"/>
         <w:jc w:val="both"/>
         <w:rPr>
           <w:rFonts w:ascii="Segoe UI Variable Display Light" w:hAnsi="Segoe UI Variable Display Light" w:cs="Arial"/>
@@ -13654,7 +13729,21 @@
     <w:p>
       <w:pPr>
         <w:spacing w:line="240" w:lineRule="auto"/>
-        <w:ind w:left="1425" w:firstLine="699"/>
+        <w:ind w:firstLine="708"/>
+        <w:jc w:val="both"/>
+        <w:rPr>
+          <w:rFonts w:ascii="Segoe UI Variable Display Light" w:hAnsi="Segoe UI Variable Display Light" w:cs="Arial"/>
+          <w:b/>
+          <w:color w:val="000000" w:themeColor="text1"/>
+          <w:sz w:val="32"/>
+          <w:szCs w:val="32"/>
+        </w:rPr>
+      </w:pPr>
+    </w:p>
+    <w:p>
+      <w:pPr>
+        <w:spacing w:line="240" w:lineRule="auto"/>
+        <w:ind w:left="708" w:firstLine="708"/>
         <w:jc w:val="both"/>
         <w:rPr>
           <w:rFonts w:ascii="Segoe UI Variable Display Light" w:hAnsi="Segoe UI Variable Display Light" w:cs="Arial"/>
@@ -13689,7 +13778,7 @@
     <w:p>
       <w:pPr>
         <w:spacing w:line="240" w:lineRule="auto"/>
-        <w:ind w:left="1425" w:firstLine="699"/>
+        <w:ind w:left="708" w:firstLine="708"/>
         <w:jc w:val="both"/>
         <w:rPr>
           <w:rFonts w:ascii="Segoe UI Variable Display Light" w:hAnsi="Segoe UI Variable Display Light" w:cs="Arial"/>
@@ -13724,7 +13813,7 @@
     <w:p>
       <w:pPr>
         <w:spacing w:line="240" w:lineRule="auto"/>
-        <w:ind w:left="1425" w:firstLine="699"/>
+        <w:ind w:left="708" w:firstLine="708"/>
         <w:jc w:val="both"/>
         <w:rPr>
           <w:rFonts w:ascii="Segoe UI Variable Display Light" w:hAnsi="Segoe UI Variable Display Light" w:cs="Arial"/>

</xml_diff>